<commit_message>
Continue NLU summary up to presentation 3. Add gitignore
</commit_message>
<xml_diff>
--- a/NLU/NLU_summary.docx
+++ b/NLU/NLU_summary.docx
@@ -46,22 +46,57 @@
         <w:bidi/>
         <w:jc w:val="center"/>
         <w:rPr>
+          <w:rFonts w:ascii="David" w:eastAsiaTheme="majorEastAsia" w:hAnsi="David" w:cs="David"/>
+          <w:b/>
+          <w:sz w:val="56"/>
+          <w:szCs w:val="56"/>
+          <w:rtl/>
+        </w:rPr>
+      </w:pPr>
+      <w:r>
+        <w:rPr>
           <w:rFonts w:ascii="David" w:eastAsiaTheme="majorEastAsia" w:hAnsi="David" w:cs="David" w:hint="cs"/>
           <w:b/>
-          <w:sz w:val="32"/>
-          <w:szCs w:val="32"/>
-          <w:rtl/>
+          <w:sz w:val="56"/>
+          <w:szCs w:val="56"/>
+          <w:rtl/>
+        </w:rPr>
+        <w:t>הבנת שפה טבעית</w:t>
+      </w:r>
+    </w:p>
+    <w:p>
+      <w:pPr>
+        <w:bidi/>
+        <w:jc w:val="center"/>
+        <w:rPr>
+          <w:rFonts w:ascii="David" w:eastAsiaTheme="majorEastAsia" w:hAnsi="David" w:cs="David"/>
+          <w:b/>
+          <w:sz w:val="56"/>
+          <w:szCs w:val="56"/>
+          <w:rtl/>
+        </w:rPr>
+      </w:pPr>
+    </w:p>
+    <w:p>
+      <w:pPr>
+        <w:bidi/>
+        <w:jc w:val="center"/>
+        <w:rPr>
+          <w:rFonts w:ascii="David" w:eastAsiaTheme="majorEastAsia" w:hAnsi="David" w:cs="David"/>
+          <w:b/>
+          <w:sz w:val="28"/>
+          <w:szCs w:val="28"/>
         </w:rPr>
       </w:pPr>
       <w:r>
         <w:rPr>
           <w:rFonts w:ascii="David" w:eastAsiaTheme="majorEastAsia" w:hAnsi="David" w:cs="David" w:hint="cs"/>
           <w:b/>
-          <w:sz w:val="32"/>
-          <w:szCs w:val="32"/>
-          <w:rtl/>
-        </w:rPr>
-        <w:t>הבנת שפה טבעית</w:t>
+          <w:sz w:val="28"/>
+          <w:szCs w:val="28"/>
+          <w:rtl/>
+        </w:rPr>
+        <w:t>אביב תשפ"ג</w:t>
       </w:r>
     </w:p>
     <w:p>
@@ -13189,6 +13224,9 @@
             </m:den>
           </m:f>
           <m:r>
+            <m:rPr>
+              <m:sty m:val="p"/>
+            </m:rPr>
             <w:rPr>
               <w:rFonts w:ascii="David" w:eastAsiaTheme="minorEastAsia" w:hAnsi="David" w:cs="David"/>
             </w:rPr>
@@ -14443,6 +14481,9 @@
             </m:e>
           </m:nary>
           <m:r>
+            <m:rPr>
+              <m:sty m:val="p"/>
+            </m:rPr>
             <w:rPr>
               <w:rFonts w:ascii="David" w:eastAsiaTheme="minorEastAsia" w:hAnsi="David" w:cs="David"/>
               <w:rtl/>
@@ -15188,6 +15229,9 @@
             </m:sub>
           </m:sSub>
           <m:r>
+            <m:rPr>
+              <m:sty m:val="p"/>
+            </m:rPr>
             <w:rPr>
               <w:rFonts w:ascii="David" w:eastAsiaTheme="minorEastAsia" w:hAnsi="David" w:cs="David"/>
             </w:rPr>
@@ -15636,13 +15680,2409 @@
     </w:p>
     <w:p>
       <w:pPr>
+        <w:pStyle w:val="2"/>
+      </w:pPr>
+      <w:r>
+        <w:rPr>
+          <w:rFonts w:hint="cs"/>
+          <w:rtl/>
+        </w:rPr>
+        <w:t xml:space="preserve">שימוש במודל </w:t>
+      </w:r>
+      <w:r>
+        <w:t>feed</w:t>
+      </w:r>
+      <w:r>
+        <w:t>-forward</w:t>
+      </w:r>
+    </w:p>
+    <w:p>
+      <w:pPr>
         <w:bidi/>
         <w:rPr>
           <w:rFonts w:ascii="David" w:eastAsiaTheme="minorEastAsia" w:hAnsi="David" w:cs="David"/>
           <w:i/>
-          <w:rtl/>
         </w:rPr>
       </w:pPr>
+      <w:r>
+        <w:rPr>
+          <w:rFonts w:ascii="David" w:eastAsiaTheme="minorEastAsia" w:hAnsi="David" w:cs="David" w:hint="cs"/>
+          <w:i/>
+          <w:rtl/>
+        </w:rPr>
+        <w:t xml:space="preserve">הארכיטקטורה של מודל שפה מסוג </w:t>
+      </w:r>
+      <w:r>
+        <w:rPr>
+          <w:rFonts w:ascii="David" w:eastAsiaTheme="minorEastAsia" w:hAnsi="David" w:cs="David"/>
+          <w:i/>
+        </w:rPr>
+        <w:t>feed-forward</w:t>
+      </w:r>
+      <w:r>
+        <w:rPr>
+          <w:rFonts w:ascii="David" w:eastAsiaTheme="minorEastAsia" w:hAnsi="David" w:cs="David" w:hint="cs"/>
+          <w:i/>
+          <w:rtl/>
+        </w:rPr>
+        <w:t xml:space="preserve"> הוא יחסית פשוט. </w:t>
+      </w:r>
+      <w:r>
+        <w:rPr>
+          <w:rFonts w:ascii="David" w:eastAsiaTheme="minorEastAsia" w:hAnsi="David" w:cs="David" w:hint="cs"/>
+          <w:i/>
+          <w:rtl/>
+        </w:rPr>
+        <w:t>ניקח לדוגמה מודל שמטרתו לחזות את ה-</w:t>
+      </w:r>
+      <w:r>
+        <w:rPr>
+          <w:rFonts w:ascii="David" w:eastAsiaTheme="minorEastAsia" w:hAnsi="David" w:cs="David"/>
+          <w:i/>
+        </w:rPr>
+        <w:t>token</w:t>
+      </w:r>
+      <w:r>
+        <w:rPr>
+          <w:rFonts w:ascii="David" w:eastAsiaTheme="minorEastAsia" w:hAnsi="David" w:cs="David" w:hint="cs"/>
+          <w:i/>
+          <w:rtl/>
+        </w:rPr>
+        <w:t xml:space="preserve"> </w:t>
+      </w:r>
+      <m:oMath>
+        <m:sSub>
+          <m:sSubPr>
+            <m:ctrlPr>
+              <w:rPr>
+                <w:rFonts w:ascii="Cambria Math" w:eastAsiaTheme="minorEastAsia" w:hAnsi="Cambria Math" w:cs="David"/>
+                <w:i/>
+              </w:rPr>
+            </m:ctrlPr>
+          </m:sSubPr>
+          <m:e>
+            <m:r>
+              <w:rPr>
+                <w:rFonts w:ascii="Cambria Math" w:eastAsiaTheme="minorEastAsia" w:hAnsi="Cambria Math" w:cs="David"/>
+              </w:rPr>
+              <m:t>w</m:t>
+            </m:r>
+          </m:e>
+          <m:sub>
+            <m:r>
+              <w:rPr>
+                <w:rFonts w:ascii="Cambria Math" w:eastAsiaTheme="minorEastAsia" w:hAnsi="Cambria Math" w:cs="David"/>
+              </w:rPr>
+              <m:t>i</m:t>
+            </m:r>
+          </m:sub>
+        </m:sSub>
+      </m:oMath>
+      <w:r>
+        <w:rPr>
+          <w:rFonts w:ascii="David" w:eastAsiaTheme="minorEastAsia" w:hAnsi="David" w:cs="David" w:hint="cs"/>
+          <w:i/>
+          <w:rtl/>
+        </w:rPr>
+        <w:t xml:space="preserve"> בהינתן שלושת ה-</w:t>
+      </w:r>
+      <w:r>
+        <w:rPr>
+          <w:rFonts w:ascii="David" w:eastAsiaTheme="minorEastAsia" w:hAnsi="David" w:cs="David"/>
+          <w:i/>
+        </w:rPr>
+        <w:t>tokens</w:t>
+      </w:r>
+      <w:r>
+        <w:rPr>
+          <w:rFonts w:ascii="David" w:eastAsiaTheme="minorEastAsia" w:hAnsi="David" w:cs="David" w:hint="cs"/>
+          <w:i/>
+          <w:rtl/>
+        </w:rPr>
+        <w:t xml:space="preserve"> האחרונים: </w:t>
+      </w:r>
+      <m:oMath>
+        <m:sSub>
+          <m:sSubPr>
+            <m:ctrlPr>
+              <w:rPr>
+                <w:rFonts w:ascii="Cambria Math" w:eastAsiaTheme="minorEastAsia" w:hAnsi="Cambria Math" w:cs="David"/>
+                <w:i/>
+              </w:rPr>
+            </m:ctrlPr>
+          </m:sSubPr>
+          <m:e>
+            <m:r>
+              <w:rPr>
+                <w:rFonts w:ascii="Cambria Math" w:eastAsiaTheme="minorEastAsia" w:hAnsi="Cambria Math" w:cs="David"/>
+              </w:rPr>
+              <m:t>w</m:t>
+            </m:r>
+          </m:e>
+          <m:sub>
+            <m:r>
+              <w:rPr>
+                <w:rFonts w:ascii="Cambria Math" w:eastAsiaTheme="minorEastAsia" w:hAnsi="Cambria Math" w:cs="David"/>
+              </w:rPr>
+              <m:t>i-1</m:t>
+            </m:r>
+          </m:sub>
+        </m:sSub>
+        <m:r>
+          <w:rPr>
+            <w:rFonts w:ascii="Cambria Math" w:eastAsiaTheme="minorEastAsia" w:hAnsi="Cambria Math" w:cs="David"/>
+          </w:rPr>
+          <m:t>,</m:t>
+        </m:r>
+        <m:sSub>
+          <m:sSubPr>
+            <m:ctrlPr>
+              <w:rPr>
+                <w:rFonts w:ascii="Cambria Math" w:eastAsiaTheme="minorEastAsia" w:hAnsi="Cambria Math" w:cs="David"/>
+                <w:i/>
+              </w:rPr>
+            </m:ctrlPr>
+          </m:sSubPr>
+          <m:e>
+            <m:r>
+              <w:rPr>
+                <w:rFonts w:ascii="Cambria Math" w:eastAsiaTheme="minorEastAsia" w:hAnsi="Cambria Math" w:cs="David"/>
+              </w:rPr>
+              <m:t>w</m:t>
+            </m:r>
+          </m:e>
+          <m:sub>
+            <m:r>
+              <w:rPr>
+                <w:rFonts w:ascii="Cambria Math" w:eastAsiaTheme="minorEastAsia" w:hAnsi="Cambria Math" w:cs="David"/>
+              </w:rPr>
+              <m:t>i-2</m:t>
+            </m:r>
+          </m:sub>
+        </m:sSub>
+        <m:r>
+          <w:rPr>
+            <w:rFonts w:ascii="Cambria Math" w:eastAsiaTheme="minorEastAsia" w:hAnsi="Cambria Math" w:cs="David"/>
+          </w:rPr>
+          <m:t>,</m:t>
+        </m:r>
+        <m:sSub>
+          <m:sSubPr>
+            <m:ctrlPr>
+              <w:rPr>
+                <w:rFonts w:ascii="Cambria Math" w:eastAsiaTheme="minorEastAsia" w:hAnsi="Cambria Math" w:cs="David"/>
+                <w:i/>
+              </w:rPr>
+            </m:ctrlPr>
+          </m:sSubPr>
+          <m:e>
+            <m:r>
+              <w:rPr>
+                <w:rFonts w:ascii="Cambria Math" w:eastAsiaTheme="minorEastAsia" w:hAnsi="Cambria Math" w:cs="David"/>
+              </w:rPr>
+              <m:t>w</m:t>
+            </m:r>
+          </m:e>
+          <m:sub>
+            <m:r>
+              <w:rPr>
+                <w:rFonts w:ascii="Cambria Math" w:eastAsiaTheme="minorEastAsia" w:hAnsi="Cambria Math" w:cs="David"/>
+              </w:rPr>
+              <m:t>i-3</m:t>
+            </m:r>
+          </m:sub>
+        </m:sSub>
+      </m:oMath>
+      <w:r>
+        <w:rPr>
+          <w:rFonts w:ascii="David" w:eastAsiaTheme="minorEastAsia" w:hAnsi="David" w:cs="David" w:hint="cs"/>
+          <w:i/>
+          <w:rtl/>
+        </w:rPr>
+        <w:t xml:space="preserve">. </w:t>
+      </w:r>
+      <w:r>
+        <w:rPr>
+          <w:rFonts w:ascii="David" w:eastAsiaTheme="minorEastAsia" w:hAnsi="David" w:cs="David" w:hint="cs"/>
+          <w:i/>
+          <w:rtl/>
+        </w:rPr>
+        <w:t xml:space="preserve">נניח שנתון וקטור </w:t>
+      </w:r>
+      <w:r>
+        <w:rPr>
+          <w:rFonts w:ascii="David" w:eastAsiaTheme="minorEastAsia" w:hAnsi="David" w:cs="David"/>
+          <w:i/>
+        </w:rPr>
+        <w:t>embeddings</w:t>
+      </w:r>
+      <w:r>
+        <w:rPr>
+          <w:rFonts w:ascii="David" w:eastAsiaTheme="minorEastAsia" w:hAnsi="David" w:cs="David" w:hint="cs"/>
+          <w:i/>
+          <w:rtl/>
+        </w:rPr>
+        <w:t xml:space="preserve"> </w:t>
+      </w:r>
+      <w:r>
+        <w:rPr>
+          <w:rFonts w:ascii="David" w:eastAsiaTheme="minorEastAsia" w:hAnsi="David" w:cs="David" w:hint="cs"/>
+          <w:i/>
+          <w:rtl/>
+        </w:rPr>
+        <w:t xml:space="preserve">עבור כל </w:t>
+      </w:r>
+      <w:r>
+        <w:rPr>
+          <w:rFonts w:ascii="David" w:eastAsiaTheme="minorEastAsia" w:hAnsi="David" w:cs="David"/>
+          <w:i/>
+        </w:rPr>
+        <w:t>token</w:t>
+      </w:r>
+      <w:r>
+        <w:rPr>
+          <w:rFonts w:ascii="David" w:eastAsiaTheme="minorEastAsia" w:hAnsi="David" w:cs="David" w:hint="cs"/>
+          <w:i/>
+          <w:rtl/>
+        </w:rPr>
+        <w:t xml:space="preserve"> במילון </w:t>
+      </w:r>
+      <m:oMath>
+        <m:sSub>
+          <m:sSubPr>
+            <m:ctrlPr>
+              <w:rPr>
+                <w:rFonts w:ascii="Cambria Math" w:eastAsiaTheme="minorEastAsia" w:hAnsi="Cambria Math" w:cs="David"/>
+                <w:i/>
+              </w:rPr>
+            </m:ctrlPr>
+          </m:sSubPr>
+          <m:e>
+            <m:r>
+              <w:rPr>
+                <w:rFonts w:ascii="Cambria Math" w:eastAsiaTheme="minorEastAsia" w:hAnsi="Cambria Math" w:cs="David"/>
+              </w:rPr>
+              <m:t>e</m:t>
+            </m:r>
+          </m:e>
+          <m:sub>
+            <m:r>
+              <w:rPr>
+                <w:rFonts w:ascii="Cambria Math" w:eastAsiaTheme="minorEastAsia" w:hAnsi="Cambria Math" w:cs="David"/>
+              </w:rPr>
+              <m:t>i</m:t>
+            </m:r>
+          </m:sub>
+        </m:sSub>
+        <m:r>
+          <w:rPr>
+            <w:rFonts w:ascii="Cambria Math" w:eastAsiaTheme="minorEastAsia" w:hAnsi="Cambria Math" w:cs="David"/>
+          </w:rPr>
+          <m:t>∈</m:t>
+        </m:r>
+        <m:sSup>
+          <m:sSupPr>
+            <m:ctrlPr>
+              <w:rPr>
+                <w:rFonts w:ascii="Cambria Math" w:eastAsiaTheme="minorEastAsia" w:hAnsi="Cambria Math" w:cs="David"/>
+                <w:i/>
+              </w:rPr>
+            </m:ctrlPr>
+          </m:sSupPr>
+          <m:e>
+            <m:r>
+              <m:rPr>
+                <m:scr m:val="double-struck"/>
+              </m:rPr>
+              <w:rPr>
+                <w:rFonts w:ascii="Cambria Math" w:eastAsiaTheme="minorEastAsia" w:hAnsi="Cambria Math" w:cs="David"/>
+              </w:rPr>
+              <m:t>R</m:t>
+            </m:r>
+          </m:e>
+          <m:sup>
+            <m:r>
+              <w:rPr>
+                <w:rFonts w:ascii="Cambria Math" w:eastAsiaTheme="minorEastAsia" w:hAnsi="Cambria Math" w:cs="David"/>
+              </w:rPr>
+              <m:t>d</m:t>
+            </m:r>
+          </m:sup>
+        </m:sSup>
+      </m:oMath>
+      <w:r>
+        <w:rPr>
+          <w:rFonts w:ascii="David" w:eastAsiaTheme="minorEastAsia" w:hAnsi="David" w:cs="David" w:hint="cs"/>
+          <w:i/>
+          <w:rtl/>
+        </w:rPr>
+        <w:t xml:space="preserve">, כאשר </w:t>
+      </w:r>
+      <m:oMath>
+        <m:r>
+          <w:rPr>
+            <w:rFonts w:ascii="Cambria Math" w:eastAsiaTheme="minorEastAsia" w:hAnsi="Cambria Math" w:cs="David"/>
+          </w:rPr>
+          <m:t>d</m:t>
+        </m:r>
+      </m:oMath>
+      <w:r>
+        <w:rPr>
+          <w:rFonts w:ascii="David" w:eastAsiaTheme="minorEastAsia" w:hAnsi="David" w:cs="David" w:hint="cs"/>
+          <w:i/>
+          <w:rtl/>
+        </w:rPr>
+        <w:t xml:space="preserve"> הוא הממד של וקטור ה-</w:t>
+      </w:r>
+      <w:r>
+        <w:rPr>
+          <w:rFonts w:ascii="David" w:eastAsiaTheme="minorEastAsia" w:hAnsi="David" w:cs="David"/>
+          <w:i/>
+        </w:rPr>
+        <w:t>embeddings</w:t>
+      </w:r>
+      <w:r>
+        <w:rPr>
+          <w:rFonts w:ascii="David" w:eastAsiaTheme="minorEastAsia" w:hAnsi="David" w:cs="David" w:hint="cs"/>
+          <w:i/>
+          <w:rtl/>
+        </w:rPr>
+        <w:t>.</w:t>
+      </w:r>
+      <w:r>
+        <w:rPr>
+          <w:rFonts w:ascii="David" w:eastAsiaTheme="minorEastAsia" w:hAnsi="David" w:cs="David" w:hint="cs"/>
+          <w:i/>
+          <w:rtl/>
+        </w:rPr>
+        <w:t xml:space="preserve"> בנוסף, נניח כי מספר ה-</w:t>
+      </w:r>
+      <w:r>
+        <w:rPr>
+          <w:rFonts w:ascii="David" w:eastAsiaTheme="minorEastAsia" w:hAnsi="David" w:cs="David"/>
+          <w:i/>
+        </w:rPr>
+        <w:t>tokens</w:t>
+      </w:r>
+      <w:r>
+        <w:rPr>
+          <w:rFonts w:ascii="David" w:eastAsiaTheme="minorEastAsia" w:hAnsi="David" w:cs="David" w:hint="cs"/>
+          <w:i/>
+          <w:rtl/>
+        </w:rPr>
+        <w:t xml:space="preserve"> במילון הוא </w:t>
+      </w:r>
+      <m:oMath>
+        <m:r>
+          <w:rPr>
+            <w:rFonts w:ascii="Cambria Math" w:eastAsiaTheme="minorEastAsia" w:hAnsi="Cambria Math" w:cs="David"/>
+          </w:rPr>
+          <m:t>V</m:t>
+        </m:r>
+      </m:oMath>
+      <w:r>
+        <w:rPr>
+          <w:rFonts w:ascii="David" w:eastAsiaTheme="minorEastAsia" w:hAnsi="David" w:cs="David" w:hint="cs"/>
+          <w:i/>
+          <w:rtl/>
+        </w:rPr>
+        <w:t>.</w:t>
+      </w:r>
+      <w:r>
+        <w:rPr>
+          <w:rFonts w:ascii="David" w:eastAsiaTheme="minorEastAsia" w:hAnsi="David" w:cs="David" w:hint="cs"/>
+          <w:i/>
+          <w:rtl/>
+        </w:rPr>
+        <w:t xml:space="preserve"> </w:t>
+      </w:r>
+      <w:r>
+        <w:rPr>
+          <w:rFonts w:ascii="David" w:eastAsiaTheme="minorEastAsia" w:hAnsi="David" w:cs="David" w:hint="cs"/>
+          <w:i/>
+          <w:rtl/>
+        </w:rPr>
+        <w:t xml:space="preserve">מכל </w:t>
+      </w:r>
+      <w:proofErr w:type="spellStart"/>
+      <w:r>
+        <w:rPr>
+          <w:rFonts w:ascii="David" w:eastAsiaTheme="minorEastAsia" w:hAnsi="David" w:cs="David" w:hint="cs"/>
+          <w:i/>
+          <w:rtl/>
+        </w:rPr>
+        <w:t>הוקטורים</w:t>
+      </w:r>
+      <w:proofErr w:type="spellEnd"/>
+      <w:r>
+        <w:rPr>
+          <w:rFonts w:ascii="David" w:eastAsiaTheme="minorEastAsia" w:hAnsi="David" w:cs="David" w:hint="cs"/>
+          <w:i/>
+          <w:rtl/>
+        </w:rPr>
+        <w:t xml:space="preserve"> </w:t>
+      </w:r>
+      <m:oMath>
+        <m:sSub>
+          <m:sSubPr>
+            <m:ctrlPr>
+              <w:rPr>
+                <w:rFonts w:ascii="Cambria Math" w:eastAsiaTheme="minorEastAsia" w:hAnsi="Cambria Math" w:cs="David"/>
+                <w:i/>
+              </w:rPr>
+            </m:ctrlPr>
+          </m:sSubPr>
+          <m:e>
+            <m:d>
+              <m:dPr>
+                <m:begChr m:val="{"/>
+                <m:endChr m:val="}"/>
+                <m:ctrlPr>
+                  <w:rPr>
+                    <w:rFonts w:ascii="Cambria Math" w:eastAsiaTheme="minorEastAsia" w:hAnsi="Cambria Math" w:cs="David"/>
+                    <w:i/>
+                  </w:rPr>
+                </m:ctrlPr>
+              </m:dPr>
+              <m:e>
+                <m:sSub>
+                  <m:sSubPr>
+                    <m:ctrlPr>
+                      <w:rPr>
+                        <w:rFonts w:ascii="Cambria Math" w:eastAsiaTheme="minorEastAsia" w:hAnsi="Cambria Math" w:cs="David"/>
+                        <w:i/>
+                      </w:rPr>
+                    </m:ctrlPr>
+                  </m:sSubPr>
+                  <m:e>
+                    <m:r>
+                      <w:rPr>
+                        <w:rFonts w:ascii="Cambria Math" w:eastAsiaTheme="minorEastAsia" w:hAnsi="Cambria Math" w:cs="David"/>
+                      </w:rPr>
+                      <m:t>e</m:t>
+                    </m:r>
+                  </m:e>
+                  <m:sub>
+                    <m:r>
+                      <w:rPr>
+                        <w:rFonts w:ascii="Cambria Math" w:eastAsiaTheme="minorEastAsia" w:hAnsi="Cambria Math" w:cs="David"/>
+                      </w:rPr>
+                      <m:t>i</m:t>
+                    </m:r>
+                  </m:sub>
+                </m:sSub>
+              </m:e>
+            </m:d>
+          </m:e>
+          <m:sub>
+            <m:r>
+              <w:rPr>
+                <w:rFonts w:ascii="Cambria Math" w:eastAsiaTheme="minorEastAsia" w:hAnsi="Cambria Math" w:cs="David"/>
+              </w:rPr>
+              <m:t>i</m:t>
+            </m:r>
+          </m:sub>
+        </m:sSub>
+      </m:oMath>
+      <w:r>
+        <w:rPr>
+          <w:rFonts w:ascii="David" w:eastAsiaTheme="minorEastAsia" w:hAnsi="David" w:cs="David" w:hint="cs"/>
+          <w:i/>
+          <w:rtl/>
+        </w:rPr>
+        <w:t>.</w:t>
+      </w:r>
+      <w:r>
+        <w:rPr>
+          <w:rFonts w:ascii="David" w:eastAsiaTheme="minorEastAsia" w:hAnsi="David" w:cs="David" w:hint="cs"/>
+          <w:i/>
+          <w:rtl/>
+        </w:rPr>
+        <w:t xml:space="preserve"> ניצור מטריצה </w:t>
+      </w:r>
+      <m:oMath>
+        <m:r>
+          <w:rPr>
+            <w:rFonts w:ascii="Cambria Math" w:eastAsiaTheme="minorEastAsia" w:hAnsi="Cambria Math" w:cs="David"/>
+          </w:rPr>
+          <m:t>E</m:t>
+        </m:r>
+        <m:r>
+          <w:rPr>
+            <w:rFonts w:ascii="Cambria Math" w:eastAsiaTheme="minorEastAsia" w:hAnsi="Cambria Math" w:cs="David"/>
+          </w:rPr>
+          <m:t>∈</m:t>
+        </m:r>
+        <m:sSup>
+          <m:sSupPr>
+            <m:ctrlPr>
+              <w:rPr>
+                <w:rFonts w:ascii="Cambria Math" w:eastAsiaTheme="minorEastAsia" w:hAnsi="Cambria Math" w:cs="David"/>
+                <w:i/>
+              </w:rPr>
+            </m:ctrlPr>
+          </m:sSupPr>
+          <m:e>
+            <m:r>
+              <m:rPr>
+                <m:scr m:val="double-struck"/>
+              </m:rPr>
+              <w:rPr>
+                <w:rFonts w:ascii="Cambria Math" w:eastAsiaTheme="minorEastAsia" w:hAnsi="Cambria Math" w:cs="David"/>
+              </w:rPr>
+              <m:t>R</m:t>
+            </m:r>
+          </m:e>
+          <m:sup>
+            <m:r>
+              <w:rPr>
+                <w:rFonts w:ascii="Cambria Math" w:eastAsiaTheme="minorEastAsia" w:hAnsi="Cambria Math" w:cs="David"/>
+              </w:rPr>
+              <m:t>d×V</m:t>
+            </m:r>
+          </m:sup>
+        </m:sSup>
+      </m:oMath>
+      <w:r>
+        <w:rPr>
+          <w:rFonts w:ascii="David" w:eastAsiaTheme="minorEastAsia" w:hAnsi="David" w:cs="David" w:hint="cs"/>
+          <w:i/>
+          <w:rtl/>
+        </w:rPr>
+        <w:t xml:space="preserve"> כך שכל עמודה </w:t>
+      </w:r>
+      <m:oMath>
+        <m:r>
+          <w:rPr>
+            <w:rFonts w:ascii="Cambria Math" w:eastAsiaTheme="minorEastAsia" w:hAnsi="Cambria Math" w:cs="David"/>
+          </w:rPr>
+          <m:t>i</m:t>
+        </m:r>
+      </m:oMath>
+      <w:r>
+        <w:rPr>
+          <w:rFonts w:ascii="David" w:eastAsiaTheme="minorEastAsia" w:hAnsi="David" w:cs="David" w:hint="cs"/>
+          <w:i/>
+          <w:rtl/>
+        </w:rPr>
+        <w:t xml:space="preserve"> במטרי</w:t>
+      </w:r>
+      <w:proofErr w:type="spellStart"/>
+      <w:r>
+        <w:rPr>
+          <w:rFonts w:ascii="David" w:eastAsiaTheme="minorEastAsia" w:hAnsi="David" w:cs="David" w:hint="cs"/>
+          <w:i/>
+          <w:rtl/>
+        </w:rPr>
+        <w:t>צה</w:t>
+      </w:r>
+      <w:proofErr w:type="spellEnd"/>
+      <w:r>
+        <w:rPr>
+          <w:rFonts w:ascii="David" w:eastAsiaTheme="minorEastAsia" w:hAnsi="David" w:cs="David" w:hint="cs"/>
+          <w:i/>
+          <w:rtl/>
+        </w:rPr>
+        <w:t xml:space="preserve"> מייצגת את ה-</w:t>
+      </w:r>
+      <w:r>
+        <w:rPr>
+          <w:rFonts w:ascii="David" w:eastAsiaTheme="minorEastAsia" w:hAnsi="David" w:cs="David"/>
+          <w:i/>
+        </w:rPr>
+        <w:t>token</w:t>
+      </w:r>
+      <w:r>
+        <w:rPr>
+          <w:rFonts w:ascii="David" w:eastAsiaTheme="minorEastAsia" w:hAnsi="David" w:cs="David" w:hint="cs"/>
+          <w:i/>
+          <w:rtl/>
+        </w:rPr>
+        <w:t xml:space="preserve"> ה-</w:t>
+      </w:r>
+      <m:oMath>
+        <m:r>
+          <w:rPr>
+            <w:rFonts w:ascii="Cambria Math" w:eastAsiaTheme="minorEastAsia" w:hAnsi="Cambria Math" w:cs="David"/>
+          </w:rPr>
+          <m:t>i</m:t>
+        </m:r>
+      </m:oMath>
+      <w:r>
+        <w:rPr>
+          <w:rFonts w:ascii="David" w:eastAsiaTheme="minorEastAsia" w:hAnsi="David" w:cs="David" w:hint="cs"/>
+          <w:i/>
+          <w:rtl/>
+        </w:rPr>
+        <w:t xml:space="preserve"> במילון</w:t>
+      </w:r>
+      <w:r>
+        <w:rPr>
+          <w:rFonts w:ascii="David" w:eastAsiaTheme="minorEastAsia" w:hAnsi="David" w:cs="David" w:hint="cs"/>
+          <w:i/>
+          <w:rtl/>
+        </w:rPr>
+        <w:t xml:space="preserve"> ומכילה את ה-</w:t>
+      </w:r>
+      <w:r>
+        <w:rPr>
+          <w:rFonts w:ascii="David" w:eastAsiaTheme="minorEastAsia" w:hAnsi="David" w:cs="David"/>
+          <w:i/>
+        </w:rPr>
+        <w:lastRenderedPageBreak/>
+        <w:t>embeddings</w:t>
+      </w:r>
+      <w:r>
+        <w:rPr>
+          <w:rFonts w:ascii="David" w:eastAsiaTheme="minorEastAsia" w:hAnsi="David" w:cs="David" w:hint="cs"/>
+          <w:i/>
+          <w:rtl/>
+        </w:rPr>
+        <w:t xml:space="preserve"> של אותה המילה</w:t>
+      </w:r>
+      <w:r>
+        <w:rPr>
+          <w:rFonts w:ascii="David" w:eastAsiaTheme="minorEastAsia" w:hAnsi="David" w:cs="David" w:hint="cs"/>
+          <w:i/>
+          <w:rtl/>
+        </w:rPr>
+        <w:t xml:space="preserve">. </w:t>
+      </w:r>
+      <w:r>
+        <w:rPr>
+          <w:rFonts w:ascii="David" w:eastAsiaTheme="minorEastAsia" w:hAnsi="David" w:cs="David" w:hint="cs"/>
+          <w:i/>
+          <w:rtl/>
+        </w:rPr>
+        <w:t>כעת,</w:t>
+      </w:r>
+      <w:r>
+        <w:rPr>
+          <w:rFonts w:ascii="David" w:eastAsiaTheme="minorEastAsia" w:hAnsi="David" w:cs="David" w:hint="cs"/>
+          <w:i/>
+          <w:rtl/>
+        </w:rPr>
+        <w:t xml:space="preserve"> נייצג את ה-</w:t>
+      </w:r>
+      <w:r>
+        <w:rPr>
+          <w:rFonts w:ascii="David" w:eastAsiaTheme="minorEastAsia" w:hAnsi="David" w:cs="David"/>
+          <w:i/>
+        </w:rPr>
+        <w:t>tokens</w:t>
+      </w:r>
+      <w:r>
+        <w:rPr>
+          <w:rFonts w:ascii="David" w:eastAsiaTheme="minorEastAsia" w:hAnsi="David" w:cs="David" w:hint="cs"/>
+          <w:i/>
+          <w:rtl/>
+        </w:rPr>
+        <w:t xml:space="preserve"> </w:t>
+      </w:r>
+      <w:r>
+        <w:rPr>
+          <w:rFonts w:ascii="David" w:eastAsiaTheme="minorEastAsia" w:hAnsi="David" w:cs="David" w:hint="cs"/>
+          <w:i/>
+          <w:rtl/>
+        </w:rPr>
+        <w:t xml:space="preserve">של שלושת המילים האחרונות </w:t>
+      </w:r>
+      <w:r>
+        <w:rPr>
+          <w:rFonts w:ascii="David" w:eastAsiaTheme="minorEastAsia" w:hAnsi="David" w:cs="David" w:hint="cs"/>
+          <w:i/>
+          <w:rtl/>
+        </w:rPr>
+        <w:t xml:space="preserve">במשפט </w:t>
+      </w:r>
+      <w:r>
+        <w:rPr>
+          <w:rFonts w:ascii="David" w:eastAsiaTheme="minorEastAsia" w:hAnsi="David" w:cs="David" w:hint="cs"/>
+          <w:i/>
+          <w:rtl/>
+        </w:rPr>
+        <w:t xml:space="preserve">שאותו מעוניינים לחזות </w:t>
+      </w:r>
+      <w:r>
+        <w:rPr>
+          <w:rFonts w:ascii="David" w:eastAsiaTheme="minorEastAsia" w:hAnsi="David" w:cs="David" w:hint="cs"/>
+          <w:i/>
+          <w:rtl/>
+        </w:rPr>
+        <w:t xml:space="preserve">באמצעות </w:t>
+      </w:r>
+      <w:r>
+        <w:rPr>
+          <w:rFonts w:ascii="David" w:eastAsiaTheme="minorEastAsia" w:hAnsi="David" w:cs="David"/>
+          <w:i/>
+        </w:rPr>
+        <w:t>one hot encoding</w:t>
+      </w:r>
+      <w:r>
+        <w:rPr>
+          <w:rFonts w:ascii="David" w:eastAsiaTheme="minorEastAsia" w:hAnsi="David" w:cs="David" w:hint="cs"/>
+          <w:i/>
+          <w:rtl/>
+        </w:rPr>
+        <w:t>, כלומר וקטור בגודל המילון המכיל אפסים בכולו מלבד המילה</w:t>
+      </w:r>
+      <w:r>
+        <w:rPr>
+          <w:rFonts w:ascii="David" w:eastAsiaTheme="minorEastAsia" w:hAnsi="David" w:cs="David" w:hint="cs"/>
+          <w:i/>
+          <w:rtl/>
+        </w:rPr>
+        <w:t xml:space="preserve"> הנוכחית. </w:t>
+      </w:r>
+      <w:r>
+        <w:rPr>
+          <w:rFonts w:ascii="David" w:eastAsiaTheme="minorEastAsia" w:hAnsi="David" w:cs="David"/>
+          <w:i/>
+          <w:rtl/>
+        </w:rPr>
+        <w:tab/>
+      </w:r>
+      <w:r>
+        <w:rPr>
+          <w:rFonts w:ascii="David" w:eastAsiaTheme="minorEastAsia" w:hAnsi="David" w:cs="David" w:hint="cs"/>
+          <w:i/>
+          <w:rtl/>
+        </w:rPr>
+        <w:t>את המילים המקודדות כ-</w:t>
+      </w:r>
+      <w:r>
+        <w:rPr>
+          <w:rFonts w:ascii="David" w:eastAsiaTheme="minorEastAsia" w:hAnsi="David" w:cs="David"/>
+          <w:i/>
+        </w:rPr>
+        <w:t>one hot</w:t>
+      </w:r>
+      <w:r>
+        <w:rPr>
+          <w:rFonts w:ascii="David" w:eastAsiaTheme="minorEastAsia" w:hAnsi="David" w:cs="David" w:hint="cs"/>
+          <w:i/>
+          <w:rtl/>
+        </w:rPr>
+        <w:t xml:space="preserve"> נייצג באמצעות </w:t>
+      </w:r>
+      <m:oMath>
+        <m:sSub>
+          <m:sSubPr>
+            <m:ctrlPr>
+              <w:rPr>
+                <w:rFonts w:ascii="Cambria Math" w:eastAsiaTheme="minorEastAsia" w:hAnsi="Cambria Math" w:cs="David"/>
+                <w:i/>
+              </w:rPr>
+            </m:ctrlPr>
+          </m:sSubPr>
+          <m:e>
+            <m:r>
+              <w:rPr>
+                <w:rFonts w:ascii="Cambria Math" w:eastAsiaTheme="minorEastAsia" w:hAnsi="Cambria Math" w:cs="David"/>
+              </w:rPr>
+              <m:t>x</m:t>
+            </m:r>
+          </m:e>
+          <m:sub>
+            <m:r>
+              <w:rPr>
+                <w:rFonts w:ascii="Cambria Math" w:eastAsiaTheme="minorEastAsia" w:hAnsi="Cambria Math" w:cs="David"/>
+              </w:rPr>
+              <m:t>i</m:t>
+            </m:r>
+          </m:sub>
+        </m:sSub>
+      </m:oMath>
+      <w:r>
+        <w:rPr>
+          <w:rFonts w:ascii="David" w:eastAsiaTheme="minorEastAsia" w:hAnsi="David" w:cs="David" w:hint="cs"/>
+          <w:i/>
+          <w:rtl/>
+        </w:rPr>
+        <w:t>. נשים לב כי מתקיים:</w:t>
+      </w:r>
+      <w:r>
+        <w:rPr>
+          <w:rFonts w:ascii="David" w:eastAsiaTheme="minorEastAsia" w:hAnsi="David" w:cs="David"/>
+          <w:i/>
+          <w:rtl/>
+        </w:rPr>
+        <w:br/>
+      </w:r>
+      <m:oMathPara>
+        <m:oMath>
+          <m:r>
+            <w:rPr>
+              <w:rFonts w:ascii="Cambria Math" w:eastAsiaTheme="minorEastAsia" w:hAnsi="Cambria Math" w:cs="David"/>
+            </w:rPr>
+            <m:t>E</m:t>
+          </m:r>
+          <m:sSub>
+            <m:sSubPr>
+              <m:ctrlPr>
+                <w:rPr>
+                  <w:rFonts w:ascii="Cambria Math" w:eastAsiaTheme="minorEastAsia" w:hAnsi="Cambria Math" w:cs="David"/>
+                  <w:i/>
+                </w:rPr>
+              </m:ctrlPr>
+            </m:sSubPr>
+            <m:e>
+              <m:r>
+                <w:rPr>
+                  <w:rFonts w:ascii="Cambria Math" w:eastAsiaTheme="minorEastAsia" w:hAnsi="Cambria Math" w:cs="David"/>
+                </w:rPr>
+                <m:t>x</m:t>
+              </m:r>
+            </m:e>
+            <m:sub>
+              <m:r>
+                <w:rPr>
+                  <w:rFonts w:ascii="Cambria Math" w:eastAsiaTheme="minorEastAsia" w:hAnsi="Cambria Math" w:cs="David"/>
+                </w:rPr>
+                <m:t>i</m:t>
+              </m:r>
+            </m:sub>
+          </m:sSub>
+          <m:r>
+            <w:rPr>
+              <w:rFonts w:ascii="Cambria Math" w:eastAsiaTheme="minorEastAsia" w:hAnsi="Cambria Math" w:cs="David"/>
+            </w:rPr>
+            <m:t>=</m:t>
+          </m:r>
+          <m:sSub>
+            <m:sSubPr>
+              <m:ctrlPr>
+                <w:rPr>
+                  <w:rFonts w:ascii="Cambria Math" w:eastAsiaTheme="minorEastAsia" w:hAnsi="Cambria Math" w:cs="David"/>
+                  <w:i/>
+                </w:rPr>
+              </m:ctrlPr>
+            </m:sSubPr>
+            <m:e>
+              <m:r>
+                <w:rPr>
+                  <w:rFonts w:ascii="Cambria Math" w:eastAsiaTheme="minorEastAsia" w:hAnsi="Cambria Math" w:cs="David"/>
+                </w:rPr>
+                <m:t>e</m:t>
+              </m:r>
+            </m:e>
+            <m:sub>
+              <m:r>
+                <w:rPr>
+                  <w:rFonts w:ascii="Cambria Math" w:eastAsiaTheme="minorEastAsia" w:hAnsi="Cambria Math" w:cs="David"/>
+                </w:rPr>
+                <m:t>i</m:t>
+              </m:r>
+            </m:sub>
+          </m:sSub>
+          <m:r>
+            <w:rPr>
+              <w:rFonts w:ascii="David" w:eastAsiaTheme="minorEastAsia" w:hAnsi="David" w:cs="David"/>
+              <w:i/>
+              <w:rtl/>
+            </w:rPr>
+            <w:br/>
+          </m:r>
+        </m:oMath>
+      </m:oMathPara>
+      <w:r>
+        <w:rPr>
+          <w:rFonts w:ascii="David" w:eastAsiaTheme="minorEastAsia" w:hAnsi="David" w:cs="David" w:hint="cs"/>
+          <w:i/>
+          <w:rtl/>
+        </w:rPr>
+        <w:t>כלומר, אם נכפיל את מטריצה ה-</w:t>
+      </w:r>
+      <w:r>
+        <w:rPr>
+          <w:rFonts w:ascii="David" w:eastAsiaTheme="minorEastAsia" w:hAnsi="David" w:cs="David"/>
+          <w:i/>
+        </w:rPr>
+        <w:t>embeddings</w:t>
+      </w:r>
+      <w:r>
+        <w:rPr>
+          <w:rFonts w:ascii="David" w:eastAsiaTheme="minorEastAsia" w:hAnsi="David" w:cs="David" w:hint="cs"/>
+          <w:i/>
+          <w:rtl/>
+        </w:rPr>
+        <w:t xml:space="preserve"> בייצוג ה-</w:t>
+      </w:r>
+      <w:r>
+        <w:rPr>
+          <w:rFonts w:ascii="David" w:eastAsiaTheme="minorEastAsia" w:hAnsi="David" w:cs="David"/>
+          <w:i/>
+        </w:rPr>
+        <w:t>one hot</w:t>
+      </w:r>
+      <w:r>
+        <w:rPr>
+          <w:rFonts w:ascii="David" w:eastAsiaTheme="minorEastAsia" w:hAnsi="David" w:cs="David" w:hint="cs"/>
+          <w:i/>
+          <w:rtl/>
+        </w:rPr>
+        <w:t xml:space="preserve"> של ה-</w:t>
+      </w:r>
+      <w:r>
+        <w:rPr>
+          <w:rFonts w:ascii="David" w:eastAsiaTheme="minorEastAsia" w:hAnsi="David" w:cs="David"/>
+          <w:i/>
+        </w:rPr>
+        <w:t>token</w:t>
+      </w:r>
+      <w:r>
+        <w:rPr>
+          <w:rFonts w:ascii="David" w:eastAsiaTheme="minorEastAsia" w:hAnsi="David" w:cs="David" w:hint="cs"/>
+          <w:i/>
+          <w:rtl/>
+        </w:rPr>
+        <w:t>, נקבל את ה-</w:t>
+      </w:r>
+      <w:r>
+        <w:rPr>
+          <w:rFonts w:ascii="David" w:eastAsiaTheme="minorEastAsia" w:hAnsi="David" w:cs="David"/>
+          <w:i/>
+        </w:rPr>
+        <w:t>embeddings</w:t>
+      </w:r>
+      <w:r>
+        <w:rPr>
+          <w:rFonts w:ascii="David" w:eastAsiaTheme="minorEastAsia" w:hAnsi="David" w:cs="David" w:hint="cs"/>
+          <w:i/>
+          <w:rtl/>
+        </w:rPr>
+        <w:t xml:space="preserve"> של ה-</w:t>
+      </w:r>
+      <w:r>
+        <w:rPr>
+          <w:rFonts w:ascii="David" w:eastAsiaTheme="minorEastAsia" w:hAnsi="David" w:cs="David"/>
+          <w:i/>
+        </w:rPr>
+        <w:t>token</w:t>
+      </w:r>
+      <w:r>
+        <w:rPr>
+          <w:rFonts w:ascii="David" w:eastAsiaTheme="minorEastAsia" w:hAnsi="David" w:cs="David" w:hint="cs"/>
+          <w:i/>
+          <w:rtl/>
+        </w:rPr>
+        <w:t xml:space="preserve"> הנבחר. </w:t>
+      </w:r>
+      <w:r>
+        <w:rPr>
+          <w:rFonts w:ascii="David" w:eastAsiaTheme="minorEastAsia" w:hAnsi="David" w:cs="David" w:hint="cs"/>
+          <w:i/>
+          <w:rtl/>
+        </w:rPr>
+        <w:t xml:space="preserve">לאחר </w:t>
+      </w:r>
+      <w:r>
+        <w:rPr>
+          <w:rFonts w:ascii="David" w:eastAsiaTheme="minorEastAsia" w:hAnsi="David" w:cs="David" w:hint="cs"/>
+          <w:i/>
+          <w:rtl/>
+        </w:rPr>
+        <w:t xml:space="preserve">קבלת </w:t>
+      </w:r>
+      <m:oMath>
+        <m:sSub>
+          <m:sSubPr>
+            <m:ctrlPr>
+              <w:rPr>
+                <w:rFonts w:ascii="Cambria Math" w:eastAsiaTheme="minorEastAsia" w:hAnsi="Cambria Math" w:cs="David"/>
+                <w:i/>
+              </w:rPr>
+            </m:ctrlPr>
+          </m:sSubPr>
+          <m:e>
+            <m:r>
+              <w:rPr>
+                <w:rFonts w:ascii="Cambria Math" w:eastAsiaTheme="minorEastAsia" w:hAnsi="Cambria Math" w:cs="David"/>
+              </w:rPr>
+              <m:t>e</m:t>
+            </m:r>
+          </m:e>
+          <m:sub>
+            <m:r>
+              <w:rPr>
+                <w:rFonts w:ascii="Cambria Math" w:eastAsiaTheme="minorEastAsia" w:hAnsi="Cambria Math" w:cs="David"/>
+              </w:rPr>
+              <m:t>t-</m:t>
+            </m:r>
+            <m:r>
+              <w:rPr>
+                <w:rFonts w:ascii="Cambria Math" w:eastAsiaTheme="minorEastAsia" w:hAnsi="Cambria Math" w:cs="David"/>
+              </w:rPr>
+              <m:t>1</m:t>
+            </m:r>
+          </m:sub>
+        </m:sSub>
+        <m:r>
+          <w:rPr>
+            <w:rFonts w:ascii="Cambria Math" w:eastAsiaTheme="minorEastAsia" w:hAnsi="Cambria Math" w:cs="David"/>
+          </w:rPr>
+          <m:t>,</m:t>
+        </m:r>
+        <m:sSub>
+          <m:sSubPr>
+            <m:ctrlPr>
+              <w:rPr>
+                <w:rFonts w:ascii="Cambria Math" w:eastAsiaTheme="minorEastAsia" w:hAnsi="Cambria Math" w:cs="David"/>
+                <w:i/>
+              </w:rPr>
+            </m:ctrlPr>
+          </m:sSubPr>
+          <m:e>
+            <m:r>
+              <w:rPr>
+                <w:rFonts w:ascii="Cambria Math" w:eastAsiaTheme="minorEastAsia" w:hAnsi="Cambria Math" w:cs="David"/>
+              </w:rPr>
+              <m:t>e</m:t>
+            </m:r>
+          </m:e>
+          <m:sub>
+            <m:r>
+              <w:rPr>
+                <w:rFonts w:ascii="Cambria Math" w:eastAsiaTheme="minorEastAsia" w:hAnsi="Cambria Math" w:cs="David"/>
+              </w:rPr>
+              <m:t>t-</m:t>
+            </m:r>
+            <m:r>
+              <w:rPr>
+                <w:rFonts w:ascii="Cambria Math" w:eastAsiaTheme="minorEastAsia" w:hAnsi="Cambria Math" w:cs="David"/>
+              </w:rPr>
+              <m:t>2</m:t>
+            </m:r>
+          </m:sub>
+        </m:sSub>
+        <m:r>
+          <w:rPr>
+            <w:rFonts w:ascii="Cambria Math" w:eastAsiaTheme="minorEastAsia" w:hAnsi="Cambria Math" w:cs="David"/>
+          </w:rPr>
+          <m:t>,</m:t>
+        </m:r>
+        <m:sSub>
+          <m:sSubPr>
+            <m:ctrlPr>
+              <w:rPr>
+                <w:rFonts w:ascii="Cambria Math" w:eastAsiaTheme="minorEastAsia" w:hAnsi="Cambria Math" w:cs="David"/>
+                <w:i/>
+              </w:rPr>
+            </m:ctrlPr>
+          </m:sSubPr>
+          <m:e>
+            <m:r>
+              <w:rPr>
+                <w:rFonts w:ascii="Cambria Math" w:eastAsiaTheme="minorEastAsia" w:hAnsi="Cambria Math" w:cs="David"/>
+              </w:rPr>
+              <m:t>e</m:t>
+            </m:r>
+          </m:e>
+          <m:sub>
+            <m:r>
+              <w:rPr>
+                <w:rFonts w:ascii="Cambria Math" w:eastAsiaTheme="minorEastAsia" w:hAnsi="Cambria Math" w:cs="David"/>
+              </w:rPr>
+              <m:t>t-</m:t>
+            </m:r>
+            <m:r>
+              <w:rPr>
+                <w:rFonts w:ascii="Cambria Math" w:eastAsiaTheme="minorEastAsia" w:hAnsi="Cambria Math" w:cs="David"/>
+              </w:rPr>
+              <m:t>3</m:t>
+            </m:r>
+          </m:sub>
+        </m:sSub>
+      </m:oMath>
+      <w:r>
+        <w:rPr>
+          <w:rFonts w:ascii="David" w:eastAsiaTheme="minorEastAsia" w:hAnsi="David" w:cs="David" w:hint="cs"/>
+          <w:i/>
+          <w:rtl/>
+        </w:rPr>
+        <w:t xml:space="preserve"> מתבצע שרשור (</w:t>
+      </w:r>
+      <w:r>
+        <w:rPr>
+          <w:rFonts w:ascii="David" w:eastAsiaTheme="minorEastAsia" w:hAnsi="David" w:cs="David"/>
+          <w:i/>
+        </w:rPr>
+        <w:t>concatenation</w:t>
+      </w:r>
+      <w:r>
+        <w:rPr>
+          <w:rFonts w:ascii="David" w:eastAsiaTheme="minorEastAsia" w:hAnsi="David" w:cs="David" w:hint="cs"/>
+          <w:i/>
+          <w:rtl/>
+        </w:rPr>
+        <w:t>) של שלושת הו</w:t>
+      </w:r>
+      <w:r>
+        <w:rPr>
+          <w:rFonts w:ascii="David" w:eastAsiaTheme="minorEastAsia" w:hAnsi="David" w:cs="David" w:hint="cs"/>
+          <w:i/>
+          <w:rtl/>
+        </w:rPr>
+        <w:t>ו</w:t>
+      </w:r>
+      <w:r>
+        <w:rPr>
+          <w:rFonts w:ascii="David" w:eastAsiaTheme="minorEastAsia" w:hAnsi="David" w:cs="David" w:hint="cs"/>
+          <w:i/>
+          <w:rtl/>
+        </w:rPr>
+        <w:t xml:space="preserve">קטורים לווקטור </w:t>
+      </w:r>
+      <w:r>
+        <w:rPr>
+          <w:rFonts w:ascii="David" w:eastAsiaTheme="minorEastAsia" w:hAnsi="David" w:cs="David"/>
+          <w:i/>
+        </w:rPr>
+        <w:t>embeddings</w:t>
+      </w:r>
+      <w:r>
+        <w:rPr>
+          <w:rFonts w:ascii="David" w:eastAsiaTheme="minorEastAsia" w:hAnsi="David" w:cs="David" w:hint="cs"/>
+          <w:i/>
+          <w:rtl/>
+        </w:rPr>
+        <w:t xml:space="preserve"> אחד: </w:t>
+      </w:r>
+      <m:oMath>
+        <m:r>
+          <w:rPr>
+            <w:rFonts w:ascii="Cambria Math" w:eastAsiaTheme="minorEastAsia" w:hAnsi="Cambria Math" w:cs="David"/>
+          </w:rPr>
+          <m:t>e</m:t>
+        </m:r>
+      </m:oMath>
+      <w:r>
+        <w:rPr>
+          <w:rFonts w:ascii="David" w:eastAsiaTheme="minorEastAsia" w:hAnsi="David" w:cs="David"/>
+          <w:i/>
+        </w:rPr>
+        <w:t>:</w:t>
+      </w:r>
+      <w:r>
+        <w:rPr>
+          <w:rFonts w:ascii="David" w:eastAsiaTheme="minorEastAsia" w:hAnsi="David" w:cs="David"/>
+          <w:i/>
+        </w:rPr>
+        <w:br/>
+      </w:r>
+      <m:oMathPara>
+        <m:oMath>
+          <m:r>
+            <w:rPr>
+              <w:rFonts w:ascii="Cambria Math" w:eastAsiaTheme="minorEastAsia" w:hAnsi="Cambria Math" w:cs="David"/>
+            </w:rPr>
+            <m:t>e=</m:t>
+          </m:r>
+          <m:d>
+            <m:dPr>
+              <m:begChr m:val="["/>
+              <m:endChr m:val="]"/>
+              <m:ctrlPr>
+                <w:rPr>
+                  <w:rFonts w:ascii="Cambria Math" w:eastAsiaTheme="minorEastAsia" w:hAnsi="Cambria Math" w:cs="David"/>
+                  <w:i/>
+                </w:rPr>
+              </m:ctrlPr>
+            </m:dPr>
+            <m:e>
+              <m:r>
+                <w:rPr>
+                  <w:rFonts w:ascii="Cambria Math" w:eastAsiaTheme="minorEastAsia" w:hAnsi="Cambria Math" w:cs="David"/>
+                </w:rPr>
+                <m:t>E</m:t>
+              </m:r>
+              <m:sSub>
+                <m:sSubPr>
+                  <m:ctrlPr>
+                    <w:rPr>
+                      <w:rFonts w:ascii="Cambria Math" w:eastAsiaTheme="minorEastAsia" w:hAnsi="Cambria Math" w:cs="David"/>
+                      <w:i/>
+                    </w:rPr>
+                  </m:ctrlPr>
+                </m:sSubPr>
+                <m:e>
+                  <m:r>
+                    <w:rPr>
+                      <w:rFonts w:ascii="Cambria Math" w:eastAsiaTheme="minorEastAsia" w:hAnsi="Cambria Math" w:cs="David"/>
+                    </w:rPr>
+                    <m:t>x</m:t>
+                  </m:r>
+                </m:e>
+                <m:sub>
+                  <m:r>
+                    <w:rPr>
+                      <w:rFonts w:ascii="Cambria Math" w:eastAsiaTheme="minorEastAsia" w:hAnsi="Cambria Math" w:cs="David"/>
+                    </w:rPr>
+                    <m:t>t-1</m:t>
+                  </m:r>
+                </m:sub>
+              </m:sSub>
+              <m:r>
+                <w:rPr>
+                  <w:rFonts w:ascii="Cambria Math" w:eastAsiaTheme="minorEastAsia" w:hAnsi="Cambria Math" w:cs="David"/>
+                </w:rPr>
+                <m:t>;</m:t>
+              </m:r>
+              <m:r>
+                <w:rPr>
+                  <w:rFonts w:ascii="Cambria Math" w:eastAsiaTheme="minorEastAsia" w:hAnsi="Cambria Math" w:cs="David"/>
+                </w:rPr>
+                <m:t>E</m:t>
+              </m:r>
+              <m:sSub>
+                <m:sSubPr>
+                  <m:ctrlPr>
+                    <w:rPr>
+                      <w:rFonts w:ascii="Cambria Math" w:eastAsiaTheme="minorEastAsia" w:hAnsi="Cambria Math" w:cs="David"/>
+                      <w:i/>
+                    </w:rPr>
+                  </m:ctrlPr>
+                </m:sSubPr>
+                <m:e>
+                  <m:r>
+                    <w:rPr>
+                      <w:rFonts w:ascii="Cambria Math" w:eastAsiaTheme="minorEastAsia" w:hAnsi="Cambria Math" w:cs="David"/>
+                    </w:rPr>
+                    <m:t>x</m:t>
+                  </m:r>
+                </m:e>
+                <m:sub>
+                  <m:r>
+                    <w:rPr>
+                      <w:rFonts w:ascii="Cambria Math" w:eastAsiaTheme="minorEastAsia" w:hAnsi="Cambria Math" w:cs="David"/>
+                    </w:rPr>
+                    <m:t>t-</m:t>
+                  </m:r>
+                  <m:r>
+                    <w:rPr>
+                      <w:rFonts w:ascii="Cambria Math" w:eastAsiaTheme="minorEastAsia" w:hAnsi="Cambria Math" w:cs="David"/>
+                    </w:rPr>
+                    <m:t>2</m:t>
+                  </m:r>
+                </m:sub>
+              </m:sSub>
+              <m:r>
+                <w:rPr>
+                  <w:rFonts w:ascii="Cambria Math" w:eastAsiaTheme="minorEastAsia" w:hAnsi="Cambria Math" w:cs="David"/>
+                </w:rPr>
+                <m:t>;</m:t>
+              </m:r>
+              <m:r>
+                <w:rPr>
+                  <w:rFonts w:ascii="Cambria Math" w:eastAsiaTheme="minorEastAsia" w:hAnsi="Cambria Math" w:cs="David"/>
+                </w:rPr>
+                <m:t>E</m:t>
+              </m:r>
+              <m:sSub>
+                <m:sSubPr>
+                  <m:ctrlPr>
+                    <w:rPr>
+                      <w:rFonts w:ascii="Cambria Math" w:eastAsiaTheme="minorEastAsia" w:hAnsi="Cambria Math" w:cs="David"/>
+                      <w:i/>
+                    </w:rPr>
+                  </m:ctrlPr>
+                </m:sSubPr>
+                <m:e>
+                  <m:r>
+                    <w:rPr>
+                      <w:rFonts w:ascii="Cambria Math" w:eastAsiaTheme="minorEastAsia" w:hAnsi="Cambria Math" w:cs="David"/>
+                    </w:rPr>
+                    <m:t>x</m:t>
+                  </m:r>
+                </m:e>
+                <m:sub>
+                  <m:r>
+                    <w:rPr>
+                      <w:rFonts w:ascii="Cambria Math" w:eastAsiaTheme="minorEastAsia" w:hAnsi="Cambria Math" w:cs="David"/>
+                    </w:rPr>
+                    <m:t>t-</m:t>
+                  </m:r>
+                  <m:r>
+                    <w:rPr>
+                      <w:rFonts w:ascii="Cambria Math" w:eastAsiaTheme="minorEastAsia" w:hAnsi="Cambria Math" w:cs="David"/>
+                    </w:rPr>
+                    <m:t>2</m:t>
+                  </m:r>
+                </m:sub>
+              </m:sSub>
+            </m:e>
+          </m:d>
+          <m:r>
+            <w:rPr>
+              <w:rFonts w:ascii="David" w:eastAsiaTheme="minorEastAsia" w:hAnsi="David" w:cs="David"/>
+              <w:i/>
+            </w:rPr>
+            <w:br/>
+          </m:r>
+        </m:oMath>
+      </m:oMathPara>
+      <w:r>
+        <w:rPr>
+          <w:rFonts w:ascii="David" w:eastAsiaTheme="minorEastAsia" w:hAnsi="David" w:cs="David" w:hint="cs"/>
+          <w:i/>
+          <w:rtl/>
+        </w:rPr>
+        <w:t>את הו</w:t>
+      </w:r>
+      <w:r>
+        <w:rPr>
+          <w:rFonts w:ascii="David" w:eastAsiaTheme="minorEastAsia" w:hAnsi="David" w:cs="David" w:hint="cs"/>
+          <w:i/>
+          <w:rtl/>
+        </w:rPr>
+        <w:t>ו</w:t>
+      </w:r>
+      <w:r>
+        <w:rPr>
+          <w:rFonts w:ascii="David" w:eastAsiaTheme="minorEastAsia" w:hAnsi="David" w:cs="David" w:hint="cs"/>
+          <w:i/>
+          <w:rtl/>
+        </w:rPr>
+        <w:t xml:space="preserve">קטור הזה מעבירים בשכבת </w:t>
+      </w:r>
+      <w:r>
+        <w:rPr>
+          <w:rFonts w:ascii="David" w:eastAsiaTheme="minorEastAsia" w:hAnsi="David" w:cs="David"/>
+          <w:i/>
+        </w:rPr>
+        <w:t>fully connected</w:t>
+      </w:r>
+      <w:r>
+        <w:rPr>
+          <w:rFonts w:ascii="David" w:eastAsiaTheme="minorEastAsia" w:hAnsi="David" w:cs="David" w:hint="cs"/>
+          <w:i/>
+          <w:rtl/>
+        </w:rPr>
+        <w:t>:</w:t>
+      </w:r>
+      <w:r>
+        <w:rPr>
+          <w:rFonts w:ascii="David" w:eastAsiaTheme="minorEastAsia" w:hAnsi="David" w:cs="David"/>
+          <w:i/>
+          <w:rtl/>
+        </w:rPr>
+        <w:br/>
+      </w:r>
+      <m:oMathPara>
+        <m:oMath>
+          <m:r>
+            <w:rPr>
+              <w:rFonts w:ascii="Cambria Math" w:eastAsiaTheme="minorEastAsia" w:hAnsi="Cambria Math" w:cs="David"/>
+            </w:rPr>
+            <m:t>h=ReLU</m:t>
+          </m:r>
+          <m:d>
+            <m:dPr>
+              <m:ctrlPr>
+                <w:rPr>
+                  <w:rFonts w:ascii="Cambria Math" w:eastAsiaTheme="minorEastAsia" w:hAnsi="Cambria Math" w:cs="David"/>
+                  <w:i/>
+                </w:rPr>
+              </m:ctrlPr>
+            </m:dPr>
+            <m:e>
+              <m:r>
+                <w:rPr>
+                  <w:rFonts w:ascii="Cambria Math" w:eastAsiaTheme="minorEastAsia" w:hAnsi="Cambria Math" w:cs="David"/>
+                </w:rPr>
+                <m:t>We+b</m:t>
+              </m:r>
+            </m:e>
+          </m:d>
+          <m:r>
+            <w:rPr>
+              <w:rFonts w:ascii="David" w:eastAsiaTheme="minorEastAsia" w:hAnsi="David" w:cs="David"/>
+              <w:i/>
+            </w:rPr>
+            <w:br/>
+          </m:r>
+        </m:oMath>
+      </m:oMathPara>
+      <w:r>
+        <w:rPr>
+          <w:rFonts w:ascii="David" w:eastAsiaTheme="minorEastAsia" w:hAnsi="David" w:cs="David" w:hint="cs"/>
+          <w:i/>
+          <w:rtl/>
+        </w:rPr>
+        <w:t xml:space="preserve">כאשר </w:t>
+      </w:r>
+      <w:r>
+        <w:rPr>
+          <w:rFonts w:ascii="David" w:eastAsiaTheme="minorEastAsia" w:hAnsi="David" w:cs="David" w:hint="cs"/>
+          <w:i/>
+          <w:rtl/>
+        </w:rPr>
+        <w:t>מספר העמודות ב-</w:t>
+      </w:r>
+      <m:oMath>
+        <m:r>
+          <w:rPr>
+            <w:rFonts w:ascii="Cambria Math" w:eastAsiaTheme="minorEastAsia" w:hAnsi="Cambria Math" w:cs="David"/>
+          </w:rPr>
+          <m:t>W</m:t>
+        </m:r>
+      </m:oMath>
+      <w:r>
+        <w:rPr>
+          <w:rFonts w:ascii="David" w:eastAsiaTheme="minorEastAsia" w:hAnsi="David" w:cs="David" w:hint="cs"/>
+          <w:i/>
+          <w:rtl/>
+        </w:rPr>
+        <w:t xml:space="preserve"> הוא </w:t>
+      </w:r>
+      <m:oMath>
+        <m:r>
+          <w:rPr>
+            <w:rFonts w:ascii="Cambria Math" w:eastAsiaTheme="minorEastAsia" w:hAnsi="Cambria Math" w:cs="David"/>
+          </w:rPr>
+          <m:t>3d</m:t>
+        </m:r>
+      </m:oMath>
+      <w:r>
+        <w:rPr>
+          <w:rFonts w:ascii="David" w:eastAsiaTheme="minorEastAsia" w:hAnsi="David" w:cs="David" w:hint="cs"/>
+          <w:i/>
+          <w:rtl/>
+        </w:rPr>
+        <w:t xml:space="preserve">, </w:t>
+      </w:r>
+      <w:r>
+        <w:rPr>
+          <w:rFonts w:ascii="David" w:eastAsiaTheme="minorEastAsia" w:hAnsi="David" w:cs="David" w:hint="cs"/>
+          <w:i/>
+          <w:rtl/>
+        </w:rPr>
+        <w:t xml:space="preserve">ומספר השורות הוא כמספר הנוירונים בשכבה. לבסוף </w:t>
+      </w:r>
+      <w:r>
+        <w:rPr>
+          <w:rFonts w:ascii="David" w:eastAsiaTheme="minorEastAsia" w:hAnsi="David" w:cs="David" w:hint="cs"/>
+          <w:i/>
+          <w:rtl/>
+        </w:rPr>
+        <w:t xml:space="preserve">מעבירים את </w:t>
+      </w:r>
+      <m:oMath>
+        <m:r>
+          <w:rPr>
+            <w:rFonts w:ascii="Cambria Math" w:eastAsiaTheme="minorEastAsia" w:hAnsi="Cambria Math" w:cs="David"/>
+          </w:rPr>
+          <m:t>h</m:t>
+        </m:r>
+      </m:oMath>
+      <w:r>
+        <w:rPr>
+          <w:rFonts w:ascii="David" w:eastAsiaTheme="minorEastAsia" w:hAnsi="David" w:cs="David" w:hint="cs"/>
+          <w:i/>
+          <w:rtl/>
+        </w:rPr>
+        <w:t xml:space="preserve"> לשכבת המוצא:</w:t>
+      </w:r>
+      <w:r>
+        <w:rPr>
+          <w:rFonts w:ascii="David" w:eastAsiaTheme="minorEastAsia" w:hAnsi="David" w:cs="David"/>
+          <w:i/>
+          <w:rtl/>
+        </w:rPr>
+        <w:br/>
+      </w:r>
+      <m:oMathPara>
+        <m:oMath>
+          <m:acc>
+            <m:accPr>
+              <m:ctrlPr>
+                <w:rPr>
+                  <w:rFonts w:ascii="Cambria Math" w:eastAsiaTheme="minorEastAsia" w:hAnsi="Cambria Math" w:cs="David"/>
+                  <w:i/>
+                </w:rPr>
+              </m:ctrlPr>
+            </m:accPr>
+            <m:e>
+              <m:r>
+                <w:rPr>
+                  <w:rFonts w:ascii="Cambria Math" w:eastAsiaTheme="minorEastAsia" w:hAnsi="Cambria Math" w:cs="David"/>
+                </w:rPr>
+                <m:t>y</m:t>
+              </m:r>
+            </m:e>
+          </m:acc>
+          <m:r>
+            <w:rPr>
+              <w:rFonts w:ascii="Cambria Math" w:eastAsiaTheme="minorEastAsia" w:hAnsi="Cambria Math" w:cs="David"/>
+            </w:rPr>
+            <m:t>=softmax</m:t>
+          </m:r>
+          <m:d>
+            <m:dPr>
+              <m:ctrlPr>
+                <w:rPr>
+                  <w:rFonts w:ascii="Cambria Math" w:eastAsiaTheme="minorEastAsia" w:hAnsi="Cambria Math" w:cs="David"/>
+                  <w:i/>
+                </w:rPr>
+              </m:ctrlPr>
+            </m:dPr>
+            <m:e>
+              <m:r>
+                <w:rPr>
+                  <w:rFonts w:ascii="Cambria Math" w:eastAsiaTheme="minorEastAsia" w:hAnsi="Cambria Math" w:cs="David"/>
+                </w:rPr>
+                <m:t>Uh</m:t>
+              </m:r>
+            </m:e>
+          </m:d>
+          <m:r>
+            <w:rPr>
+              <w:rFonts w:ascii="David" w:eastAsiaTheme="minorEastAsia" w:hAnsi="David" w:cs="David"/>
+              <w:i/>
+              <w:rtl/>
+            </w:rPr>
+            <w:br/>
+          </m:r>
+        </m:oMath>
+      </m:oMathPara>
+      <w:r>
+        <w:rPr>
+          <w:rFonts w:ascii="David" w:eastAsiaTheme="minorEastAsia" w:hAnsi="David" w:cs="David" w:hint="cs"/>
+          <w:i/>
+          <w:rtl/>
+        </w:rPr>
+        <w:t xml:space="preserve">הווקטור </w:t>
+      </w:r>
+      <m:oMath>
+        <m:acc>
+          <m:accPr>
+            <m:ctrlPr>
+              <w:rPr>
+                <w:rFonts w:ascii="Cambria Math" w:eastAsiaTheme="minorEastAsia" w:hAnsi="Cambria Math" w:cs="David"/>
+                <w:i/>
+              </w:rPr>
+            </m:ctrlPr>
+          </m:accPr>
+          <m:e>
+            <m:r>
+              <w:rPr>
+                <w:rFonts w:ascii="Cambria Math" w:eastAsiaTheme="minorEastAsia" w:hAnsi="Cambria Math" w:cs="David"/>
+              </w:rPr>
+              <m:t>y</m:t>
+            </m:r>
+          </m:e>
+        </m:acc>
+      </m:oMath>
+      <w:r>
+        <w:rPr>
+          <w:rFonts w:ascii="David" w:eastAsiaTheme="minorEastAsia" w:hAnsi="David" w:cs="David" w:hint="cs"/>
+          <w:i/>
+          <w:rtl/>
+        </w:rPr>
+        <w:t xml:space="preserve"> יהיה וקטור </w:t>
+      </w:r>
+      <w:r>
+        <w:rPr>
+          <w:rFonts w:ascii="David" w:eastAsiaTheme="minorEastAsia" w:hAnsi="David" w:cs="David" w:hint="cs"/>
+          <w:i/>
+          <w:rtl/>
+        </w:rPr>
+        <w:t xml:space="preserve">שגודלו כגודל המילון </w:t>
+      </w:r>
+      <m:oMath>
+        <m:r>
+          <w:rPr>
+            <w:rFonts w:ascii="Cambria Math" w:eastAsiaTheme="minorEastAsia" w:hAnsi="Cambria Math" w:cs="David"/>
+          </w:rPr>
+          <m:t>V</m:t>
+        </m:r>
+      </m:oMath>
+      <w:r>
+        <w:rPr>
+          <w:rFonts w:ascii="David" w:eastAsiaTheme="minorEastAsia" w:hAnsi="David" w:cs="David" w:hint="cs"/>
+          <w:i/>
+          <w:rtl/>
+        </w:rPr>
+        <w:t xml:space="preserve"> ומכיל את </w:t>
+      </w:r>
+      <w:r>
+        <w:rPr>
+          <w:rFonts w:ascii="David" w:eastAsiaTheme="minorEastAsia" w:hAnsi="David" w:cs="David" w:hint="cs"/>
+          <w:i/>
+          <w:rtl/>
+        </w:rPr>
+        <w:t xml:space="preserve">ההסתברויות של </w:t>
+      </w:r>
+      <w:r>
+        <w:rPr>
+          <w:rFonts w:ascii="David" w:eastAsiaTheme="minorEastAsia" w:hAnsi="David" w:cs="David" w:hint="cs"/>
+          <w:i/>
+          <w:rtl/>
+        </w:rPr>
+        <w:t xml:space="preserve">כל אחת מהמילים להיות המילה הבאה. </w:t>
+      </w:r>
+      <w:r>
+        <w:rPr>
+          <w:rFonts w:ascii="David" w:eastAsiaTheme="minorEastAsia" w:hAnsi="David" w:cs="David" w:hint="cs"/>
+          <w:i/>
+          <w:rtl/>
+        </w:rPr>
+        <w:t>סכמה של התהליך מוצגת ב</w:t>
+      </w:r>
+      <w:r>
+        <w:rPr>
+          <w:rFonts w:ascii="David" w:eastAsiaTheme="minorEastAsia" w:hAnsi="David" w:cs="David"/>
+          <w:i/>
+          <w:rtl/>
+        </w:rPr>
+        <w:fldChar w:fldCharType="begin"/>
+      </w:r>
+      <w:r>
+        <w:rPr>
+          <w:rFonts w:ascii="David" w:eastAsiaTheme="minorEastAsia" w:hAnsi="David" w:cs="David"/>
+          <w:i/>
+          <w:rtl/>
+        </w:rPr>
+        <w:instrText xml:space="preserve"> </w:instrText>
+      </w:r>
+      <w:r>
+        <w:rPr>
+          <w:rFonts w:ascii="David" w:eastAsiaTheme="minorEastAsia" w:hAnsi="David" w:cs="David" w:hint="cs"/>
+          <w:i/>
+        </w:rPr>
+        <w:instrText>REF</w:instrText>
+      </w:r>
+      <w:r>
+        <w:rPr>
+          <w:rFonts w:ascii="David" w:eastAsiaTheme="minorEastAsia" w:hAnsi="David" w:cs="David" w:hint="cs"/>
+          <w:i/>
+          <w:rtl/>
+        </w:rPr>
+        <w:instrText xml:space="preserve"> _</w:instrText>
+      </w:r>
+      <w:r>
+        <w:rPr>
+          <w:rFonts w:ascii="David" w:eastAsiaTheme="minorEastAsia" w:hAnsi="David" w:cs="David" w:hint="cs"/>
+          <w:i/>
+        </w:rPr>
+        <w:instrText>Ref132049930 \h</w:instrText>
+      </w:r>
+      <w:r>
+        <w:rPr>
+          <w:rFonts w:ascii="David" w:eastAsiaTheme="minorEastAsia" w:hAnsi="David" w:cs="David"/>
+          <w:i/>
+          <w:rtl/>
+        </w:rPr>
+        <w:instrText xml:space="preserve"> </w:instrText>
+      </w:r>
+      <w:r>
+        <w:rPr>
+          <w:rFonts w:ascii="David" w:eastAsiaTheme="minorEastAsia" w:hAnsi="David" w:cs="David"/>
+          <w:i/>
+          <w:rtl/>
+        </w:rPr>
+      </w:r>
+      <w:r>
+        <w:rPr>
+          <w:rFonts w:ascii="David" w:eastAsiaTheme="minorEastAsia" w:hAnsi="David" w:cs="David"/>
+          <w:i/>
+          <w:rtl/>
+        </w:rPr>
+        <w:instrText xml:space="preserve"> \* </w:instrText>
+      </w:r>
+      <w:r>
+        <w:rPr>
+          <w:rFonts w:ascii="David" w:eastAsiaTheme="minorEastAsia" w:hAnsi="David" w:cs="David"/>
+          <w:i/>
+        </w:rPr>
+        <w:instrText>MERGEFORMAT</w:instrText>
+      </w:r>
+      <w:r>
+        <w:rPr>
+          <w:rFonts w:ascii="David" w:eastAsiaTheme="minorEastAsia" w:hAnsi="David" w:cs="David"/>
+          <w:i/>
+          <w:rtl/>
+        </w:rPr>
+        <w:instrText xml:space="preserve"> </w:instrText>
+      </w:r>
+      <w:r>
+        <w:rPr>
+          <w:rFonts w:ascii="David" w:eastAsiaTheme="minorEastAsia" w:hAnsi="David" w:cs="David"/>
+          <w:i/>
+          <w:rtl/>
+        </w:rPr>
+        <w:fldChar w:fldCharType="separate"/>
+      </w:r>
+      <w:r>
+        <w:rPr>
+          <w:rFonts w:ascii="David" w:eastAsiaTheme="minorEastAsia" w:hAnsi="David" w:cs="David"/>
+          <w:i/>
+          <w:rtl/>
+        </w:rPr>
+        <w:t>איור 1</w:t>
+      </w:r>
+      <w:r>
+        <w:rPr>
+          <w:rFonts w:ascii="David" w:eastAsiaTheme="minorEastAsia" w:hAnsi="David" w:cs="David"/>
+          <w:i/>
+          <w:rtl/>
+        </w:rPr>
+        <w:fldChar w:fldCharType="end"/>
+      </w:r>
+      <w:r>
+        <w:rPr>
+          <w:rFonts w:ascii="David" w:eastAsiaTheme="minorEastAsia" w:hAnsi="David" w:cs="David" w:hint="cs"/>
+          <w:i/>
+          <w:rtl/>
+        </w:rPr>
+        <w:t>.</w:t>
+      </w:r>
+    </w:p>
+    <w:p>
+      <w:pPr>
+        <w:keepNext/>
+        <w:bidi/>
+        <w:jc w:val="center"/>
+      </w:pPr>
+      <w:r>
+        <w:rPr>
+          <w:rFonts w:ascii="David" w:eastAsiaTheme="minorEastAsia" w:hAnsi="David" w:cs="David"/>
+          <w:i/>
+          <w:noProof/>
+        </w:rPr>
+        <w:drawing>
+          <wp:inline distT="0" distB="0" distL="0" distR="0" wp14:anchorId="46696AEC" wp14:editId="1395FCB9">
+            <wp:extent cx="5283844" cy="3106220"/>
+            <wp:effectExtent l="0" t="0" r="0" b="0"/>
+            <wp:docPr id="1" name="Picture 1"/>
+            <wp:cNvGraphicFramePr>
+              <a:graphicFrameLocks xmlns:a="http://schemas.openxmlformats.org/drawingml/2006/main" noChangeAspect="1"/>
+            </wp:cNvGraphicFramePr>
+            <a:graphic xmlns:a="http://schemas.openxmlformats.org/drawingml/2006/main">
+              <a:graphicData uri="http://schemas.openxmlformats.org/drawingml/2006/picture">
+                <pic:pic xmlns:pic="http://schemas.openxmlformats.org/drawingml/2006/picture">
+                  <pic:nvPicPr>
+                    <pic:cNvPr id="0" name="Picture 2"/>
+                    <pic:cNvPicPr>
+                      <a:picLocks noChangeAspect="1" noChangeArrowheads="1"/>
+                    </pic:cNvPicPr>
+                  </pic:nvPicPr>
+                  <pic:blipFill>
+                    <a:blip r:embed="rId9" cstate="print">
+                      <a:extLst>
+                        <a:ext uri="{28A0092B-C50C-407E-A947-70E740481C1C}">
+                          <a14:useLocalDpi xmlns:a14="http://schemas.microsoft.com/office/drawing/2010/main" val="0"/>
+                        </a:ext>
+                      </a:extLst>
+                    </a:blip>
+                    <a:srcRect/>
+                    <a:stretch>
+                      <a:fillRect/>
+                    </a:stretch>
+                  </pic:blipFill>
+                  <pic:spPr bwMode="auto">
+                    <a:xfrm>
+                      <a:off x="0" y="0"/>
+                      <a:ext cx="5296714" cy="3113786"/>
+                    </a:xfrm>
+                    <a:prstGeom prst="rect">
+                      <a:avLst/>
+                    </a:prstGeom>
+                    <a:noFill/>
+                  </pic:spPr>
+                </pic:pic>
+              </a:graphicData>
+            </a:graphic>
+          </wp:inline>
+        </w:drawing>
+      </w:r>
+    </w:p>
+    <w:p>
+      <w:pPr>
+        <w:pStyle w:val="Caption"/>
+        <w:bidi/>
+        <w:jc w:val="center"/>
+        <w:rPr>
+          <w:rFonts w:ascii="David" w:eastAsiaTheme="minorEastAsia" w:hAnsi="David" w:cs="David" w:hint="cs"/>
+          <w:rtl/>
+        </w:rPr>
+      </w:pPr>
+      <w:bookmarkStart w:id="0" w:name="_Ref132049930"/>
+      <w:r>
+        <w:rPr>
+          <w:rtl/>
+        </w:rPr>
+        <w:t xml:space="preserve">איור </w:t>
+      </w:r>
+      <w:r>
+        <w:rPr>
+          <w:rtl/>
+        </w:rPr>
+        <w:fldChar w:fldCharType="begin"/>
+      </w:r>
+      <w:r>
+        <w:rPr>
+          <w:rtl/>
+        </w:rPr>
+        <w:instrText xml:space="preserve"> </w:instrText>
+      </w:r>
+      <w:r>
+        <w:instrText>SEQ</w:instrText>
+      </w:r>
+      <w:r>
+        <w:rPr>
+          <w:rtl/>
+        </w:rPr>
+        <w:instrText xml:space="preserve"> איור \* </w:instrText>
+      </w:r>
+      <w:r>
+        <w:instrText>ARABIC</w:instrText>
+      </w:r>
+      <w:r>
+        <w:rPr>
+          <w:rtl/>
+        </w:rPr>
+        <w:instrText xml:space="preserve"> </w:instrText>
+      </w:r>
+      <w:r>
+        <w:rPr>
+          <w:rtl/>
+        </w:rPr>
+        <w:fldChar w:fldCharType="separate"/>
+      </w:r>
+      <w:r>
+        <w:rPr>
+          <w:noProof/>
+          <w:rtl/>
+        </w:rPr>
+        <w:t>1</w:t>
+      </w:r>
+      <w:r>
+        <w:rPr>
+          <w:rtl/>
+        </w:rPr>
+        <w:fldChar w:fldCharType="end"/>
+      </w:r>
+      <w:bookmarkEnd w:id="0"/>
+      <w:r>
+        <w:rPr>
+          <w:rFonts w:hint="cs"/>
+          <w:rtl/>
+        </w:rPr>
+        <w:t>:</w:t>
+      </w:r>
+      <w:r>
+        <w:rPr>
+          <w:rFonts w:hint="cs"/>
+        </w:rPr>
+        <w:t xml:space="preserve"> </w:t>
+      </w:r>
+      <w:r>
+        <w:rPr>
+          <w:rFonts w:hint="cs"/>
+          <w:rtl/>
+        </w:rPr>
+        <w:t xml:space="preserve">סכמה של מודל שפה מסוג </w:t>
+      </w:r>
+      <w:r>
+        <w:t>feed-forward</w:t>
+      </w:r>
+      <w:r>
+        <w:rPr>
+          <w:rFonts w:hint="cs"/>
+          <w:rtl/>
+        </w:rPr>
+        <w:t xml:space="preserve">. כל מילה </w:t>
+      </w:r>
+      <w:proofErr w:type="spellStart"/>
+      <w:r>
+        <w:rPr>
+          <w:rFonts w:hint="cs"/>
+          <w:rtl/>
+        </w:rPr>
+        <w:t>ממופית</w:t>
+      </w:r>
+      <w:proofErr w:type="spellEnd"/>
+      <w:r>
+        <w:rPr>
+          <w:rFonts w:hint="cs"/>
+          <w:rtl/>
+        </w:rPr>
+        <w:t xml:space="preserve"> לאינדקס שלה במילון, לאחר מכן מומרת ל-</w:t>
+      </w:r>
+      <w:r>
+        <w:t>one hot vector</w:t>
+      </w:r>
+      <w:r>
+        <w:rPr>
+          <w:rFonts w:hint="cs"/>
+          <w:rtl/>
+        </w:rPr>
+        <w:t xml:space="preserve">. לאחר מכן </w:t>
+      </w:r>
+      <w:r>
+        <w:rPr>
+          <w:rFonts w:hint="cs"/>
+          <w:rtl/>
+        </w:rPr>
+        <w:t xml:space="preserve">מוכפלת במטריצה </w:t>
+      </w:r>
+      <w:r>
+        <w:rPr>
+          <w:rFonts w:hint="cs"/>
+        </w:rPr>
+        <w:t>E</w:t>
+      </w:r>
+      <w:r>
+        <w:rPr>
+          <w:rFonts w:hint="cs"/>
+          <w:rtl/>
+        </w:rPr>
+        <w:t xml:space="preserve"> כך שמתקבלים </w:t>
+      </w:r>
+      <w:proofErr w:type="spellStart"/>
+      <w:r>
+        <w:rPr>
+          <w:rFonts w:hint="cs"/>
+          <w:rtl/>
+        </w:rPr>
+        <w:t>וקטורי</w:t>
+      </w:r>
+      <w:proofErr w:type="spellEnd"/>
+      <w:r>
+        <w:rPr>
+          <w:rFonts w:hint="cs"/>
+          <w:rtl/>
+        </w:rPr>
+        <w:t xml:space="preserve"> ה-</w:t>
+      </w:r>
+      <w:r>
+        <w:t>embeddings</w:t>
+      </w:r>
+      <w:r>
+        <w:rPr>
+          <w:rFonts w:hint="cs"/>
+          <w:rtl/>
+        </w:rPr>
+        <w:t xml:space="preserve"> של המילים. וקטורים אלו משורש</w:t>
+      </w:r>
+      <w:r>
+        <w:rPr>
+          <w:rFonts w:hint="cs"/>
+          <w:rtl/>
+        </w:rPr>
+        <w:t xml:space="preserve">רים ועוברים בשכבת </w:t>
+      </w:r>
+      <w:r>
+        <w:t>fully connected</w:t>
+      </w:r>
+      <w:r>
+        <w:rPr>
+          <w:rFonts w:hint="cs"/>
+          <w:rtl/>
+        </w:rPr>
+        <w:t xml:space="preserve"> ושכבת </w:t>
+      </w:r>
+      <w:r>
+        <w:t>output</w:t>
+      </w:r>
+      <w:r>
+        <w:rPr>
+          <w:rFonts w:hint="cs"/>
+          <w:rtl/>
+        </w:rPr>
+        <w:t xml:space="preserve">, כך שמתקבל בסופו של דבר וקטור </w:t>
+      </w:r>
+      <w:r>
+        <w:rPr>
+          <w:rFonts w:eastAsiaTheme="minorEastAsia" w:hint="cs"/>
+          <w:rtl/>
+        </w:rPr>
+        <w:t xml:space="preserve">הסתברויות </w:t>
+      </w:r>
+      <m:oMath>
+        <m:acc>
+          <m:accPr>
+            <m:ctrlPr>
+              <w:rPr>
+                <w:rFonts w:ascii="Cambria Math" w:hAnsi="Cambria Math"/>
+              </w:rPr>
+            </m:ctrlPr>
+          </m:accPr>
+          <m:e>
+            <m:r>
+              <w:rPr>
+                <w:rFonts w:ascii="Cambria Math" w:hAnsi="Cambria Math"/>
+              </w:rPr>
+              <m:t>y</m:t>
+            </m:r>
+          </m:e>
+        </m:acc>
+      </m:oMath>
+      <w:r>
+        <w:rPr>
+          <w:rFonts w:eastAsiaTheme="minorEastAsia" w:hint="cs"/>
+          <w:rtl/>
+        </w:rPr>
+        <w:t xml:space="preserve"> </w:t>
+      </w:r>
+      <w:r>
+        <w:rPr>
+          <w:rFonts w:eastAsiaTheme="minorEastAsia" w:hint="cs"/>
+          <w:rtl/>
+        </w:rPr>
+        <w:t>המכיל את ההסתברות לכל אחת מהמילים במילון.</w:t>
+      </w:r>
+    </w:p>
+    <w:p>
+      <w:pPr>
+        <w:bidi/>
+        <w:rPr>
+          <w:rFonts w:ascii="David" w:eastAsiaTheme="minorEastAsia" w:hAnsi="David" w:cs="David"/>
+          <w:i/>
+          <w:rtl/>
+        </w:rPr>
+      </w:pPr>
+      <w:r>
+        <w:rPr>
+          <w:rFonts w:ascii="David" w:eastAsiaTheme="minorEastAsia" w:hAnsi="David" w:cs="David" w:hint="cs"/>
+          <w:i/>
+          <w:rtl/>
+        </w:rPr>
+        <w:t>ניתן לאמן מודל כזה בצורה פשוטה כ-</w:t>
+      </w:r>
+      <w:proofErr w:type="spellStart"/>
+      <w:r>
+        <w:rPr>
+          <w:rFonts w:ascii="David" w:eastAsiaTheme="minorEastAsia" w:hAnsi="David" w:cs="David"/>
+          <w:i/>
+        </w:rPr>
+        <w:t>self supervised</w:t>
+      </w:r>
+      <w:proofErr w:type="spellEnd"/>
+      <w:r>
+        <w:rPr>
+          <w:rFonts w:ascii="David" w:eastAsiaTheme="minorEastAsia" w:hAnsi="David" w:cs="David" w:hint="cs"/>
+          <w:i/>
+          <w:rtl/>
+        </w:rPr>
+        <w:t xml:space="preserve">. בהינתן קורפוס, </w:t>
+      </w:r>
+      <w:r>
+        <w:rPr>
+          <w:rFonts w:ascii="David" w:eastAsiaTheme="minorEastAsia" w:hAnsi="David" w:cs="David" w:hint="cs"/>
+          <w:i/>
+          <w:rtl/>
+        </w:rPr>
+        <w:t xml:space="preserve">ניתן להתייחס לכל רביעיית מילים כדגימות (שלושת המילים הראשונות) ותיוג (המילה האחרונה). האימון מתבצע באמצעות </w:t>
+      </w:r>
+      <w:r>
+        <w:rPr>
+          <w:rFonts w:ascii="David" w:eastAsiaTheme="minorEastAsia" w:hAnsi="David" w:cs="David"/>
+          <w:i/>
+        </w:rPr>
+        <w:t>cross entropy loss</w:t>
+      </w:r>
+      <w:r>
+        <w:rPr>
+          <w:rFonts w:ascii="David" w:eastAsiaTheme="minorEastAsia" w:hAnsi="David" w:cs="David" w:hint="cs"/>
+          <w:i/>
+          <w:rtl/>
+        </w:rPr>
+        <w:t xml:space="preserve"> באמצעות </w:t>
+      </w:r>
+      <w:r>
+        <w:rPr>
+          <w:rFonts w:ascii="David" w:eastAsiaTheme="minorEastAsia" w:hAnsi="David" w:cs="David"/>
+          <w:i/>
+        </w:rPr>
+        <w:t>gradient descent</w:t>
+      </w:r>
+      <w:r>
+        <w:rPr>
+          <w:rFonts w:ascii="David" w:eastAsiaTheme="minorEastAsia" w:hAnsi="David" w:cs="David" w:hint="cs"/>
+          <w:i/>
+          <w:rtl/>
+        </w:rPr>
+        <w:t xml:space="preserve">. </w:t>
+      </w:r>
+      <w:r>
+        <w:rPr>
+          <w:rFonts w:ascii="David" w:eastAsiaTheme="minorEastAsia" w:hAnsi="David" w:cs="David" w:hint="cs"/>
+          <w:i/>
+          <w:rtl/>
+        </w:rPr>
+        <w:t>בהרצאות כל משוואות ה-</w:t>
+      </w:r>
+      <w:r>
+        <w:rPr>
+          <w:rFonts w:ascii="David" w:eastAsiaTheme="minorEastAsia" w:hAnsi="David" w:cs="David"/>
+          <w:i/>
+        </w:rPr>
+        <w:t>loss function</w:t>
+      </w:r>
+      <w:r>
+        <w:rPr>
+          <w:rFonts w:ascii="David" w:eastAsiaTheme="minorEastAsia" w:hAnsi="David" w:cs="David" w:hint="cs"/>
+          <w:i/>
+          <w:rtl/>
+        </w:rPr>
+        <w:t xml:space="preserve"> וה</w:t>
+      </w:r>
+      <w:r>
+        <w:rPr>
+          <w:rFonts w:ascii="David" w:eastAsiaTheme="minorEastAsia" w:hAnsi="David" w:cs="David" w:hint="cs"/>
+          <w:i/>
+          <w:rtl/>
+        </w:rPr>
+        <w:t>-</w:t>
+      </w:r>
+      <w:r>
+        <w:rPr>
+          <w:rFonts w:ascii="David" w:eastAsiaTheme="minorEastAsia" w:hAnsi="David" w:cs="David"/>
+          <w:i/>
+        </w:rPr>
+        <w:t>backpropagation</w:t>
+      </w:r>
+      <w:r>
+        <w:rPr>
+          <w:rFonts w:ascii="David" w:eastAsiaTheme="minorEastAsia" w:hAnsi="David" w:cs="David" w:hint="cs"/>
+          <w:i/>
+          <w:rtl/>
+        </w:rPr>
+        <w:t xml:space="preserve"> מוצגים בהרחבה, אך לא נרחיב בסיכום זה. </w:t>
+      </w:r>
+    </w:p>
+    <w:p>
+      <w:pPr>
+        <w:bidi/>
+        <w:rPr>
+          <w:rFonts w:ascii="David" w:eastAsiaTheme="minorEastAsia" w:hAnsi="David" w:cs="David" w:hint="cs"/>
+          <w:i/>
+          <w:rtl/>
+        </w:rPr>
+      </w:pPr>
+      <w:r>
+        <w:rPr>
+          <w:rFonts w:ascii="David" w:eastAsiaTheme="minorEastAsia" w:hAnsi="David" w:cs="David" w:hint="cs"/>
+          <w:i/>
+          <w:rtl/>
+        </w:rPr>
+        <w:t xml:space="preserve">לבסוף, קיימות שתי גישות לאימון מודל כזה. גישה אחת משתמשת </w:t>
+      </w:r>
+      <w:proofErr w:type="spellStart"/>
+      <w:r>
+        <w:rPr>
+          <w:rFonts w:ascii="David" w:eastAsiaTheme="minorEastAsia" w:hAnsi="David" w:cs="David" w:hint="cs"/>
+          <w:i/>
+          <w:rtl/>
+        </w:rPr>
+        <w:t>בווקטורי</w:t>
+      </w:r>
+      <w:proofErr w:type="spellEnd"/>
+      <w:r>
+        <w:rPr>
+          <w:rFonts w:ascii="David" w:eastAsiaTheme="minorEastAsia" w:hAnsi="David" w:cs="David" w:hint="cs"/>
+          <w:i/>
+          <w:rtl/>
+        </w:rPr>
+        <w:t xml:space="preserve"> </w:t>
+      </w:r>
+      <w:r>
+        <w:rPr>
+          <w:rFonts w:ascii="David" w:eastAsiaTheme="minorEastAsia" w:hAnsi="David" w:cs="David"/>
+          <w:i/>
+        </w:rPr>
+        <w:t>embeddings</w:t>
+      </w:r>
+      <w:r>
+        <w:rPr>
+          <w:rFonts w:ascii="David" w:eastAsiaTheme="minorEastAsia" w:hAnsi="David" w:cs="David" w:hint="cs"/>
+          <w:i/>
+          <w:rtl/>
+        </w:rPr>
+        <w:t xml:space="preserve"> </w:t>
+      </w:r>
+      <w:r>
+        <w:rPr>
+          <w:rFonts w:ascii="David" w:eastAsiaTheme="minorEastAsia" w:hAnsi="David" w:cs="David" w:hint="cs"/>
+          <w:i/>
+          <w:rtl/>
+        </w:rPr>
+        <w:t>קבועים (</w:t>
+      </w:r>
+      <w:r>
+        <w:rPr>
+          <w:rFonts w:ascii="David" w:eastAsiaTheme="minorEastAsia" w:hAnsi="David" w:cs="David"/>
+          <w:i/>
+        </w:rPr>
+        <w:t>pre-trained</w:t>
+      </w:r>
+      <w:r>
+        <w:rPr>
+          <w:rFonts w:ascii="David" w:eastAsiaTheme="minorEastAsia" w:hAnsi="David" w:cs="David" w:hint="cs"/>
+          <w:i/>
+          <w:rtl/>
+        </w:rPr>
+        <w:t xml:space="preserve">) למשל, באמצעות </w:t>
+      </w:r>
+      <w:r>
+        <w:rPr>
+          <w:rFonts w:ascii="David" w:eastAsiaTheme="minorEastAsia" w:hAnsi="David" w:cs="David"/>
+          <w:i/>
+        </w:rPr>
+        <w:t>Word2Vec</w:t>
+      </w:r>
+      <w:r>
+        <w:rPr>
+          <w:rFonts w:ascii="David" w:eastAsiaTheme="minorEastAsia" w:hAnsi="David" w:cs="David" w:hint="cs"/>
+          <w:i/>
+          <w:rtl/>
+        </w:rPr>
+        <w:t>, והאימון מתבצע אך ורק עם הפרמטרים של הרשת (</w:t>
+      </w:r>
+      <m:oMath>
+        <m:r>
+          <w:rPr>
+            <w:rFonts w:ascii="Cambria Math" w:eastAsiaTheme="minorEastAsia" w:hAnsi="Cambria Math" w:cs="David"/>
+          </w:rPr>
+          <m:t>W,U</m:t>
+        </m:r>
+      </m:oMath>
+      <w:r>
+        <w:rPr>
+          <w:rFonts w:ascii="David" w:eastAsiaTheme="minorEastAsia" w:hAnsi="David" w:cs="David" w:hint="cs"/>
+          <w:i/>
+          <w:rtl/>
+        </w:rPr>
+        <w:t>). לעומת זאת, בגישת ה-</w:t>
+      </w:r>
+      <w:r>
+        <w:rPr>
+          <w:rFonts w:ascii="David" w:eastAsiaTheme="minorEastAsia" w:hAnsi="David" w:cs="David"/>
+          <w:i/>
+        </w:rPr>
+        <w:t>end-to-end</w:t>
+      </w:r>
+      <w:r>
+        <w:rPr>
+          <w:rFonts w:ascii="David" w:eastAsiaTheme="minorEastAsia" w:hAnsi="David" w:cs="David" w:hint="cs"/>
+          <w:i/>
+          <w:rtl/>
+        </w:rPr>
+        <w:t xml:space="preserve"> מתבצע </w:t>
+      </w:r>
+      <w:r>
+        <w:rPr>
+          <w:rFonts w:ascii="David" w:eastAsiaTheme="minorEastAsia" w:hAnsi="David" w:cs="David"/>
+          <w:i/>
+        </w:rPr>
+        <w:t>backpropagation</w:t>
+      </w:r>
+      <w:r>
+        <w:rPr>
+          <w:rFonts w:ascii="David" w:eastAsiaTheme="minorEastAsia" w:hAnsi="David" w:cs="David" w:hint="cs"/>
+          <w:i/>
+          <w:rtl/>
+        </w:rPr>
+        <w:t xml:space="preserve"> גם </w:t>
+      </w:r>
+      <w:proofErr w:type="spellStart"/>
+      <w:r>
+        <w:rPr>
+          <w:rFonts w:ascii="David" w:eastAsiaTheme="minorEastAsia" w:hAnsi="David" w:cs="David" w:hint="cs"/>
+          <w:i/>
+          <w:rtl/>
+        </w:rPr>
+        <w:t>לווקטורי</w:t>
+      </w:r>
+      <w:proofErr w:type="spellEnd"/>
+      <w:r>
+        <w:rPr>
+          <w:rFonts w:ascii="David" w:eastAsiaTheme="minorEastAsia" w:hAnsi="David" w:cs="David" w:hint="cs"/>
+          <w:i/>
+          <w:rtl/>
+        </w:rPr>
+        <w:t xml:space="preserve"> ה-</w:t>
+      </w:r>
+      <w:r>
+        <w:rPr>
+          <w:rFonts w:ascii="David" w:eastAsiaTheme="minorEastAsia" w:hAnsi="David" w:cs="David"/>
+          <w:i/>
+        </w:rPr>
+        <w:t>embeddings</w:t>
+      </w:r>
+      <w:r>
+        <w:rPr>
+          <w:rFonts w:ascii="David" w:eastAsiaTheme="minorEastAsia" w:hAnsi="David" w:cs="David" w:hint="cs"/>
+          <w:i/>
+          <w:rtl/>
+        </w:rPr>
+        <w:t>, כך שהאימון מתבצע גם על הייצוגים של ה-</w:t>
+      </w:r>
+      <w:r>
+        <w:rPr>
+          <w:rFonts w:ascii="David" w:eastAsiaTheme="minorEastAsia" w:hAnsi="David" w:cs="David"/>
+          <w:i/>
+        </w:rPr>
+        <w:t>tokens</w:t>
+      </w:r>
+      <w:r>
+        <w:rPr>
+          <w:rFonts w:ascii="David" w:eastAsiaTheme="minorEastAsia" w:hAnsi="David" w:cs="David" w:hint="cs"/>
+          <w:i/>
+          <w:rtl/>
+        </w:rPr>
+        <w:t xml:space="preserve">. נעיר כי קיימות גישות היברידיות אשר מאמנות בתחילה על </w:t>
+      </w:r>
+      <w:proofErr w:type="spellStart"/>
+      <w:r>
+        <w:rPr>
+          <w:rFonts w:ascii="David" w:eastAsiaTheme="minorEastAsia" w:hAnsi="David" w:cs="David" w:hint="cs"/>
+          <w:i/>
+          <w:rtl/>
+        </w:rPr>
+        <w:t>וקטורי</w:t>
+      </w:r>
+      <w:proofErr w:type="spellEnd"/>
+      <w:r>
+        <w:rPr>
+          <w:rFonts w:ascii="David" w:eastAsiaTheme="minorEastAsia" w:hAnsi="David" w:cs="David" w:hint="cs"/>
+          <w:i/>
+          <w:rtl/>
+        </w:rPr>
+        <w:t xml:space="preserve"> </w:t>
+      </w:r>
+      <w:r>
+        <w:rPr>
+          <w:rFonts w:ascii="David" w:eastAsiaTheme="minorEastAsia" w:hAnsi="David" w:cs="David"/>
+          <w:i/>
+        </w:rPr>
+        <w:t>embeddings</w:t>
+      </w:r>
+      <w:r>
+        <w:rPr>
+          <w:rFonts w:ascii="David" w:eastAsiaTheme="minorEastAsia" w:hAnsi="David" w:cs="David" w:hint="cs"/>
+          <w:i/>
+          <w:rtl/>
+        </w:rPr>
+        <w:t xml:space="preserve"> קבועים, ורק בסוף מבצעות </w:t>
+      </w:r>
+      <w:r>
+        <w:rPr>
+          <w:rFonts w:ascii="David" w:eastAsiaTheme="minorEastAsia" w:hAnsi="David" w:cs="David"/>
+          <w:i/>
+        </w:rPr>
+        <w:t>fine tuning</w:t>
+      </w:r>
+      <w:r>
+        <w:rPr>
+          <w:rFonts w:ascii="David" w:eastAsiaTheme="minorEastAsia" w:hAnsi="David" w:cs="David" w:hint="cs"/>
+          <w:i/>
+          <w:rtl/>
+        </w:rPr>
+        <w:t xml:space="preserve"> על כל הרשת כולל הייצוגים. </w:t>
+      </w:r>
     </w:p>
     <w:sectPr>
       <w:pgSz w:w="12240" w:h="15840"/>
@@ -16584,6 +19024,25 @@
       <w:szCs w:val="26"/>
     </w:rPr>
   </w:style>
+  <w:style w:type="paragraph" w:styleId="Caption">
+    <w:name w:val="caption"/>
+    <w:basedOn w:val="Normal"/>
+    <w:next w:val="Normal"/>
+    <w:uiPriority w:val="35"/>
+    <w:unhideWhenUsed/>
+    <w:qFormat/>
+    <w:rsid w:val="009378A5"/>
+    <w:pPr>
+      <w:spacing w:after="200" w:line="240" w:lineRule="auto"/>
+    </w:pPr>
+    <w:rPr>
+      <w:i/>
+      <w:iCs/>
+      <w:color w:val="44546A" w:themeColor="text2"/>
+      <w:sz w:val="18"/>
+      <w:szCs w:val="18"/>
+    </w:rPr>
+  </w:style>
 </w:styles>
 </file>
 
@@ -16883,6 +19342,21 @@
 </file>
 
 <file path=customXml/item1.xml><?xml version="1.0" encoding="utf-8"?>
+<p:properties xmlns:p="http://schemas.microsoft.com/office/2006/metadata/properties" xmlns:xsi="http://www.w3.org/2001/XMLSchema-instance" xmlns:pc="http://schemas.microsoft.com/office/infopath/2007/PartnerControls">
+  <documentManagement/>
+</p:properties>
+</file>
+
+<file path=customXml/item2.xml><?xml version="1.0" encoding="utf-8"?>
+<?mso-contentType ?>
+<FormTemplates xmlns="http://schemas.microsoft.com/sharepoint/v3/contenttype/forms">
+  <Display>DocumentLibraryForm</Display>
+  <Edit>DocumentLibraryForm</Edit>
+  <New>DocumentLibraryForm</New>
+</FormTemplates>
+</file>
+
+<file path=customXml/item3.xml><?xml version="1.0" encoding="utf-8"?>
 <ct:contentTypeSchema xmlns:ct="http://schemas.microsoft.com/office/2006/metadata/contentType" xmlns:ma="http://schemas.microsoft.com/office/2006/metadata/properties/metaAttributes" ct:_="" ma:_="" ma:contentTypeName="מסמך" ma:contentTypeID="0x010100D8C97205728D5B41B1B0ACA75BE883F1" ma:contentTypeVersion="4" ma:contentTypeDescription="צור מסמך חדש." ma:contentTypeScope="" ma:versionID="603e9c125ded59e08c2748dc85244127">
   <xsd:schema xmlns:xsd="http://www.w3.org/2001/XMLSchema" xmlns:xs="http://www.w3.org/2001/XMLSchema" xmlns:p="http://schemas.microsoft.com/office/2006/metadata/properties" xmlns:ns3="3f2808a9-c4c1-42dc-a9ce-2c92bb83679e" targetNamespace="http://schemas.microsoft.com/office/2006/metadata/properties" ma:root="true" ma:fieldsID="bbaf8227dbd4e1e4511df944fedd2c13" ns3:_="">
     <xsd:import namespace="3f2808a9-c4c1-42dc-a9ce-2c92bb83679e"/>
@@ -17028,22 +19502,35 @@
 </ct:contentTypeSchema>
 </file>
 
-<file path=customXml/item2.xml><?xml version="1.0" encoding="utf-8"?>
-<?mso-contentType ?>
-<FormTemplates xmlns="http://schemas.microsoft.com/sharepoint/v3/contenttype/forms">
-  <Display>DocumentLibraryForm</Display>
-  <Edit>DocumentLibraryForm</Edit>
-  <New>DocumentLibraryForm</New>
-</FormTemplates>
-</file>
-
-<file path=customXml/item3.xml><?xml version="1.0" encoding="utf-8"?>
-<p:properties xmlns:p="http://schemas.microsoft.com/office/2006/metadata/properties" xmlns:xsi="http://www.w3.org/2001/XMLSchema-instance" xmlns:pc="http://schemas.microsoft.com/office/infopath/2007/PartnerControls">
-  <documentManagement/>
-</p:properties>
+<file path=customXml/item4.xml><?xml version="1.0" encoding="utf-8"?>
+<b:Sources xmlns:b="http://schemas.openxmlformats.org/officeDocument/2006/bibliography" xmlns="http://schemas.openxmlformats.org/officeDocument/2006/bibliography" SelectedStyle="\APASixthEditionOfficeOnline.xsl" StyleName="APA" Version="6"/>
 </file>
 
 <file path=customXml/itemProps1.xml><?xml version="1.0" encoding="utf-8"?>
+<ds:datastoreItem xmlns:ds="http://schemas.openxmlformats.org/officeDocument/2006/customXml" ds:itemID="{9729FDE4-7BA5-4A64-8C8D-C8354198B2B7}">
+  <ds:schemaRefs>
+    <ds:schemaRef ds:uri="http://schemas.microsoft.com/office/infopath/2007/PartnerControls"/>
+    <ds:schemaRef ds:uri="3f2808a9-c4c1-42dc-a9ce-2c92bb83679e"/>
+    <ds:schemaRef ds:uri="http://purl.org/dc/elements/1.1/"/>
+    <ds:schemaRef ds:uri="http://schemas.microsoft.com/office/2006/metadata/properties"/>
+    <ds:schemaRef ds:uri="http://purl.org/dc/terms/"/>
+    <ds:schemaRef ds:uri="http://schemas.openxmlformats.org/package/2006/metadata/core-properties"/>
+    <ds:schemaRef ds:uri="http://schemas.microsoft.com/office/2006/documentManagement/types"/>
+    <ds:schemaRef ds:uri="http://www.w3.org/XML/1998/namespace"/>
+    <ds:schemaRef ds:uri="http://purl.org/dc/dcmitype/"/>
+  </ds:schemaRefs>
+</ds:datastoreItem>
+</file>
+
+<file path=customXml/itemProps2.xml><?xml version="1.0" encoding="utf-8"?>
+<ds:datastoreItem xmlns:ds="http://schemas.openxmlformats.org/officeDocument/2006/customXml" ds:itemID="{BAC73626-C323-442B-B4F2-DDF19273E0A3}">
+  <ds:schemaRefs>
+    <ds:schemaRef ds:uri="http://schemas.microsoft.com/sharepoint/v3/contenttype/forms"/>
+  </ds:schemaRefs>
+</ds:datastoreItem>
+</file>
+
+<file path=customXml/itemProps3.xml><?xml version="1.0" encoding="utf-8"?>
 <ds:datastoreItem xmlns:ds="http://schemas.openxmlformats.org/officeDocument/2006/customXml" ds:itemID="{413126A1-BEA4-4A7F-9652-95D5F03BA8AA}">
   <ds:schemaRefs>
     <ds:schemaRef ds:uri="http://schemas.microsoft.com/office/2006/metadata/contentType"/>
@@ -17061,26 +19548,10 @@
 </ds:datastoreItem>
 </file>
 
-<file path=customXml/itemProps2.xml><?xml version="1.0" encoding="utf-8"?>
-<ds:datastoreItem xmlns:ds="http://schemas.openxmlformats.org/officeDocument/2006/customXml" ds:itemID="{BAC73626-C323-442B-B4F2-DDF19273E0A3}">
+<file path=customXml/itemProps4.xml><?xml version="1.0" encoding="utf-8"?>
+<ds:datastoreItem xmlns:ds="http://schemas.openxmlformats.org/officeDocument/2006/customXml" ds:itemID="{A25AE418-4075-44B4-B755-1567B43264BD}">
   <ds:schemaRefs>
-    <ds:schemaRef ds:uri="http://schemas.microsoft.com/sharepoint/v3/contenttype/forms"/>
-  </ds:schemaRefs>
-</ds:datastoreItem>
-</file>
-
-<file path=customXml/itemProps3.xml><?xml version="1.0" encoding="utf-8"?>
-<ds:datastoreItem xmlns:ds="http://schemas.openxmlformats.org/officeDocument/2006/customXml" ds:itemID="{9729FDE4-7BA5-4A64-8C8D-C8354198B2B7}">
-  <ds:schemaRefs>
-    <ds:schemaRef ds:uri="http://purl.org/dc/terms/"/>
-    <ds:schemaRef ds:uri="http://schemas.openxmlformats.org/package/2006/metadata/core-properties"/>
-    <ds:schemaRef ds:uri="http://purl.org/dc/dcmitype/"/>
-    <ds:schemaRef ds:uri="http://schemas.microsoft.com/office/2006/documentManagement/types"/>
-    <ds:schemaRef ds:uri="3f2808a9-c4c1-42dc-a9ce-2c92bb83679e"/>
-    <ds:schemaRef ds:uri="http://purl.org/dc/elements/1.1/"/>
-    <ds:schemaRef ds:uri="http://schemas.microsoft.com/office/2006/metadata/properties"/>
-    <ds:schemaRef ds:uri="http://schemas.microsoft.com/office/infopath/2007/PartnerControls"/>
-    <ds:schemaRef ds:uri="http://www.w3.org/XML/1998/namespace"/>
+    <ds:schemaRef ds:uri="http://schemas.openxmlformats.org/officeDocument/2006/bibliography"/>
   </ds:schemaRefs>
 </ds:datastoreItem>
 </file>
</xml_diff>

<commit_message>
add propBank to NLU summary
</commit_message>
<xml_diff>
--- a/NLU/NLU_summary.docx
+++ b/NLU/NLU_summary.docx
@@ -1,6 +1,6 @@
 
 <file path=word/document.xml><?xml version="1.0" encoding="utf-8"?>
-<w:document xmlns:wpc="http://schemas.microsoft.com/office/word/2010/wordprocessingCanvas" xmlns:cx="http://schemas.microsoft.com/office/drawing/2014/chartex" xmlns:cx1="http://schemas.microsoft.com/office/drawing/2015/9/8/chartex" xmlns:cx2="http://schemas.microsoft.com/office/drawing/2015/10/21/chartex" xmlns:cx3="http://schemas.microsoft.com/office/drawing/2016/5/9/chartex" xmlns:cx4="http://schemas.microsoft.com/office/drawing/2016/5/10/chartex" xmlns:cx5="http://schemas.microsoft.com/office/drawing/2016/5/11/chartex" xmlns:cx6="http://schemas.microsoft.com/office/drawing/2016/5/12/chartex" xmlns:cx7="http://schemas.microsoft.com/office/drawing/2016/5/13/chartex" xmlns:cx8="http://schemas.microsoft.com/office/drawing/2016/5/14/chartex" xmlns:mc="http://schemas.openxmlformats.org/markup-compatibility/2006" xmlns:aink="http://schemas.microsoft.com/office/drawing/2016/ink" xmlns:am3d="http://schemas.microsoft.com/office/drawing/2017/model3d" xmlns:o="urn:schemas-microsoft-com:office:office" xmlns:oel="http://schemas.microsoft.com/office/2019/extlst" xmlns:r="http://schemas.openxmlformats.org/officeDocument/2006/relationships" xmlns:m="http://schemas.openxmlformats.org/officeDocument/2006/math" xmlns:v="urn:schemas-microsoft-com:vml" xmlns:wp14="http://schemas.microsoft.com/office/word/2010/wordprocessingDrawing" xmlns:wp="http://schemas.openxmlformats.org/drawingml/2006/wordprocessingDrawing" xmlns:w10="urn:schemas-microsoft-com:office:word" xmlns:w="http://schemas.openxmlformats.org/wordprocessingml/2006/main" xmlns:w14="http://schemas.microsoft.com/office/word/2010/wordml" xmlns:w15="http://schemas.microsoft.com/office/word/2012/wordml" xmlns:w16cex="http://schemas.microsoft.com/office/word/2018/wordml/cex" xmlns:w16cid="http://schemas.microsoft.com/office/word/2016/wordml/cid" xmlns:w16="http://schemas.microsoft.com/office/word/2018/wordml" xmlns:w16du="http://schemas.microsoft.com/office/word/2023/wordml/word16du" xmlns:w16sdtdh="http://schemas.microsoft.com/office/word/2020/wordml/sdtdatahash" xmlns:w16se="http://schemas.microsoft.com/office/word/2015/wordml/symex" xmlns:wpg="http://schemas.microsoft.com/office/word/2010/wordprocessingGroup" xmlns:wpi="http://schemas.microsoft.com/office/word/2010/wordprocessingInk" xmlns:wne="http://schemas.microsoft.com/office/word/2006/wordml" xmlns:wps="http://schemas.microsoft.com/office/word/2010/wordprocessingShape" mc:Ignorable="w14 w15 w16se w16cid w16 w16cex w16sdtdh wp14">
+<w:document xmlns:wpc="http://schemas.microsoft.com/office/word/2010/wordprocessingCanvas" xmlns:cx="http://schemas.microsoft.com/office/drawing/2014/chartex" xmlns:cx1="http://schemas.microsoft.com/office/drawing/2015/9/8/chartex" xmlns:cx2="http://schemas.microsoft.com/office/drawing/2015/10/21/chartex" xmlns:cx3="http://schemas.microsoft.com/office/drawing/2016/5/9/chartex" xmlns:cx4="http://schemas.microsoft.com/office/drawing/2016/5/10/chartex" xmlns:cx5="http://schemas.microsoft.com/office/drawing/2016/5/11/chartex" xmlns:cx6="http://schemas.microsoft.com/office/drawing/2016/5/12/chartex" xmlns:cx7="http://schemas.microsoft.com/office/drawing/2016/5/13/chartex" xmlns:cx8="http://schemas.microsoft.com/office/drawing/2016/5/14/chartex" xmlns:mc="http://schemas.openxmlformats.org/markup-compatibility/2006" xmlns:aink="http://schemas.microsoft.com/office/drawing/2016/ink" xmlns:am3d="http://schemas.microsoft.com/office/drawing/2017/model3d" xmlns:o="urn:schemas-microsoft-com:office:office" xmlns:oel="http://schemas.microsoft.com/office/2019/extlst" xmlns:r="http://schemas.openxmlformats.org/officeDocument/2006/relationships" xmlns:m="http://schemas.openxmlformats.org/officeDocument/2006/math" xmlns:v="urn:schemas-microsoft-com:vml" xmlns:wp14="http://schemas.microsoft.com/office/word/2010/wordprocessingDrawing" xmlns:wp="http://schemas.openxmlformats.org/drawingml/2006/wordprocessingDrawing" xmlns:w10="urn:schemas-microsoft-com:office:word" xmlns:w="http://schemas.openxmlformats.org/wordprocessingml/2006/main" xmlns:w14="http://schemas.microsoft.com/office/word/2010/wordml" xmlns:w15="http://schemas.microsoft.com/office/word/2012/wordml" xmlns:w16cex="http://schemas.microsoft.com/office/word/2018/wordml/cex" xmlns:w16cid="http://schemas.microsoft.com/office/word/2016/wordml/cid" xmlns:w16="http://schemas.microsoft.com/office/word/2018/wordml" xmlns:w16sdtdh="http://schemas.microsoft.com/office/word/2020/wordml/sdtdatahash" xmlns:w16se="http://schemas.microsoft.com/office/word/2015/wordml/symex" xmlns:wpg="http://schemas.microsoft.com/office/word/2010/wordprocessingGroup" xmlns:wpi="http://schemas.microsoft.com/office/word/2010/wordprocessingInk" xmlns:wne="http://schemas.microsoft.com/office/word/2006/wordml" xmlns:wps="http://schemas.microsoft.com/office/word/2010/wordprocessingShape" mc:Ignorable="w14 w15 w16se w16cid w16 w16cex w16sdtdh wp14">
   <w:body>
     <w:p>
       <w:pPr>
@@ -382,7 +382,23 @@
           <w:rFonts w:ascii="David" w:hAnsi="David" w:cs="David"/>
           <w:rtl/>
         </w:rPr>
-        <w:t xml:space="preserve"> נעשה פעם אחת, ולאחר מכן ניתן לבצע "טוקניזציה" – כלומר חלוקה של רצפים (משפטים) ל-</w:t>
+        <w:t xml:space="preserve"> נעשה פעם אחת, ולאחר מכן ניתן לבצע "</w:t>
+      </w:r>
+      <w:proofErr w:type="spellStart"/>
+      <w:r>
+        <w:rPr>
+          <w:rFonts w:ascii="David" w:hAnsi="David" w:cs="David"/>
+          <w:rtl/>
+        </w:rPr>
+        <w:t>טוקניזציה</w:t>
+      </w:r>
+      <w:proofErr w:type="spellEnd"/>
+      <w:r>
+        <w:rPr>
+          <w:rFonts w:ascii="David" w:hAnsi="David" w:cs="David"/>
+          <w:rtl/>
+        </w:rPr>
+        <w:t>" – כלומר חלוקה של רצפים (משפטים) ל-</w:t>
       </w:r>
       <w:r>
         <w:rPr>
@@ -622,13 +638,29 @@
           <w:rFonts w:ascii="David" w:hAnsi="David" w:cs="David"/>
           <w:rtl/>
         </w:rPr>
-        <w:t xml:space="preserve"> ממדל הסתברות של כל מילה בנפרד</w:t>
-      </w:r>
+        <w:t xml:space="preserve"> </w:t>
+      </w:r>
+      <w:proofErr w:type="spellStart"/>
       <w:r>
         <w:rPr>
           <w:rFonts w:ascii="David" w:hAnsi="David" w:cs="David"/>
           <w:rtl/>
         </w:rPr>
+        <w:t>ממדל</w:t>
+      </w:r>
+      <w:proofErr w:type="spellEnd"/>
+      <w:r>
+        <w:rPr>
+          <w:rFonts w:ascii="David" w:hAnsi="David" w:cs="David"/>
+          <w:rtl/>
+        </w:rPr>
+        <w:t xml:space="preserve"> הסתברות של כל מילה בנפרד</w:t>
+      </w:r>
+      <w:r>
+        <w:rPr>
+          <w:rFonts w:ascii="David" w:hAnsi="David" w:cs="David"/>
+          <w:rtl/>
+        </w:rPr>
         <w:t xml:space="preserve">, מודל </w:t>
       </w:r>
       <w:r>
@@ -767,7 +799,23 @@
           <w:rFonts w:ascii="David" w:hAnsi="David" w:cs="David"/>
           <w:rtl/>
         </w:rPr>
-        <w:t xml:space="preserve"> המודל פשוט יתן את המילה הנפוצה ביותר בקורפוס, למרות שהיא לא קשורה למילים הקודמות, מודל </w:t>
+        <w:t xml:space="preserve"> המודל פשוט </w:t>
+      </w:r>
+      <w:proofErr w:type="spellStart"/>
+      <w:r>
+        <w:rPr>
+          <w:rFonts w:ascii="David" w:hAnsi="David" w:cs="David"/>
+          <w:rtl/>
+        </w:rPr>
+        <w:t>יתן</w:t>
+      </w:r>
+      <w:proofErr w:type="spellEnd"/>
+      <w:r>
+        <w:rPr>
+          <w:rFonts w:ascii="David" w:hAnsi="David" w:cs="David"/>
+          <w:rtl/>
+        </w:rPr>
+        <w:t xml:space="preserve"> את המילה הנפוצה ביותר בקורפוס, למרות שהיא לא קשורה למילים הקודמות, מודל </w:t>
       </w:r>
       <w:r>
         <w:rPr>
@@ -1625,8 +1673,19 @@
           <w:bCs/>
           <w:rtl/>
         </w:rPr>
-        <w:t>ההסתברות של משפט מסויים</w:t>
-      </w:r>
+        <w:t xml:space="preserve">ההסתברות של משפט </w:t>
+      </w:r>
+      <w:proofErr w:type="spellStart"/>
+      <w:r>
+        <w:rPr>
+          <w:rFonts w:ascii="David" w:eastAsiaTheme="minorEastAsia" w:hAnsi="David" w:cs="David"/>
+          <w:b/>
+          <w:bCs/>
+          <w:rtl/>
+        </w:rPr>
+        <w:t>מסויים</w:t>
+      </w:r>
+      <w:proofErr w:type="spellEnd"/>
       <w:r>
         <w:rPr>
           <w:rFonts w:ascii="David" w:eastAsiaTheme="minorEastAsia" w:hAnsi="David" w:cs="David"/>
@@ -2259,7 +2318,23 @@
           <w:rFonts w:ascii="David" w:eastAsiaTheme="minorEastAsia" w:hAnsi="David" w:cs="David"/>
           <w:rtl/>
         </w:rPr>
-        <w:t xml:space="preserve"> היא שהמידע על ההסטוריה שלפני </w:t>
+        <w:t xml:space="preserve"> היא שהמידע על </w:t>
+      </w:r>
+      <w:proofErr w:type="spellStart"/>
+      <w:r>
+        <w:rPr>
+          <w:rFonts w:ascii="David" w:eastAsiaTheme="minorEastAsia" w:hAnsi="David" w:cs="David"/>
+          <w:rtl/>
+        </w:rPr>
+        <w:t>ההסטוריה</w:t>
+      </w:r>
+      <w:proofErr w:type="spellEnd"/>
+      <w:r>
+        <w:rPr>
+          <w:rFonts w:ascii="David" w:eastAsiaTheme="minorEastAsia" w:hAnsi="David" w:cs="David"/>
+          <w:rtl/>
+        </w:rPr>
+        <w:t xml:space="preserve"> שלפני </w:t>
       </w:r>
       <w:r>
         <w:rPr>
@@ -6452,7 +6527,25 @@
           <w:i/>
           <w:rtl/>
         </w:rPr>
-        <w:t>ניתן להשתמש בכופלי לגראנז':</w:t>
+        <w:t xml:space="preserve">ניתן להשתמש בכופלי </w:t>
+      </w:r>
+      <w:proofErr w:type="spellStart"/>
+      <w:r>
+        <w:rPr>
+          <w:rFonts w:ascii="David" w:eastAsiaTheme="minorEastAsia" w:hAnsi="David" w:cs="David"/>
+          <w:i/>
+          <w:rtl/>
+        </w:rPr>
+        <w:t>לגראנז</w:t>
+      </w:r>
+      <w:proofErr w:type="spellEnd"/>
+      <w:r>
+        <w:rPr>
+          <w:rFonts w:ascii="David" w:eastAsiaTheme="minorEastAsia" w:hAnsi="David" w:cs="David"/>
+          <w:i/>
+          <w:rtl/>
+        </w:rPr>
+        <w:t>':</w:t>
       </w:r>
     </w:p>
     <w:p>
@@ -7078,7 +7171,25 @@
           <w:i/>
           <w:rtl/>
         </w:rPr>
-        <w:t>נגזור את הלגראנז'יאן לפי כל אחד מהמשתנים:</w:t>
+        <w:t xml:space="preserve">נגזור את </w:t>
+      </w:r>
+      <w:proofErr w:type="spellStart"/>
+      <w:r>
+        <w:rPr>
+          <w:rFonts w:ascii="David" w:eastAsiaTheme="minorEastAsia" w:hAnsi="David" w:cs="David"/>
+          <w:i/>
+          <w:rtl/>
+        </w:rPr>
+        <w:t>הלגראנז'יאן</w:t>
+      </w:r>
+      <w:proofErr w:type="spellEnd"/>
+      <w:r>
+        <w:rPr>
+          <w:rFonts w:ascii="David" w:eastAsiaTheme="minorEastAsia" w:hAnsi="David" w:cs="David"/>
+          <w:i/>
+          <w:rtl/>
+        </w:rPr>
+        <w:t xml:space="preserve"> לפי כל אחד מהמשתנים:</w:t>
       </w:r>
       <w:r>
         <w:rPr>
@@ -8682,7 +8793,25 @@
           <w:i/>
           <w:rtl/>
         </w:rPr>
-        <w:t xml:space="preserve"> (מש"ל וכו').</w:t>
+        <w:t xml:space="preserve"> (</w:t>
+      </w:r>
+      <w:proofErr w:type="spellStart"/>
+      <w:r>
+        <w:rPr>
+          <w:rFonts w:ascii="David" w:eastAsiaTheme="minorEastAsia" w:hAnsi="David" w:cs="David"/>
+          <w:i/>
+          <w:rtl/>
+        </w:rPr>
+        <w:t>מש"ל</w:t>
+      </w:r>
+      <w:proofErr w:type="spellEnd"/>
+      <w:r>
+        <w:rPr>
+          <w:rFonts w:ascii="David" w:eastAsiaTheme="minorEastAsia" w:hAnsi="David" w:cs="David"/>
+          <w:i/>
+          <w:rtl/>
+        </w:rPr>
+        <w:t xml:space="preserve"> וכו').</w:t>
       </w:r>
       <w:r>
         <w:rPr>
@@ -8747,15 +8876,79 @@
           <w:i/>
           <w:rtl/>
         </w:rPr>
-        <w:t xml:space="preserve">. קיימות שתי גישות, אבלואציה אינטרינזית ואקסטרינזית. </w:t>
-      </w:r>
-      <w:r>
-        <w:rPr>
-          <w:rFonts w:ascii="David" w:eastAsiaTheme="minorEastAsia" w:hAnsi="David" w:cs="David"/>
-          <w:i/>
-          <w:rtl/>
-        </w:rPr>
-        <w:t>האבלואציה האקסטרינזית מתבססת על אבלואציה של מטלות (</w:t>
+        <w:t xml:space="preserve">. קיימות שתי גישות, אבלואציה </w:t>
+      </w:r>
+      <w:proofErr w:type="spellStart"/>
+      <w:r>
+        <w:rPr>
+          <w:rFonts w:ascii="David" w:eastAsiaTheme="minorEastAsia" w:hAnsi="David" w:cs="David"/>
+          <w:i/>
+          <w:rtl/>
+        </w:rPr>
+        <w:t>אינטרינזית</w:t>
+      </w:r>
+      <w:proofErr w:type="spellEnd"/>
+      <w:r>
+        <w:rPr>
+          <w:rFonts w:ascii="David" w:eastAsiaTheme="minorEastAsia" w:hAnsi="David" w:cs="David"/>
+          <w:i/>
+          <w:rtl/>
+        </w:rPr>
+        <w:t xml:space="preserve"> </w:t>
+      </w:r>
+      <w:proofErr w:type="spellStart"/>
+      <w:r>
+        <w:rPr>
+          <w:rFonts w:ascii="David" w:eastAsiaTheme="minorEastAsia" w:hAnsi="David" w:cs="David"/>
+          <w:i/>
+          <w:rtl/>
+        </w:rPr>
+        <w:t>ואקסטרינזית</w:t>
+      </w:r>
+      <w:proofErr w:type="spellEnd"/>
+      <w:r>
+        <w:rPr>
+          <w:rFonts w:ascii="David" w:eastAsiaTheme="minorEastAsia" w:hAnsi="David" w:cs="David"/>
+          <w:i/>
+          <w:rtl/>
+        </w:rPr>
+        <w:t xml:space="preserve">. </w:t>
+      </w:r>
+      <w:proofErr w:type="spellStart"/>
+      <w:r>
+        <w:rPr>
+          <w:rFonts w:ascii="David" w:eastAsiaTheme="minorEastAsia" w:hAnsi="David" w:cs="David"/>
+          <w:i/>
+          <w:rtl/>
+        </w:rPr>
+        <w:t>האבלואציה</w:t>
+      </w:r>
+      <w:proofErr w:type="spellEnd"/>
+      <w:r>
+        <w:rPr>
+          <w:rFonts w:ascii="David" w:eastAsiaTheme="minorEastAsia" w:hAnsi="David" w:cs="David"/>
+          <w:i/>
+          <w:rtl/>
+        </w:rPr>
+        <w:t xml:space="preserve"> </w:t>
+      </w:r>
+      <w:proofErr w:type="spellStart"/>
+      <w:r>
+        <w:rPr>
+          <w:rFonts w:ascii="David" w:eastAsiaTheme="minorEastAsia" w:hAnsi="David" w:cs="David"/>
+          <w:i/>
+          <w:rtl/>
+        </w:rPr>
+        <w:t>האקסטרינזית</w:t>
+      </w:r>
+      <w:proofErr w:type="spellEnd"/>
+      <w:r>
+        <w:rPr>
+          <w:rFonts w:ascii="David" w:eastAsiaTheme="minorEastAsia" w:hAnsi="David" w:cs="David"/>
+          <w:i/>
+          <w:rtl/>
+        </w:rPr>
+        <w:t xml:space="preserve"> מתבססת על אבלואציה של מטלות (</w:t>
       </w:r>
       <w:r>
         <w:rPr>
@@ -8857,7 +9050,25 @@
           <w:i/>
           <w:rtl/>
         </w:rPr>
-        <w:t xml:space="preserve">הגישה האינטרינזית מנסה לתת מדד כמותי לטיב המודל בצורה ישירה באמצעות ההסתברויות של המודל. </w:t>
+        <w:t xml:space="preserve">הגישה </w:t>
+      </w:r>
+      <w:proofErr w:type="spellStart"/>
+      <w:r>
+        <w:rPr>
+          <w:rFonts w:ascii="David" w:eastAsiaTheme="minorEastAsia" w:hAnsi="David" w:cs="David"/>
+          <w:i/>
+          <w:rtl/>
+        </w:rPr>
+        <w:t>האינטרינזית</w:t>
+      </w:r>
+      <w:proofErr w:type="spellEnd"/>
+      <w:r>
+        <w:rPr>
+          <w:rFonts w:ascii="David" w:eastAsiaTheme="minorEastAsia" w:hAnsi="David" w:cs="David"/>
+          <w:i/>
+          <w:rtl/>
+        </w:rPr>
+        <w:t xml:space="preserve"> מנסה לתת מדד כמותי לטיב המודל בצורה ישירה באמצעות ההסתברויות של המודל. </w:t>
       </w:r>
       <w:r>
         <w:rPr>
@@ -9838,7 +10049,25 @@
           <w:i/>
           <w:rtl/>
         </w:rPr>
-        <w:t xml:space="preserve">הייתרון בשיטה זו הוא שניתן לבדוק את טיב המודל בצורה "אינטרינזית" בלי להסתמך על מטלות עקיפות אחרות. חיסרון </w:t>
+        <w:t>הייתרון בשיטה זו הוא שניתן לבדוק את טיב המודל בצורה "</w:t>
+      </w:r>
+      <w:proofErr w:type="spellStart"/>
+      <w:r>
+        <w:rPr>
+          <w:rFonts w:ascii="David" w:eastAsiaTheme="minorEastAsia" w:hAnsi="David" w:cs="David"/>
+          <w:i/>
+          <w:rtl/>
+        </w:rPr>
+        <w:t>אינטרינזית</w:t>
+      </w:r>
+      <w:proofErr w:type="spellEnd"/>
+      <w:r>
+        <w:rPr>
+          <w:rFonts w:ascii="David" w:eastAsiaTheme="minorEastAsia" w:hAnsi="David" w:cs="David"/>
+          <w:i/>
+          <w:rtl/>
+        </w:rPr>
+        <w:t xml:space="preserve">" בלי להסתמך על מטלות עקיפות אחרות. חיסרון </w:t>
       </w:r>
       <w:r>
         <w:rPr>
@@ -9885,7 +10114,25 @@
           <w:i/>
           <w:rtl/>
         </w:rPr>
-        <w:t xml:space="preserve"> מסויים לא מופיע ב-</w:t>
+        <w:t xml:space="preserve"> </w:t>
+      </w:r>
+      <w:proofErr w:type="spellStart"/>
+      <w:r>
+        <w:rPr>
+          <w:rFonts w:ascii="David" w:eastAsiaTheme="minorEastAsia" w:hAnsi="David" w:cs="David"/>
+          <w:i/>
+          <w:rtl/>
+        </w:rPr>
+        <w:t>מסויים</w:t>
+      </w:r>
+      <w:proofErr w:type="spellEnd"/>
+      <w:r>
+        <w:rPr>
+          <w:rFonts w:ascii="David" w:eastAsiaTheme="minorEastAsia" w:hAnsi="David" w:cs="David"/>
+          <w:i/>
+          <w:rtl/>
+        </w:rPr>
+        <w:t xml:space="preserve"> לא מופיע ב-</w:t>
       </w:r>
       <w:r>
         <w:rPr>
@@ -9915,7 +10162,25 @@
           <w:i/>
           <w:rtl/>
         </w:rPr>
-        <w:t xml:space="preserve"> יהיה אינסופי. פיתרון אפשרי לבעיה זו הוא </w:t>
+        <w:t xml:space="preserve"> יהיה אינסופי. </w:t>
+      </w:r>
+      <w:proofErr w:type="spellStart"/>
+      <w:r>
+        <w:rPr>
+          <w:rFonts w:ascii="David" w:eastAsiaTheme="minorEastAsia" w:hAnsi="David" w:cs="David"/>
+          <w:i/>
+          <w:rtl/>
+        </w:rPr>
+        <w:t>פיתרון</w:t>
+      </w:r>
+      <w:proofErr w:type="spellEnd"/>
+      <w:r>
+        <w:rPr>
+          <w:rFonts w:ascii="David" w:eastAsiaTheme="minorEastAsia" w:hAnsi="David" w:cs="David"/>
+          <w:i/>
+          <w:rtl/>
+        </w:rPr>
+        <w:t xml:space="preserve"> אפשרי לבעיה זו הוא </w:t>
       </w:r>
       <w:r>
         <w:rPr>
@@ -10031,7 +10296,25 @@
           <w:i/>
           <w:rtl/>
         </w:rPr>
-        <w:t xml:space="preserve">מודל שפה ממדל את ההסתברויות של שפה טבעית, הן הסתברות של משפט שלם והן הסתברות של המילה הבאה במשפט. </w:t>
+        <w:t xml:space="preserve">מודל שפה </w:t>
+      </w:r>
+      <w:proofErr w:type="spellStart"/>
+      <w:r>
+        <w:rPr>
+          <w:rFonts w:ascii="David" w:eastAsiaTheme="minorEastAsia" w:hAnsi="David" w:cs="David"/>
+          <w:i/>
+          <w:rtl/>
+        </w:rPr>
+        <w:t>ממדל</w:t>
+      </w:r>
+      <w:proofErr w:type="spellEnd"/>
+      <w:r>
+        <w:rPr>
+          <w:rFonts w:ascii="David" w:eastAsiaTheme="minorEastAsia" w:hAnsi="David" w:cs="David"/>
+          <w:i/>
+          <w:rtl/>
+        </w:rPr>
+        <w:t xml:space="preserve"> את ההסתברויות של שפה טבעית, הן הסתברות של משפט שלם והן הסתברות של המילה הבאה במשפט. </w:t>
       </w:r>
       <w:r>
         <w:rPr>
@@ -10198,7 +10481,25 @@
           <w:i/>
           <w:rtl/>
         </w:rPr>
-        <w:t xml:space="preserve"> (פרספטרון, פו</w:t>
+        <w:t xml:space="preserve"> (</w:t>
+      </w:r>
+      <w:proofErr w:type="spellStart"/>
+      <w:r>
+        <w:rPr>
+          <w:rFonts w:ascii="David" w:eastAsiaTheme="minorEastAsia" w:hAnsi="David" w:cs="David" w:hint="cs"/>
+          <w:i/>
+          <w:rtl/>
+        </w:rPr>
+        <w:t>פרספטרון</w:t>
+      </w:r>
+      <w:proofErr w:type="spellEnd"/>
+      <w:r>
+        <w:rPr>
+          <w:rFonts w:ascii="David" w:eastAsiaTheme="minorEastAsia" w:hAnsi="David" w:cs="David" w:hint="cs"/>
+          <w:i/>
+          <w:rtl/>
+        </w:rPr>
+        <w:t>, פו</w:t>
       </w:r>
       <w:r>
         <w:rPr>
@@ -10332,7 +10633,25 @@
           <w:i/>
           <w:rtl/>
         </w:rPr>
-        <w:t xml:space="preserve"> הוא שהעיבוד נעשה על וקטורי </w:t>
+        <w:t xml:space="preserve"> הוא שהעיבוד נעשה על </w:t>
+      </w:r>
+      <w:proofErr w:type="spellStart"/>
+      <w:r>
+        <w:rPr>
+          <w:rFonts w:ascii="David" w:eastAsiaTheme="minorEastAsia" w:hAnsi="David" w:cs="David" w:hint="cs"/>
+          <w:i/>
+          <w:rtl/>
+        </w:rPr>
+        <w:t>וקטורי</w:t>
+      </w:r>
+      <w:proofErr w:type="spellEnd"/>
+      <w:r>
+        <w:rPr>
+          <w:rFonts w:ascii="David" w:eastAsiaTheme="minorEastAsia" w:hAnsi="David" w:cs="David" w:hint="cs"/>
+          <w:i/>
+          <w:rtl/>
+        </w:rPr>
+        <w:t xml:space="preserve"> </w:t>
       </w:r>
       <w:r>
         <w:rPr>
@@ -10669,7 +10988,25 @@
           <w:i/>
           <w:rtl/>
         </w:rPr>
-        <w:t xml:space="preserve"> הוא שניתן לייצג מילים במרחב וקטורי ולהגדיר משמעות </w:t>
+        <w:t xml:space="preserve"> הוא שניתן לייצג מילים במרחב </w:t>
+      </w:r>
+      <w:proofErr w:type="spellStart"/>
+      <w:r>
+        <w:rPr>
+          <w:rFonts w:ascii="David" w:eastAsiaTheme="minorEastAsia" w:hAnsi="David" w:cs="David" w:hint="cs"/>
+          <w:i/>
+          <w:rtl/>
+        </w:rPr>
+        <w:t>וקטורי</w:t>
+      </w:r>
+      <w:proofErr w:type="spellEnd"/>
+      <w:r>
+        <w:rPr>
+          <w:rFonts w:ascii="David" w:eastAsiaTheme="minorEastAsia" w:hAnsi="David" w:cs="David" w:hint="cs"/>
+          <w:i/>
+          <w:rtl/>
+        </w:rPr>
+        <w:t xml:space="preserve"> ולהגדיר משמעות </w:t>
       </w:r>
       <w:r>
         <w:rPr>
@@ -10939,7 +11276,23 @@
           <w:rFonts w:ascii="David" w:eastAsiaTheme="minorEastAsia" w:hAnsi="David" w:cs="David" w:hint="cs"/>
           <w:rtl/>
         </w:rPr>
-        <w:t xml:space="preserve">עם זאת, כיום משתמשים בוקטורים מרובי ממדים לצורך </w:t>
+        <w:t xml:space="preserve">עם זאת, כיום משתמשים </w:t>
+      </w:r>
+      <w:proofErr w:type="spellStart"/>
+      <w:r>
+        <w:rPr>
+          <w:rFonts w:ascii="David" w:eastAsiaTheme="minorEastAsia" w:hAnsi="David" w:cs="David" w:hint="cs"/>
+          <w:rtl/>
+        </w:rPr>
+        <w:t>בוקטורים</w:t>
+      </w:r>
+      <w:proofErr w:type="spellEnd"/>
+      <w:r>
+        <w:rPr>
+          <w:rFonts w:ascii="David" w:eastAsiaTheme="minorEastAsia" w:hAnsi="David" w:cs="David" w:hint="cs"/>
+          <w:rtl/>
+        </w:rPr>
+        <w:t xml:space="preserve"> מרובי ממדים לצורך </w:t>
       </w:r>
       <w:r>
         <w:rPr>
@@ -11041,19 +11394,44 @@
           <w:rtl/>
         </w:rPr>
       </w:pPr>
-      <w:r>
-        <w:rPr>
-          <w:rFonts w:ascii="David" w:eastAsiaTheme="minorEastAsia" w:hAnsi="David" w:cs="David" w:hint="cs"/>
-          <w:rtl/>
-        </w:rPr>
-        <w:t xml:space="preserve">הוקטורים ה"דלילים" מיוצגים על ידי ספירה של </w:t>
-      </w:r>
-      <w:r>
-        <w:rPr>
-          <w:rFonts w:ascii="David" w:eastAsiaTheme="minorEastAsia" w:hAnsi="David" w:cs="David" w:hint="cs"/>
-          <w:rtl/>
-        </w:rPr>
-        <w:t>מילים אשר מופיעות בקרבת המילה בקורפוס. בצורה טיפוסית, הוקטור יהיה בממד שגודלו כגודל המילון, כאשר כל אבר מייצג מילה אחרת</w:t>
+      <w:proofErr w:type="spellStart"/>
+      <w:r>
+        <w:rPr>
+          <w:rFonts w:ascii="David" w:eastAsiaTheme="minorEastAsia" w:hAnsi="David" w:cs="David" w:hint="cs"/>
+          <w:rtl/>
+        </w:rPr>
+        <w:t>הוקטורים</w:t>
+      </w:r>
+      <w:proofErr w:type="spellEnd"/>
+      <w:r>
+        <w:rPr>
+          <w:rFonts w:ascii="David" w:eastAsiaTheme="minorEastAsia" w:hAnsi="David" w:cs="David" w:hint="cs"/>
+          <w:rtl/>
+        </w:rPr>
+        <w:t xml:space="preserve"> ה"דלילים" מיוצגים על ידי ספירה של </w:t>
+      </w:r>
+      <w:r>
+        <w:rPr>
+          <w:rFonts w:ascii="David" w:eastAsiaTheme="minorEastAsia" w:hAnsi="David" w:cs="David" w:hint="cs"/>
+          <w:rtl/>
+        </w:rPr>
+        <w:t xml:space="preserve">מילים אשר מופיעות בקרבת המילה בקורפוס. בצורה טיפוסית, </w:t>
+      </w:r>
+      <w:proofErr w:type="spellStart"/>
+      <w:r>
+        <w:rPr>
+          <w:rFonts w:ascii="David" w:eastAsiaTheme="minorEastAsia" w:hAnsi="David" w:cs="David" w:hint="cs"/>
+          <w:rtl/>
+        </w:rPr>
+        <w:t>הוקטור</w:t>
+      </w:r>
+      <w:proofErr w:type="spellEnd"/>
+      <w:r>
+        <w:rPr>
+          <w:rFonts w:ascii="David" w:eastAsiaTheme="minorEastAsia" w:hAnsi="David" w:cs="David" w:hint="cs"/>
+          <w:rtl/>
+        </w:rPr>
+        <w:t xml:space="preserve"> יהיה בממד שגודלו כגודל המילון, כאשר כל אבר מייצג מילה אחרת</w:t>
       </w:r>
       <w:r>
         <w:rPr>
@@ -11073,7 +11451,23 @@
           <w:rFonts w:ascii="David" w:eastAsiaTheme="minorEastAsia" w:hAnsi="David" w:cs="David" w:hint="cs"/>
           <w:rtl/>
         </w:rPr>
-        <w:t xml:space="preserve"> של כמות הפעמים שמילה זו מופיעה בקרבת המילה שאותה מקודדים. צורה זו היא "דלילה" מכיוון שלרוב, רוב הערכים בוקטור יהיו אפסים (או לפחות נמוכים מאוד), </w:t>
+        <w:t xml:space="preserve"> של כמות הפעמים שמילה זו מופיעה בקרבת המילה שאותה מקודדים. צורה זו היא "דלילה" מכיוון שלרוב, רוב הערכים </w:t>
+      </w:r>
+      <w:proofErr w:type="spellStart"/>
+      <w:r>
+        <w:rPr>
+          <w:rFonts w:ascii="David" w:eastAsiaTheme="minorEastAsia" w:hAnsi="David" w:cs="David" w:hint="cs"/>
+          <w:rtl/>
+        </w:rPr>
+        <w:t>בוקטור</w:t>
+      </w:r>
+      <w:proofErr w:type="spellEnd"/>
+      <w:r>
+        <w:rPr>
+          <w:rFonts w:ascii="David" w:eastAsiaTheme="minorEastAsia" w:hAnsi="David" w:cs="David" w:hint="cs"/>
+          <w:rtl/>
+        </w:rPr>
+        <w:t xml:space="preserve"> יהיו אפסים (או לפחות נמוכים מאוד), </w:t>
       </w:r>
       <w:r>
         <w:rPr>
@@ -11513,7 +11907,23 @@
           <w:rFonts w:ascii="David" w:eastAsiaTheme="minorEastAsia" w:hAnsi="David" w:cs="David" w:hint="cs"/>
           <w:rtl/>
         </w:rPr>
-        <w:t xml:space="preserve">שיטות לייצוג "צפוף" משתמשות בוקטור אשר הממד שלו קטן משמעותית מגודל המילון. </w:t>
+        <w:t xml:space="preserve">שיטות לייצוג "צפוף" משתמשות </w:t>
+      </w:r>
+      <w:proofErr w:type="spellStart"/>
+      <w:r>
+        <w:rPr>
+          <w:rFonts w:ascii="David" w:eastAsiaTheme="minorEastAsia" w:hAnsi="David" w:cs="David" w:hint="cs"/>
+          <w:rtl/>
+        </w:rPr>
+        <w:t>בוקטור</w:t>
+      </w:r>
+      <w:proofErr w:type="spellEnd"/>
+      <w:r>
+        <w:rPr>
+          <w:rFonts w:ascii="David" w:eastAsiaTheme="minorEastAsia" w:hAnsi="David" w:cs="David" w:hint="cs"/>
+          <w:rtl/>
+        </w:rPr>
+        <w:t xml:space="preserve"> אשר הממד שלו קטן משמעותית מגודל המילון. </w:t>
       </w:r>
       <w:r>
         <w:rPr>
@@ -12316,7 +12726,25 @@
           <w:i/>
           <w:rtl/>
         </w:rPr>
-        <w:t xml:space="preserve">מתקבל ייצוג וקטורי של כל מילה במילון. </w:t>
+        <w:t xml:space="preserve">מתקבל ייצוג </w:t>
+      </w:r>
+      <w:proofErr w:type="spellStart"/>
+      <w:r>
+        <w:rPr>
+          <w:rFonts w:ascii="David" w:eastAsiaTheme="minorEastAsia" w:hAnsi="David" w:cs="David" w:hint="cs"/>
+          <w:i/>
+          <w:rtl/>
+        </w:rPr>
+        <w:t>וקטורי</w:t>
+      </w:r>
+      <w:proofErr w:type="spellEnd"/>
+      <w:r>
+        <w:rPr>
+          <w:rFonts w:ascii="David" w:eastAsiaTheme="minorEastAsia" w:hAnsi="David" w:cs="David" w:hint="cs"/>
+          <w:i/>
+          <w:rtl/>
+        </w:rPr>
+        <w:t xml:space="preserve"> של כל מילה במילון. </w:t>
       </w:r>
     </w:p>
     <w:p>
@@ -12796,6 +13224,7 @@
         </w:rPr>
         <w:t xml:space="preserve">כלומר, חישוב </w:t>
       </w:r>
+      <w:proofErr w:type="spellStart"/>
       <w:r>
         <w:rPr>
           <w:rFonts w:ascii="David" w:eastAsiaTheme="minorEastAsia" w:hAnsi="David" w:cs="David"/>
@@ -12803,6 +13232,7 @@
         </w:rPr>
         <w:t>softmax</w:t>
       </w:r>
+      <w:proofErr w:type="spellEnd"/>
       <w:r>
         <w:rPr>
           <w:rFonts w:ascii="David" w:eastAsiaTheme="minorEastAsia" w:hAnsi="David" w:cs="David" w:hint="cs"/>
@@ -13406,12 +13836,21 @@
         </w:rPr>
         <w:t xml:space="preserve">. </w:t>
       </w:r>
-      <w:r>
-        <w:rPr>
-          <w:rFonts w:ascii="David" w:eastAsiaTheme="minorEastAsia" w:hAnsi="David" w:cs="David"/>
-          <w:i/>
-        </w:rPr>
-        <w:t>Mikolov et al., 2013</w:t>
+      <w:proofErr w:type="spellStart"/>
+      <w:r>
+        <w:rPr>
+          <w:rFonts w:ascii="David" w:eastAsiaTheme="minorEastAsia" w:hAnsi="David" w:cs="David"/>
+          <w:i/>
+        </w:rPr>
+        <w:t>Mikolov</w:t>
+      </w:r>
+      <w:proofErr w:type="spellEnd"/>
+      <w:r>
+        <w:rPr>
+          <w:rFonts w:ascii="David" w:eastAsiaTheme="minorEastAsia" w:hAnsi="David" w:cs="David"/>
+          <w:i/>
+        </w:rPr>
+        <w:t xml:space="preserve"> et al., 2013</w:t>
       </w:r>
       <w:r>
         <w:rPr>
@@ -15184,7 +15623,25 @@
           <w:i/>
           <w:rtl/>
         </w:rPr>
-        <w:t xml:space="preserve">פחות אינטרפרטבילי </w:t>
+        <w:t xml:space="preserve">פחות </w:t>
+      </w:r>
+      <w:proofErr w:type="spellStart"/>
+      <w:r>
+        <w:rPr>
+          <w:rFonts w:ascii="David" w:eastAsiaTheme="minorEastAsia" w:hAnsi="David" w:cs="David" w:hint="cs"/>
+          <w:i/>
+          <w:rtl/>
+        </w:rPr>
+        <w:t>אינטרפרטבילי</w:t>
+      </w:r>
+      <w:proofErr w:type="spellEnd"/>
+      <w:r>
+        <w:rPr>
+          <w:rFonts w:ascii="David" w:eastAsiaTheme="minorEastAsia" w:hAnsi="David" w:cs="David" w:hint="cs"/>
+          <w:i/>
+          <w:rtl/>
+        </w:rPr>
+        <w:t xml:space="preserve"> </w:t>
       </w:r>
       <w:r>
         <w:rPr>
@@ -15627,7 +16084,25 @@
           <w:i/>
           <w:rtl/>
         </w:rPr>
-        <w:t xml:space="preserve">מכל הוקטורים </w:t>
+        <w:t xml:space="preserve">מכל </w:t>
+      </w:r>
+      <w:proofErr w:type="spellStart"/>
+      <w:r>
+        <w:rPr>
+          <w:rFonts w:ascii="David" w:eastAsiaTheme="minorEastAsia" w:hAnsi="David" w:cs="David" w:hint="cs"/>
+          <w:i/>
+          <w:rtl/>
+        </w:rPr>
+        <w:t>הוקטורים</w:t>
+      </w:r>
+      <w:proofErr w:type="spellEnd"/>
+      <w:r>
+        <w:rPr>
+          <w:rFonts w:ascii="David" w:eastAsiaTheme="minorEastAsia" w:hAnsi="David" w:cs="David" w:hint="cs"/>
+          <w:i/>
+          <w:rtl/>
+        </w:rPr>
+        <w:t xml:space="preserve"> </w:t>
       </w:r>
       <m:oMath>
         <m:sSub>
@@ -17033,7 +17508,23 @@
           <w:rFonts w:hint="cs"/>
           <w:rtl/>
         </w:rPr>
-        <w:t>. כל מילה ממופית לאינדקס שלה במילון, לאחר מכן מומרת ל-</w:t>
+        <w:t xml:space="preserve">. כל מילה </w:t>
+      </w:r>
+      <w:proofErr w:type="spellStart"/>
+      <w:r>
+        <w:rPr>
+          <w:rFonts w:hint="cs"/>
+          <w:rtl/>
+        </w:rPr>
+        <w:t>ממופית</w:t>
+      </w:r>
+      <w:proofErr w:type="spellEnd"/>
+      <w:r>
+        <w:rPr>
+          <w:rFonts w:hint="cs"/>
+          <w:rtl/>
+        </w:rPr>
+        <w:t xml:space="preserve"> לאינדקס שלה במילון, לאחר מכן מומרת ל-</w:t>
       </w:r>
       <w:r>
         <w:t>one hot vector</w:t>
@@ -17063,7 +17554,23 @@
           <w:rFonts w:hint="cs"/>
           <w:rtl/>
         </w:rPr>
-        <w:t xml:space="preserve"> כך שמתקבלים וקטורי ה-</w:t>
+        <w:t xml:space="preserve"> כך שמתקבלים </w:t>
+      </w:r>
+      <w:proofErr w:type="spellStart"/>
+      <w:r>
+        <w:rPr>
+          <w:rFonts w:hint="cs"/>
+          <w:rtl/>
+        </w:rPr>
+        <w:t>וקטורי</w:t>
+      </w:r>
+      <w:proofErr w:type="spellEnd"/>
+      <w:r>
+        <w:rPr>
+          <w:rFonts w:hint="cs"/>
+          <w:rtl/>
+        </w:rPr>
+        <w:t xml:space="preserve"> ה-</w:t>
       </w:r>
       <w:r>
         <w:t>embeddings</w:t>
@@ -17160,6 +17667,7 @@
         </w:rPr>
         <w:t>ניתן לאמן מודל כזה בצורה פשוטה כ-</w:t>
       </w:r>
+      <w:proofErr w:type="spellStart"/>
       <w:r>
         <w:rPr>
           <w:rFonts w:ascii="David" w:eastAsiaTheme="minorEastAsia" w:hAnsi="David" w:cs="David"/>
@@ -17167,6 +17675,7 @@
         </w:rPr>
         <w:t>self supervised</w:t>
       </w:r>
+      <w:proofErr w:type="spellEnd"/>
       <w:r>
         <w:rPr>
           <w:rFonts w:ascii="David" w:eastAsiaTheme="minorEastAsia" w:hAnsi="David" w:cs="David" w:hint="cs"/>
@@ -17274,7 +17783,25 @@
           <w:i/>
           <w:rtl/>
         </w:rPr>
-        <w:t xml:space="preserve">לבסוף, קיימות שתי גישות לאימון מודל כזה. גישה אחת משתמשת בווקטורי </w:t>
+        <w:t xml:space="preserve">לבסוף, קיימות שתי גישות לאימון מודל כזה. גישה אחת משתמשת </w:t>
+      </w:r>
+      <w:proofErr w:type="spellStart"/>
+      <w:r>
+        <w:rPr>
+          <w:rFonts w:ascii="David" w:eastAsiaTheme="minorEastAsia" w:hAnsi="David" w:cs="David" w:hint="cs"/>
+          <w:i/>
+          <w:rtl/>
+        </w:rPr>
+        <w:t>בווקטורי</w:t>
+      </w:r>
+      <w:proofErr w:type="spellEnd"/>
+      <w:r>
+        <w:rPr>
+          <w:rFonts w:ascii="David" w:eastAsiaTheme="minorEastAsia" w:hAnsi="David" w:cs="David" w:hint="cs"/>
+          <w:i/>
+          <w:rtl/>
+        </w:rPr>
+        <w:t xml:space="preserve"> </w:t>
       </w:r>
       <w:r>
         <w:rPr>
@@ -17373,7 +17900,25 @@
           <w:i/>
           <w:rtl/>
         </w:rPr>
-        <w:t xml:space="preserve"> גם לווקטורי ה-</w:t>
+        <w:t xml:space="preserve"> גם </w:t>
+      </w:r>
+      <w:proofErr w:type="spellStart"/>
+      <w:r>
+        <w:rPr>
+          <w:rFonts w:ascii="David" w:eastAsiaTheme="minorEastAsia" w:hAnsi="David" w:cs="David" w:hint="cs"/>
+          <w:i/>
+          <w:rtl/>
+        </w:rPr>
+        <w:t>לווקטורי</w:t>
+      </w:r>
+      <w:proofErr w:type="spellEnd"/>
+      <w:r>
+        <w:rPr>
+          <w:rFonts w:ascii="David" w:eastAsiaTheme="minorEastAsia" w:hAnsi="David" w:cs="David" w:hint="cs"/>
+          <w:i/>
+          <w:rtl/>
+        </w:rPr>
+        <w:t xml:space="preserve"> ה-</w:t>
       </w:r>
       <w:r>
         <w:rPr>
@@ -17403,7 +17948,25 @@
           <w:i/>
           <w:rtl/>
         </w:rPr>
-        <w:t xml:space="preserve">. נעיר כי קיימות גישות היברידיות אשר מאמנות בתחילה על וקטורי </w:t>
+        <w:t xml:space="preserve">. נעיר כי קיימות גישות היברידיות אשר מאמנות בתחילה על </w:t>
+      </w:r>
+      <w:proofErr w:type="spellStart"/>
+      <w:r>
+        <w:rPr>
+          <w:rFonts w:ascii="David" w:eastAsiaTheme="minorEastAsia" w:hAnsi="David" w:cs="David" w:hint="cs"/>
+          <w:i/>
+          <w:rtl/>
+        </w:rPr>
+        <w:t>וקטורי</w:t>
+      </w:r>
+      <w:proofErr w:type="spellEnd"/>
+      <w:r>
+        <w:rPr>
+          <w:rFonts w:ascii="David" w:eastAsiaTheme="minorEastAsia" w:hAnsi="David" w:cs="David" w:hint="cs"/>
+          <w:i/>
+          <w:rtl/>
+        </w:rPr>
+        <w:t xml:space="preserve"> </w:t>
       </w:r>
       <w:r>
         <w:rPr>
@@ -18589,7 +19152,25 @@
           <w:i/>
           <w:rtl/>
         </w:rPr>
-        <w:t xml:space="preserve"> מתבצע אחורה דרך רצף הפרדיקציות (</w:t>
+        <w:t xml:space="preserve"> מתבצע אחורה דרך רצף </w:t>
+      </w:r>
+      <w:proofErr w:type="spellStart"/>
+      <w:r>
+        <w:rPr>
+          <w:rFonts w:ascii="David" w:eastAsiaTheme="minorEastAsia" w:hAnsi="David" w:cs="David" w:hint="cs"/>
+          <w:i/>
+          <w:rtl/>
+        </w:rPr>
+        <w:t>הפרדיקציות</w:t>
+      </w:r>
+      <w:proofErr w:type="spellEnd"/>
+      <w:r>
+        <w:rPr>
+          <w:rFonts w:ascii="David" w:eastAsiaTheme="minorEastAsia" w:hAnsi="David" w:cs="David" w:hint="cs"/>
+          <w:i/>
+          <w:rtl/>
+        </w:rPr>
+        <w:t xml:space="preserve"> (</w:t>
       </w:r>
       <w:r>
         <w:rPr>
@@ -18844,7 +19425,25 @@
           <w:i/>
           <w:rtl/>
         </w:rPr>
-        <w:t xml:space="preserve"> גם על פרדיקציות שהתבצעו בעבר באותו הרצף</w:t>
+        <w:t xml:space="preserve"> גם על </w:t>
+      </w:r>
+      <w:proofErr w:type="spellStart"/>
+      <w:r>
+        <w:rPr>
+          <w:rFonts w:ascii="David" w:eastAsiaTheme="minorEastAsia" w:hAnsi="David" w:cs="David" w:hint="cs"/>
+          <w:i/>
+          <w:rtl/>
+        </w:rPr>
+        <w:t>פרדיקציות</w:t>
+      </w:r>
+      <w:proofErr w:type="spellEnd"/>
+      <w:r>
+        <w:rPr>
+          <w:rFonts w:ascii="David" w:eastAsiaTheme="minorEastAsia" w:hAnsi="David" w:cs="David" w:hint="cs"/>
+          <w:i/>
+          <w:rtl/>
+        </w:rPr>
+        <w:t xml:space="preserve"> שהתבצעו בעבר באותו הרצף</w:t>
       </w:r>
       <w:r>
         <w:rPr>
@@ -19169,7 +19768,25 @@
           <w:i/>
           <w:rtl/>
         </w:rPr>
-        <w:t xml:space="preserve"> היא ארכיטקטורה קלאסית לבעיה זו, מכיוון שהמודל מקבל רצף של מילים, יודע להתחשב במילים בסביבת המילה כדי להסיק את משמעותה, וכן ניתן באמצעותו להחזיר פרדיציה על כל מילה על ידי הוספת שכבה אשר מקבלת את </w:t>
+        <w:t xml:space="preserve"> היא ארכיטקטורה קלאסית לבעיה זו, מכיוון שהמודל מקבל רצף של מילים, יודע להתחשב במילים בסביבת המילה כדי להסיק את משמעותה, וכן ניתן באמצעותו להחזיר </w:t>
+      </w:r>
+      <w:proofErr w:type="spellStart"/>
+      <w:r>
+        <w:rPr>
+          <w:rFonts w:ascii="David" w:eastAsiaTheme="minorEastAsia" w:hAnsi="David" w:cs="David" w:hint="cs"/>
+          <w:i/>
+          <w:rtl/>
+        </w:rPr>
+        <w:t>פרדיציה</w:t>
+      </w:r>
+      <w:proofErr w:type="spellEnd"/>
+      <w:r>
+        <w:rPr>
+          <w:rFonts w:ascii="David" w:eastAsiaTheme="minorEastAsia" w:hAnsi="David" w:cs="David" w:hint="cs"/>
+          <w:i/>
+          <w:rtl/>
+        </w:rPr>
+        <w:t xml:space="preserve"> על כל מילה על ידי הוספת שכבה אשר מקבלת את </w:t>
       </w:r>
       <m:oMath>
         <m:sSub>
@@ -19343,7 +19960,25 @@
           <w:i/>
           <w:rtl/>
         </w:rPr>
-        <w:t xml:space="preserve"> האם ביקורת מסויימת על סרט היא חיובית או שלילית, </w:t>
+        <w:t xml:space="preserve"> האם ביקורת </w:t>
+      </w:r>
+      <w:proofErr w:type="spellStart"/>
+      <w:r>
+        <w:rPr>
+          <w:rFonts w:ascii="David" w:eastAsiaTheme="minorEastAsia" w:hAnsi="David" w:cs="David" w:hint="cs"/>
+          <w:i/>
+          <w:rtl/>
+        </w:rPr>
+        <w:t>מסויימת</w:t>
+      </w:r>
+      <w:proofErr w:type="spellEnd"/>
+      <w:r>
+        <w:rPr>
+          <w:rFonts w:ascii="David" w:eastAsiaTheme="minorEastAsia" w:hAnsi="David" w:cs="David" w:hint="cs"/>
+          <w:i/>
+          <w:rtl/>
+        </w:rPr>
+        <w:t xml:space="preserve"> על סרט היא חיובית או שלילית, </w:t>
       </w:r>
       <w:r>
         <w:rPr>
@@ -19374,7 +20009,25 @@
           <w:i/>
           <w:rtl/>
         </w:rPr>
-        <w:t xml:space="preserve"> האם מייל מסויים הוא </w:t>
+        <w:t xml:space="preserve"> האם מייל </w:t>
+      </w:r>
+      <w:proofErr w:type="spellStart"/>
+      <w:r>
+        <w:rPr>
+          <w:rFonts w:ascii="David" w:eastAsiaTheme="minorEastAsia" w:hAnsi="David" w:cs="David" w:hint="cs"/>
+          <w:i/>
+          <w:rtl/>
+        </w:rPr>
+        <w:t>מסויים</w:t>
+      </w:r>
+      <w:proofErr w:type="spellEnd"/>
+      <w:r>
+        <w:rPr>
+          <w:rFonts w:ascii="David" w:eastAsiaTheme="minorEastAsia" w:hAnsi="David" w:cs="David" w:hint="cs"/>
+          <w:i/>
+          <w:rtl/>
+        </w:rPr>
+        <w:t xml:space="preserve"> הוא </w:t>
       </w:r>
       <w:r>
         <w:rPr>
@@ -19428,15 +20081,33 @@
           <w:i/>
           <w:rtl/>
         </w:rPr>
-        <w:t xml:space="preserve"> העברת כל הרצף ברשת ושימוש ב</w:t>
-      </w:r>
-      <w:r>
-        <w:rPr>
-          <w:rFonts w:ascii="David" w:eastAsiaTheme="minorEastAsia" w:hAnsi="David" w:cs="David" w:hint="cs"/>
-          <w:i/>
-          <w:rtl/>
-        </w:rPr>
-        <w:t xml:space="preserve">וקטור האחרון </w:t>
+        <w:t xml:space="preserve"> העברת כל הרצף ברשת ושימוש </w:t>
+      </w:r>
+      <w:proofErr w:type="spellStart"/>
+      <w:r>
+        <w:rPr>
+          <w:rFonts w:ascii="David" w:eastAsiaTheme="minorEastAsia" w:hAnsi="David" w:cs="David" w:hint="cs"/>
+          <w:i/>
+          <w:rtl/>
+        </w:rPr>
+        <w:t>ב</w:t>
+      </w:r>
+      <w:r>
+        <w:rPr>
+          <w:rFonts w:ascii="David" w:eastAsiaTheme="minorEastAsia" w:hAnsi="David" w:cs="David" w:hint="cs"/>
+          <w:i/>
+          <w:rtl/>
+        </w:rPr>
+        <w:t>וקטור</w:t>
+      </w:r>
+      <w:proofErr w:type="spellEnd"/>
+      <w:r>
+        <w:rPr>
+          <w:rFonts w:ascii="David" w:eastAsiaTheme="minorEastAsia" w:hAnsi="David" w:cs="David" w:hint="cs"/>
+          <w:i/>
+          <w:rtl/>
+        </w:rPr>
+        <w:t xml:space="preserve"> האחרון </w:t>
       </w:r>
       <m:oMath>
         <m:sSub>
@@ -20086,7 +20757,43 @@
           <w:i/>
           <w:rtl/>
         </w:rPr>
-        <w:t xml:space="preserve"> נפרדים אשר אחד מקבל את הרצף מהתחלה לסוף ואחד מהסוף להתחלה. שני הייצוגים (וקטורי הזיכרון) משורשרים לוקטור אחד אשר נעשה בו שימוש לטובת הפרדיקציה:</w:t>
+        <w:t xml:space="preserve"> נפרדים אשר אחד מקבל את הרצף מהתחלה לסוף ואחד מהסוף להתחלה. שני הייצוגים (</w:t>
+      </w:r>
+      <w:proofErr w:type="spellStart"/>
+      <w:r>
+        <w:rPr>
+          <w:rFonts w:ascii="David" w:eastAsiaTheme="minorEastAsia" w:hAnsi="David" w:cs="David" w:hint="cs"/>
+          <w:i/>
+          <w:rtl/>
+        </w:rPr>
+        <w:t>וקטורי</w:t>
+      </w:r>
+      <w:proofErr w:type="spellEnd"/>
+      <w:r>
+        <w:rPr>
+          <w:rFonts w:ascii="David" w:eastAsiaTheme="minorEastAsia" w:hAnsi="David" w:cs="David" w:hint="cs"/>
+          <w:i/>
+          <w:rtl/>
+        </w:rPr>
+        <w:t xml:space="preserve"> הזיכרון) משורשרים </w:t>
+      </w:r>
+      <w:proofErr w:type="spellStart"/>
+      <w:r>
+        <w:rPr>
+          <w:rFonts w:ascii="David" w:eastAsiaTheme="minorEastAsia" w:hAnsi="David" w:cs="David" w:hint="cs"/>
+          <w:i/>
+          <w:rtl/>
+        </w:rPr>
+        <w:t>לוקטור</w:t>
+      </w:r>
+      <w:proofErr w:type="spellEnd"/>
+      <w:r>
+        <w:rPr>
+          <w:rFonts w:ascii="David" w:eastAsiaTheme="minorEastAsia" w:hAnsi="David" w:cs="David" w:hint="cs"/>
+          <w:i/>
+          <w:rtl/>
+        </w:rPr>
+        <w:t xml:space="preserve"> אחד אשר נעשה בו שימוש לטובת הפרדיקציה:</w:t>
       </w:r>
       <w:r>
         <w:rPr>
@@ -20334,7 +21041,25 @@
           <w:i/>
           <w:rtl/>
         </w:rPr>
-        <w:t>) והשניה (</w:t>
+        <w:t xml:space="preserve">) </w:t>
+      </w:r>
+      <w:proofErr w:type="spellStart"/>
+      <w:r>
+        <w:rPr>
+          <w:rFonts w:ascii="David" w:eastAsiaTheme="minorEastAsia" w:hAnsi="David" w:cs="David" w:hint="cs"/>
+          <w:i/>
+          <w:rtl/>
+        </w:rPr>
+        <w:t>והשניה</w:t>
+      </w:r>
+      <w:proofErr w:type="spellEnd"/>
+      <w:r>
+        <w:rPr>
+          <w:rFonts w:ascii="David" w:eastAsiaTheme="minorEastAsia" w:hAnsi="David" w:cs="David" w:hint="cs"/>
+          <w:i/>
+          <w:rtl/>
+        </w:rPr>
+        <w:t xml:space="preserve"> (</w:t>
       </w:r>
       <w:r>
         <w:rPr>
@@ -20441,7 +21166,25 @@
           <w:i/>
           <w:rtl/>
         </w:rPr>
-        <w:t xml:space="preserve"> הבסיסי הוא ההתמודדות עם רצפים ארוכים. מכיוון שהוקטור </w:t>
+        <w:t xml:space="preserve"> הבסיסי הוא ההתמודדות עם רצפים ארוכים. מכיוון </w:t>
+      </w:r>
+      <w:proofErr w:type="spellStart"/>
+      <w:r>
+        <w:rPr>
+          <w:rFonts w:ascii="David" w:eastAsiaTheme="minorEastAsia" w:hAnsi="David" w:cs="David" w:hint="cs"/>
+          <w:i/>
+          <w:rtl/>
+        </w:rPr>
+        <w:t>שהוקטור</w:t>
+      </w:r>
+      <w:proofErr w:type="spellEnd"/>
+      <w:r>
+        <w:rPr>
+          <w:rFonts w:ascii="David" w:eastAsiaTheme="minorEastAsia" w:hAnsi="David" w:cs="David" w:hint="cs"/>
+          <w:i/>
+          <w:rtl/>
+        </w:rPr>
+        <w:t xml:space="preserve"> </w:t>
       </w:r>
       <m:oMath>
         <m:sSub>
@@ -20849,7 +21592,25 @@
           <w:i/>
           <w:rtl/>
         </w:rPr>
-        <w:t>). שערים אלה אחראים על "זיכרון" ו"שיכחה" של המודל. פרקטית, אלו שכבות מהצורה הבאה:</w:t>
+        <w:t xml:space="preserve">). שערים אלה אחראים על "זיכרון" </w:t>
+      </w:r>
+      <w:proofErr w:type="spellStart"/>
+      <w:r>
+        <w:rPr>
+          <w:rFonts w:ascii="David" w:eastAsiaTheme="minorEastAsia" w:hAnsi="David" w:cs="David" w:hint="cs"/>
+          <w:i/>
+          <w:rtl/>
+        </w:rPr>
+        <w:t>ו"שיכחה</w:t>
+      </w:r>
+      <w:proofErr w:type="spellEnd"/>
+      <w:r>
+        <w:rPr>
+          <w:rFonts w:ascii="David" w:eastAsiaTheme="minorEastAsia" w:hAnsi="David" w:cs="David" w:hint="cs"/>
+          <w:i/>
+          <w:rtl/>
+        </w:rPr>
+        <w:t>" של המודל. פרקטית, אלו שכבות מהצורה הבאה:</w:t>
       </w:r>
       <w:r>
         <w:rPr>
@@ -20976,7 +21737,43 @@
           <w:i/>
           <w:rtl/>
         </w:rPr>
-        <w:t xml:space="preserve"> מאלץ את המוצא של השכבה להיות בין אפס לאחד. כאשר מכפילים מוצא זה בוקטור אחר, כל האברים הקרובים לאפס בשער יתאפסו בווקטור האחר, וכל הוקטורים הקרובים לאחד בשער ישארו ללא שינוי בוקטור האחר. כלומר, חלק מהאינפורמציה "נשכח" וחלק ממנה נשאר. </w:t>
+        <w:t xml:space="preserve"> מאלץ את המוצא של השכבה להיות בין אפס לאחד. כאשר מכפילים מוצא זה בוקטור אחר, כל האברים הקרובים לאפס בשער יתאפסו בווקטור האחר, וכל הוקטורים הקרובים לאחד בשער </w:t>
+      </w:r>
+      <w:proofErr w:type="spellStart"/>
+      <w:r>
+        <w:rPr>
+          <w:rFonts w:ascii="David" w:eastAsiaTheme="minorEastAsia" w:hAnsi="David" w:cs="David" w:hint="cs"/>
+          <w:i/>
+          <w:rtl/>
+        </w:rPr>
+        <w:t>ישארו</w:t>
+      </w:r>
+      <w:proofErr w:type="spellEnd"/>
+      <w:r>
+        <w:rPr>
+          <w:rFonts w:ascii="David" w:eastAsiaTheme="minorEastAsia" w:hAnsi="David" w:cs="David" w:hint="cs"/>
+          <w:i/>
+          <w:rtl/>
+        </w:rPr>
+        <w:t xml:space="preserve"> ללא שינוי </w:t>
+      </w:r>
+      <w:proofErr w:type="spellStart"/>
+      <w:r>
+        <w:rPr>
+          <w:rFonts w:ascii="David" w:eastAsiaTheme="minorEastAsia" w:hAnsi="David" w:cs="David" w:hint="cs"/>
+          <w:i/>
+          <w:rtl/>
+        </w:rPr>
+        <w:t>בוקטור</w:t>
+      </w:r>
+      <w:proofErr w:type="spellEnd"/>
+      <w:r>
+        <w:rPr>
+          <w:rFonts w:ascii="David" w:eastAsiaTheme="minorEastAsia" w:hAnsi="David" w:cs="David" w:hint="cs"/>
+          <w:i/>
+          <w:rtl/>
+        </w:rPr>
+        <w:t xml:space="preserve"> האחר. כלומר, חלק מהאינפורמציה "נשכח" וחלק ממנה נשאר. </w:t>
       </w:r>
       <w:r>
         <w:rPr>
@@ -23060,6 +23857,7 @@
         </w:rPr>
         <w:t xml:space="preserve">), דיאלוג (כמו </w:t>
       </w:r>
+      <w:proofErr w:type="spellStart"/>
       <w:r>
         <w:rPr>
           <w:rFonts w:ascii="David" w:eastAsiaTheme="minorEastAsia" w:hAnsi="David" w:cs="David"/>
@@ -23067,6 +23865,7 @@
         </w:rPr>
         <w:t>chatGPT</w:t>
       </w:r>
+      <w:proofErr w:type="spellEnd"/>
       <w:r>
         <w:rPr>
           <w:rFonts w:ascii="David" w:eastAsiaTheme="minorEastAsia" w:hAnsi="David" w:cs="David" w:hint="cs"/>
@@ -23156,7 +23955,25 @@
           <w:i/>
           <w:rtl/>
         </w:rPr>
-        <w:t xml:space="preserve"> יקבל את רצף הכניסה ויקודד אותו לוקטור בגודל קבוע (למשל לתוך </w:t>
+        <w:t xml:space="preserve"> יקבל את רצף הכניסה ויקודד אותו </w:t>
+      </w:r>
+      <w:proofErr w:type="spellStart"/>
+      <w:r>
+        <w:rPr>
+          <w:rFonts w:ascii="David" w:eastAsiaTheme="minorEastAsia" w:hAnsi="David" w:cs="David" w:hint="cs"/>
+          <w:i/>
+          <w:rtl/>
+        </w:rPr>
+        <w:t>לוקטור</w:t>
+      </w:r>
+      <w:proofErr w:type="spellEnd"/>
+      <w:r>
+        <w:rPr>
+          <w:rFonts w:ascii="David" w:eastAsiaTheme="minorEastAsia" w:hAnsi="David" w:cs="David" w:hint="cs"/>
+          <w:i/>
+          <w:rtl/>
+        </w:rPr>
+        <w:t xml:space="preserve"> בגודל קבוע (למשל לתוך </w:t>
       </w:r>
       <m:oMath>
         <m:sSub>
@@ -24087,6 +24904,7 @@
         </w:rPr>
         <w:t xml:space="preserve"> ולאחר מכן מתבצע </w:t>
       </w:r>
+      <w:proofErr w:type="spellStart"/>
       <w:r>
         <w:rPr>
           <w:rFonts w:ascii="David" w:eastAsiaTheme="minorEastAsia" w:hAnsi="David" w:cs="David"/>
@@ -24094,6 +24912,7 @@
         </w:rPr>
         <w:t>softmax</w:t>
       </w:r>
+      <w:proofErr w:type="spellEnd"/>
       <w:r>
         <w:rPr>
           <w:rFonts w:ascii="David" w:eastAsiaTheme="minorEastAsia" w:hAnsi="David" w:cs="David" w:hint="cs"/>
@@ -26475,8 +27294,18 @@
           <w:i/>
           <w:rtl/>
         </w:rPr>
-        <w:t xml:space="preserve"> בממדי הוקטור</w:t>
-      </w:r>
+        <w:t xml:space="preserve"> בממדי </w:t>
+      </w:r>
+      <w:proofErr w:type="spellStart"/>
+      <w:r>
+        <w:rPr>
+          <w:rFonts w:ascii="David" w:eastAsiaTheme="minorEastAsia" w:hAnsi="David" w:cs="David" w:hint="cs"/>
+          <w:i/>
+          <w:rtl/>
+        </w:rPr>
+        <w:t>הוקטור</w:t>
+      </w:r>
+      <w:proofErr w:type="spellEnd"/>
       <w:r>
         <w:rPr>
           <w:rFonts w:ascii="David" w:eastAsiaTheme="minorEastAsia" w:hAnsi="David" w:cs="David" w:hint="cs"/>
@@ -27031,6 +27860,7 @@
         </w:rPr>
         <w:t xml:space="preserve">לאחר מכן נרצה לבצע </w:t>
       </w:r>
+      <w:proofErr w:type="spellStart"/>
       <w:r>
         <w:rPr>
           <w:rFonts w:ascii="David" w:eastAsiaTheme="minorEastAsia" w:hAnsi="David" w:cs="David"/>
@@ -27038,6 +27868,7 @@
         </w:rPr>
         <w:t>softmax</w:t>
       </w:r>
+      <w:proofErr w:type="spellEnd"/>
       <w:r>
         <w:rPr>
           <w:rFonts w:ascii="David" w:eastAsiaTheme="minorEastAsia" w:hAnsi="David" w:cs="David" w:hint="cs"/>
@@ -27088,6 +27919,7 @@
         </w:rPr>
         <w:t xml:space="preserve">. עם זאת, אם נבצע </w:t>
       </w:r>
+      <w:proofErr w:type="spellStart"/>
       <w:r>
         <w:rPr>
           <w:rFonts w:ascii="David" w:eastAsiaTheme="minorEastAsia" w:hAnsi="David" w:cs="David"/>
@@ -27095,6 +27927,7 @@
         </w:rPr>
         <w:t>softmax</w:t>
       </w:r>
+      <w:proofErr w:type="spellEnd"/>
       <w:r>
         <w:rPr>
           <w:rFonts w:ascii="David" w:eastAsiaTheme="minorEastAsia" w:hAnsi="David" w:cs="David" w:hint="cs"/>
@@ -27166,6 +27999,7 @@
         </w:rPr>
         <w:t>. לכן לפני ביצוע ה-</w:t>
       </w:r>
+      <w:proofErr w:type="spellStart"/>
       <w:r>
         <w:rPr>
           <w:rFonts w:ascii="David" w:eastAsiaTheme="minorEastAsia" w:hAnsi="David" w:cs="David"/>
@@ -27173,6 +28007,7 @@
         </w:rPr>
         <w:t>softmax</w:t>
       </w:r>
+      <w:proofErr w:type="spellEnd"/>
       <w:r>
         <w:rPr>
           <w:rFonts w:ascii="David" w:eastAsiaTheme="minorEastAsia" w:hAnsi="David" w:cs="David" w:hint="cs"/>
@@ -27239,6 +28074,7 @@
         </w:rPr>
         <w:t xml:space="preserve"> כך שה-</w:t>
       </w:r>
+      <w:proofErr w:type="spellStart"/>
       <w:r>
         <w:rPr>
           <w:rFonts w:ascii="David" w:eastAsiaTheme="minorEastAsia" w:hAnsi="David" w:cs="David"/>
@@ -27246,6 +28082,7 @@
         </w:rPr>
         <w:t>softmax</w:t>
       </w:r>
+      <w:proofErr w:type="spellEnd"/>
       <w:r>
         <w:rPr>
           <w:rFonts w:ascii="David" w:eastAsiaTheme="minorEastAsia" w:hAnsi="David" w:cs="David" w:hint="cs"/>
@@ -27455,8 +28292,18 @@
           <w:i/>
           <w:rtl/>
         </w:rPr>
-        <w:t>כל הוקטורים</w:t>
-      </w:r>
+        <w:t xml:space="preserve">כל </w:t>
+      </w:r>
+      <w:proofErr w:type="spellStart"/>
+      <w:r>
+        <w:rPr>
+          <w:rFonts w:ascii="David" w:eastAsiaTheme="minorEastAsia" w:hAnsi="David" w:cs="David" w:hint="cs"/>
+          <w:i/>
+          <w:rtl/>
+        </w:rPr>
+        <w:t>הוקטורים</w:t>
+      </w:r>
+      <w:proofErr w:type="spellEnd"/>
       <w:r>
         <w:rPr>
           <w:rFonts w:ascii="David" w:eastAsiaTheme="minorEastAsia" w:hAnsi="David" w:cs="David" w:hint="cs"/>
@@ -28028,7 +28875,25 @@
           <w:i/>
           <w:rtl/>
         </w:rPr>
-        <w:t xml:space="preserve"> ולאחר מכן בעוד נירמול. מתבצע גם </w:t>
+        <w:t xml:space="preserve"> ולאחר מכן בעוד </w:t>
+      </w:r>
+      <w:proofErr w:type="spellStart"/>
+      <w:r>
+        <w:rPr>
+          <w:rFonts w:ascii="David" w:eastAsiaTheme="minorEastAsia" w:hAnsi="David" w:cs="David" w:hint="cs"/>
+          <w:i/>
+          <w:rtl/>
+        </w:rPr>
+        <w:t>נירמול</w:t>
+      </w:r>
+      <w:proofErr w:type="spellEnd"/>
+      <w:r>
+        <w:rPr>
+          <w:rFonts w:ascii="David" w:eastAsiaTheme="minorEastAsia" w:hAnsi="David" w:cs="David" w:hint="cs"/>
+          <w:i/>
+          <w:rtl/>
+        </w:rPr>
+        <w:t xml:space="preserve">. מתבצע גם </w:t>
       </w:r>
       <w:r>
         <w:rPr>
@@ -28315,6 +29180,7 @@
         </w:rPr>
         <w:t xml:space="preserve">שיפור שנהוג לבצע לשכבת </w:t>
       </w:r>
+      <w:proofErr w:type="spellStart"/>
       <w:r>
         <w:rPr>
           <w:rFonts w:ascii="David" w:eastAsiaTheme="minorEastAsia" w:hAnsi="David" w:cs="David"/>
@@ -28322,6 +29188,7 @@
         </w:rPr>
         <w:t>self attention</w:t>
       </w:r>
+      <w:proofErr w:type="spellEnd"/>
       <w:r>
         <w:rPr>
           <w:rFonts w:ascii="David" w:eastAsiaTheme="minorEastAsia" w:hAnsi="David" w:cs="David" w:hint="cs"/>
@@ -28607,7 +29474,25 @@
           <w:i/>
           <w:rtl/>
         </w:rPr>
-        <w:t xml:space="preserve"> הוא אינווריאנטי לסדר, כלומר אין שום דרך למודל לדעת באיזה מקום כל </w:t>
+        <w:t xml:space="preserve"> הוא </w:t>
+      </w:r>
+      <w:proofErr w:type="spellStart"/>
+      <w:r>
+        <w:rPr>
+          <w:rFonts w:ascii="David" w:eastAsiaTheme="minorEastAsia" w:hAnsi="David" w:cs="David" w:hint="cs"/>
+          <w:i/>
+          <w:rtl/>
+        </w:rPr>
+        <w:t>אינווריאנטי</w:t>
+      </w:r>
+      <w:proofErr w:type="spellEnd"/>
+      <w:r>
+        <w:rPr>
+          <w:rFonts w:ascii="David" w:eastAsiaTheme="minorEastAsia" w:hAnsi="David" w:cs="David" w:hint="cs"/>
+          <w:i/>
+          <w:rtl/>
+        </w:rPr>
+        <w:t xml:space="preserve"> לסדר, כלומר אין שום דרך למודל לדעת באיזה מקום כל </w:t>
       </w:r>
       <w:r>
         <w:rPr>
@@ -29172,7 +30057,54 @@
           <w:i/>
           <w:rtl/>
         </w:rPr>
-        <w:t xml:space="preserve">ישנם מספר סוגי תפקידים. למשל במשפט: </w:t>
+        <w:t xml:space="preserve">ההנחה היא שמשפט בנוי מנשוא, או מאורע, (בדרך כלל הפועל של המשפט) ומחלקים שמתייחסים אליו. כל חלק משחק </w:t>
+      </w:r>
+      <w:r>
+        <w:rPr>
+          <w:rFonts w:ascii="David" w:eastAsiaTheme="minorEastAsia" w:hAnsi="David" w:cs="David" w:hint="cs"/>
+          <w:i/>
+          <w:rtl/>
+        </w:rPr>
+        <w:t>תפקיד</w:t>
+      </w:r>
+      <w:r>
+        <w:rPr>
+          <w:rFonts w:ascii="David" w:eastAsiaTheme="minorEastAsia" w:hAnsi="David" w:cs="David" w:hint="cs"/>
+          <w:i/>
+          <w:rtl/>
+        </w:rPr>
+        <w:t xml:space="preserve"> (</w:t>
+      </w:r>
+      <w:r>
+        <w:rPr>
+          <w:rFonts w:ascii="David" w:eastAsiaTheme="minorEastAsia" w:hAnsi="David" w:cs="David"/>
+          <w:i/>
+        </w:rPr>
+        <w:t>role</w:t>
+      </w:r>
+      <w:r>
+        <w:rPr>
+          <w:rFonts w:ascii="David" w:eastAsiaTheme="minorEastAsia" w:hAnsi="David" w:cs="David" w:hint="cs"/>
+          <w:i/>
+          <w:rtl/>
+        </w:rPr>
+        <w:t xml:space="preserve">). </w:t>
+      </w:r>
+      <w:r>
+        <w:rPr>
+          <w:rFonts w:ascii="David" w:eastAsiaTheme="minorEastAsia" w:hAnsi="David" w:cs="David" w:hint="cs"/>
+          <w:i/>
+          <w:rtl/>
+        </w:rPr>
+        <w:t>ישנם</w:t>
+      </w:r>
+      <w:r>
+        <w:rPr>
+          <w:rFonts w:ascii="David" w:eastAsiaTheme="minorEastAsia" w:hAnsi="David" w:cs="David" w:hint="cs"/>
+          <w:i/>
+          <w:rtl/>
+        </w:rPr>
+        <w:t xml:space="preserve"> מספר סוגי תפקידים. למשל במשפט: </w:t>
       </w:r>
       <w:r>
         <w:rPr>
@@ -29449,23 +30381,7 @@
           <w:i/>
           <w:rtl/>
         </w:rPr>
-        <w:t xml:space="preserve"> </w:t>
-      </w:r>
-      <w:r>
-        <w:rPr>
-          <w:rFonts w:ascii="David" w:eastAsiaTheme="minorEastAsia" w:hAnsi="David" w:cs="David" w:hint="cs"/>
-          <w:i/>
-          <w:rtl/>
-        </w:rPr>
-        <w:t>דבר רצוני הגורם לאירוע</w:t>
-      </w:r>
-      <w:r>
-        <w:rPr>
-          <w:rFonts w:ascii="David" w:eastAsiaTheme="minorEastAsia" w:hAnsi="David" w:cs="David" w:hint="cs"/>
-          <w:i/>
-          <w:rtl/>
-        </w:rPr>
-        <w:t xml:space="preserve"> </w:t>
+        <w:t xml:space="preserve"> דבר רצוני הגורם לאירוע </w:t>
       </w:r>
     </w:p>
     <w:p>
@@ -30051,11 +30967,1502 @@
       <w:pPr>
         <w:bidi/>
         <w:rPr>
-          <w:rFonts w:ascii="David" w:eastAsiaTheme="minorEastAsia" w:hAnsi="David" w:cs="David" w:hint="cs"/>
-          <w:i/>
-          <w:rtl/>
+          <w:rFonts w:ascii="David" w:eastAsiaTheme="minorEastAsia" w:hAnsi="David" w:cs="David"/>
+          <w:i/>
         </w:rPr>
       </w:pPr>
+      <w:r>
+        <w:rPr>
+          <w:rFonts w:ascii="David" w:eastAsiaTheme="minorEastAsia" w:hAnsi="David" w:cs="David" w:hint="cs"/>
+          <w:i/>
+          <w:rtl/>
+        </w:rPr>
+        <w:t xml:space="preserve">מידול של השפה בצורה כזו (באמצעות חלוקה לתפקידים סמנטיים) הוא אחד </w:t>
+      </w:r>
+      <w:proofErr w:type="spellStart"/>
+      <w:r>
+        <w:rPr>
+          <w:rFonts w:ascii="David" w:eastAsiaTheme="minorEastAsia" w:hAnsi="David" w:cs="David" w:hint="cs"/>
+          <w:i/>
+          <w:rtl/>
+        </w:rPr>
+        <w:t>מהמידולים</w:t>
+      </w:r>
+      <w:proofErr w:type="spellEnd"/>
+      <w:r>
+        <w:rPr>
+          <w:rFonts w:ascii="David" w:eastAsiaTheme="minorEastAsia" w:hAnsi="David" w:cs="David" w:hint="cs"/>
+          <w:i/>
+          <w:rtl/>
+        </w:rPr>
+        <w:t xml:space="preserve"> העתיקים ביותר. הוא </w:t>
+      </w:r>
+      <w:proofErr w:type="spellStart"/>
+      <w:r>
+        <w:rPr>
+          <w:rFonts w:ascii="David" w:eastAsiaTheme="minorEastAsia" w:hAnsi="David" w:cs="David" w:hint="cs"/>
+          <w:i/>
+          <w:rtl/>
+        </w:rPr>
+        <w:t>פורמל</w:t>
+      </w:r>
+      <w:proofErr w:type="spellEnd"/>
+      <w:r>
+        <w:rPr>
+          <w:rFonts w:ascii="David" w:eastAsiaTheme="minorEastAsia" w:hAnsi="David" w:cs="David" w:hint="cs"/>
+          <w:i/>
+          <w:rtl/>
+        </w:rPr>
+        <w:t xml:space="preserve"> בצורה מודרנית ב-1968 (</w:t>
+      </w:r>
+      <w:r>
+        <w:rPr>
+          <w:rFonts w:ascii="David" w:eastAsiaTheme="minorEastAsia" w:hAnsi="David" w:cs="David"/>
+          <w:i/>
+        </w:rPr>
+        <w:t>Fillmore</w:t>
+      </w:r>
+      <w:r>
+        <w:rPr>
+          <w:rFonts w:ascii="David" w:eastAsiaTheme="minorEastAsia" w:hAnsi="David" w:cs="David" w:hint="cs"/>
+          <w:i/>
+          <w:rtl/>
+        </w:rPr>
+        <w:t>) וב-1985 (</w:t>
+      </w:r>
+      <w:r>
+        <w:rPr>
+          <w:rFonts w:ascii="David" w:eastAsiaTheme="minorEastAsia" w:hAnsi="David" w:cs="David"/>
+          <w:i/>
+        </w:rPr>
+        <w:t>Gruber</w:t>
+      </w:r>
+      <w:r>
+        <w:rPr>
+          <w:rFonts w:ascii="David" w:eastAsiaTheme="minorEastAsia" w:hAnsi="David" w:cs="David" w:hint="cs"/>
+          <w:i/>
+          <w:rtl/>
+        </w:rPr>
+        <w:t>). קיימות כמה עשרות קטגוריות, אך לפעמים ב-</w:t>
+      </w:r>
+      <w:r>
+        <w:rPr>
+          <w:rFonts w:ascii="David" w:eastAsiaTheme="minorEastAsia" w:hAnsi="David" w:cs="David" w:hint="cs"/>
+          <w:i/>
+        </w:rPr>
+        <w:t>NLP</w:t>
+      </w:r>
+      <w:r>
+        <w:rPr>
+          <w:rFonts w:ascii="David" w:eastAsiaTheme="minorEastAsia" w:hAnsi="David" w:cs="David" w:hint="cs"/>
+          <w:i/>
+          <w:rtl/>
+        </w:rPr>
+        <w:t xml:space="preserve"> משתמשים בקבוצה קטנה יותר של קטגוריות. </w:t>
+      </w:r>
+      <w:r>
+        <w:rPr>
+          <w:rFonts w:ascii="David" w:eastAsiaTheme="minorEastAsia" w:hAnsi="David" w:cs="David" w:hint="cs"/>
+          <w:i/>
+          <w:rtl/>
+        </w:rPr>
+        <w:t>ניתן להשתמש ב-</w:t>
+      </w:r>
+      <w:r>
+        <w:rPr>
+          <w:rFonts w:ascii="David" w:eastAsiaTheme="minorEastAsia" w:hAnsi="David" w:cs="David" w:hint="cs"/>
+          <w:i/>
+        </w:rPr>
+        <w:t>SRL</w:t>
+      </w:r>
+      <w:r>
+        <w:rPr>
+          <w:rFonts w:ascii="David" w:eastAsiaTheme="minorEastAsia" w:hAnsi="David" w:cs="David" w:hint="cs"/>
+          <w:i/>
+          <w:rtl/>
+        </w:rPr>
+        <w:t xml:space="preserve"> בתור ייצוג בסיס של השפה</w:t>
+      </w:r>
+      <w:r>
+        <w:rPr>
+          <w:rFonts w:ascii="David" w:eastAsiaTheme="minorEastAsia" w:hAnsi="David" w:cs="David" w:hint="cs"/>
+          <w:i/>
+          <w:rtl/>
+        </w:rPr>
+        <w:t xml:space="preserve"> אשר יהיה ברמה מסוימת </w:t>
+      </w:r>
+      <w:proofErr w:type="spellStart"/>
+      <w:r>
+        <w:rPr>
+          <w:rFonts w:ascii="David" w:eastAsiaTheme="minorEastAsia" w:hAnsi="David" w:cs="David" w:hint="cs"/>
+          <w:i/>
+          <w:rtl/>
+        </w:rPr>
+        <w:t>אינווריאנטי</w:t>
+      </w:r>
+      <w:proofErr w:type="spellEnd"/>
+      <w:r>
+        <w:rPr>
+          <w:rFonts w:ascii="David" w:eastAsiaTheme="minorEastAsia" w:hAnsi="David" w:cs="David" w:hint="cs"/>
+          <w:i/>
+          <w:rtl/>
+        </w:rPr>
+        <w:t xml:space="preserve"> לניסוח עצמו. שני משפטים בעלי ניסוחים שונים אך עם אותם חלקי </w:t>
+      </w:r>
+      <w:r>
+        <w:rPr>
+          <w:rFonts w:ascii="David" w:eastAsiaTheme="minorEastAsia" w:hAnsi="David" w:cs="David" w:hint="cs"/>
+          <w:i/>
+        </w:rPr>
+        <w:t>SRL</w:t>
+      </w:r>
+      <w:r>
+        <w:rPr>
+          <w:rFonts w:ascii="David" w:eastAsiaTheme="minorEastAsia" w:hAnsi="David" w:cs="David" w:hint="cs"/>
+          <w:i/>
+          <w:rtl/>
+        </w:rPr>
+        <w:t xml:space="preserve"> יקבלו את אותו הייצוג</w:t>
+      </w:r>
+      <w:r>
+        <w:rPr>
+          <w:rFonts w:ascii="David" w:eastAsiaTheme="minorEastAsia" w:hAnsi="David" w:cs="David" w:hint="cs"/>
+          <w:i/>
+          <w:rtl/>
+        </w:rPr>
+        <w:t>.</w:t>
+      </w:r>
+      <w:r>
+        <w:rPr>
+          <w:rFonts w:ascii="David" w:eastAsiaTheme="minorEastAsia" w:hAnsi="David" w:cs="David" w:hint="cs"/>
+          <w:i/>
+          <w:rtl/>
+        </w:rPr>
+        <w:t xml:space="preserve"> דבר זה יכול להיות שימושי</w:t>
+      </w:r>
+      <w:r>
+        <w:rPr>
+          <w:rFonts w:ascii="David" w:eastAsiaTheme="minorEastAsia" w:hAnsi="David" w:cs="David" w:hint="cs"/>
+          <w:i/>
+          <w:rtl/>
+        </w:rPr>
+        <w:t xml:space="preserve"> למשל</w:t>
+      </w:r>
+      <w:r>
+        <w:rPr>
+          <w:rFonts w:ascii="David" w:eastAsiaTheme="minorEastAsia" w:hAnsi="David" w:cs="David" w:hint="cs"/>
+          <w:i/>
+          <w:rtl/>
+        </w:rPr>
+        <w:t xml:space="preserve"> ב</w:t>
+      </w:r>
+      <w:r>
+        <w:rPr>
+          <w:rFonts w:ascii="David" w:eastAsiaTheme="minorEastAsia" w:hAnsi="David" w:cs="David" w:hint="cs"/>
+          <w:i/>
+          <w:rtl/>
+        </w:rPr>
+        <w:t>-</w:t>
+      </w:r>
+      <w:r>
+        <w:rPr>
+          <w:rFonts w:ascii="David" w:eastAsiaTheme="minorEastAsia" w:hAnsi="David" w:cs="David"/>
+          <w:i/>
+        </w:rPr>
+        <w:t>machine translation</w:t>
+      </w:r>
+      <w:r>
+        <w:rPr>
+          <w:rFonts w:ascii="David" w:eastAsiaTheme="minorEastAsia" w:hAnsi="David" w:cs="David" w:hint="cs"/>
+          <w:i/>
+          <w:rtl/>
+        </w:rPr>
+        <w:t xml:space="preserve">. </w:t>
+      </w:r>
+      <w:r>
+        <w:rPr>
+          <w:rFonts w:ascii="David" w:eastAsiaTheme="minorEastAsia" w:hAnsi="David" w:cs="David" w:hint="cs"/>
+          <w:i/>
+          <w:rtl/>
+        </w:rPr>
+        <w:t>למשל, אם נתבונן בשני המשפטים הבאים:</w:t>
+      </w:r>
+    </w:p>
+    <w:p>
+      <w:pPr>
+        <w:pStyle w:val="ListParagraph"/>
+        <w:numPr>
+          <w:ilvl w:val="0"/>
+          <w:numId w:val="7"/>
+        </w:numPr>
+        <w:rPr>
+          <w:rFonts w:ascii="David" w:eastAsiaTheme="minorEastAsia" w:hAnsi="David" w:cs="David"/>
+          <w:i/>
+        </w:rPr>
+      </w:pPr>
+      <w:r>
+        <w:t>Bill gave the book to Jane</w:t>
+      </w:r>
+      <w:r>
+        <w:t>.</w:t>
+      </w:r>
+    </w:p>
+    <w:p>
+      <w:pPr>
+        <w:pStyle w:val="ListParagraph"/>
+        <w:numPr>
+          <w:ilvl w:val="0"/>
+          <w:numId w:val="7"/>
+        </w:numPr>
+        <w:rPr>
+          <w:rFonts w:ascii="David" w:eastAsiaTheme="minorEastAsia" w:hAnsi="David" w:cs="David"/>
+          <w:i/>
+        </w:rPr>
+      </w:pPr>
+      <w:r>
+        <w:t>Bill gave Jane the book</w:t>
+      </w:r>
+      <w:r>
+        <w:t>.</w:t>
+      </w:r>
+    </w:p>
+    <w:p>
+      <w:pPr>
+        <w:bidi/>
+        <w:rPr>
+          <w:rFonts w:ascii="David" w:eastAsiaTheme="minorEastAsia" w:hAnsi="David" w:cs="David"/>
+          <w:i/>
+        </w:rPr>
+      </w:pPr>
+      <w:r>
+        <w:rPr>
+          <w:rFonts w:ascii="David" w:eastAsiaTheme="minorEastAsia" w:hAnsi="David" w:cs="David" w:hint="cs"/>
+          <w:i/>
+          <w:rtl/>
+        </w:rPr>
+        <w:t xml:space="preserve">סדר המילים משתנה, אך המשמעות זהה. אם נשתמש בתפקידים סמנטיים למידול המשפט נקבל ייצוג זהה. </w:t>
+      </w:r>
+    </w:p>
+    <w:p>
+      <w:pPr>
+        <w:bidi/>
+        <w:rPr>
+          <w:rFonts w:ascii="David" w:eastAsiaTheme="minorEastAsia" w:hAnsi="David" w:cs="David"/>
+          <w:i/>
+        </w:rPr>
+      </w:pPr>
+      <w:r>
+        <w:rPr>
+          <w:rFonts w:ascii="David" w:eastAsiaTheme="minorEastAsia" w:hAnsi="David" w:cs="David" w:hint="cs"/>
+          <w:i/>
+          <w:rtl/>
+        </w:rPr>
+        <w:t xml:space="preserve">עם זאת, ישנם אתגרים בשימוש בתפקידים סמנטיים. למשל, נדרש להגדיר סט של תפקידים סמנטיים שיהיה </w:t>
+      </w:r>
+      <w:r>
+        <w:rPr>
+          <w:rFonts w:ascii="David" w:eastAsiaTheme="minorEastAsia" w:hAnsi="David" w:cs="David" w:hint="cs"/>
+          <w:i/>
+          <w:rtl/>
+        </w:rPr>
+        <w:t xml:space="preserve">סטנדרטי </w:t>
+      </w:r>
+      <w:r>
+        <w:rPr>
+          <w:rFonts w:ascii="David" w:eastAsiaTheme="minorEastAsia" w:hAnsi="David" w:cs="David" w:hint="cs"/>
+          <w:i/>
+          <w:rtl/>
+        </w:rPr>
+        <w:t>קונסיסטנטי ומקובל</w:t>
+      </w:r>
+      <w:r>
+        <w:rPr>
+          <w:rFonts w:ascii="David" w:eastAsiaTheme="minorEastAsia" w:hAnsi="David" w:cs="David" w:hint="cs"/>
+          <w:i/>
+          <w:rtl/>
+        </w:rPr>
+        <w:t xml:space="preserve">. בנוסף, הגדרה פורמלית של תפקידים עלולה להיות קשה, שכן ישנם תפקידים שונים אשר קשה להגדירם בצורה מדויקת, וכן לפעמים נרצה להכליל את התפקידים בצורה יותר אבסטרקטית. </w:t>
+      </w:r>
+      <w:r>
+        <w:rPr>
+          <w:rFonts w:ascii="David" w:eastAsiaTheme="minorEastAsia" w:hAnsi="David" w:cs="David" w:hint="cs"/>
+          <w:i/>
+          <w:rtl/>
+        </w:rPr>
+        <w:t>הפתרון לבעיות אלה הוא להכליל מ-</w:t>
+      </w:r>
+      <w:r>
+        <w:rPr>
+          <w:rFonts w:ascii="David" w:eastAsiaTheme="minorEastAsia" w:hAnsi="David" w:cs="David"/>
+          <w:i/>
+        </w:rPr>
+        <w:t>role</w:t>
+      </w:r>
+      <w:r>
+        <w:rPr>
+          <w:rFonts w:ascii="David" w:eastAsiaTheme="minorEastAsia" w:hAnsi="David" w:cs="David" w:hint="cs"/>
+          <w:i/>
+          <w:rtl/>
+        </w:rPr>
+        <w:t xml:space="preserve"> (תפקיד) ל-</w:t>
+      </w:r>
+      <w:r>
+        <w:rPr>
+          <w:rFonts w:ascii="David" w:eastAsiaTheme="minorEastAsia" w:hAnsi="David" w:cs="David"/>
+          <w:i/>
+        </w:rPr>
+        <w:t>proto-role</w:t>
+      </w:r>
+      <w:r>
+        <w:rPr>
+          <w:rFonts w:ascii="David" w:eastAsiaTheme="minorEastAsia" w:hAnsi="David" w:cs="David" w:hint="cs"/>
+          <w:i/>
+          <w:rtl/>
+        </w:rPr>
+        <w:t xml:space="preserve">, או במילים אחרות </w:t>
+      </w:r>
+      <w:r>
+        <w:rPr>
+          <w:rFonts w:ascii="David" w:eastAsiaTheme="minorEastAsia" w:hAnsi="David" w:cs="David"/>
+          <w:i/>
+          <w:rtl/>
+        </w:rPr>
+        <w:t>–</w:t>
+      </w:r>
+      <w:r>
+        <w:rPr>
+          <w:rFonts w:ascii="David" w:eastAsiaTheme="minorEastAsia" w:hAnsi="David" w:cs="David" w:hint="cs"/>
+          <w:i/>
+          <w:rtl/>
+        </w:rPr>
+        <w:t xml:space="preserve"> </w:t>
+      </w:r>
+      <w:r>
+        <w:rPr>
+          <w:rFonts w:ascii="David" w:eastAsiaTheme="minorEastAsia" w:hAnsi="David" w:cs="David"/>
+          <w:i/>
+        </w:rPr>
+        <w:t>generalized semantic roles</w:t>
+      </w:r>
+      <w:r>
+        <w:rPr>
+          <w:rFonts w:ascii="David" w:eastAsiaTheme="minorEastAsia" w:hAnsi="David" w:cs="David" w:hint="cs"/>
+          <w:i/>
+          <w:rtl/>
+        </w:rPr>
+        <w:t xml:space="preserve">. </w:t>
+      </w:r>
+    </w:p>
+    <w:p>
+      <w:pPr>
+        <w:bidi/>
+        <w:rPr>
+          <w:rFonts w:ascii="David" w:eastAsiaTheme="minorEastAsia" w:hAnsi="David" w:cs="David"/>
+          <w:i/>
+        </w:rPr>
+      </w:pPr>
+    </w:p>
+    <w:p>
+      <w:pPr>
+        <w:pStyle w:val="2"/>
+        <w:rPr>
+          <w:rtl/>
+        </w:rPr>
+      </w:pPr>
+      <w:r>
+        <w:t>Proposition Bank (Palmer et al., 2005)</w:t>
+      </w:r>
+    </w:p>
+    <w:p>
+      <w:pPr>
+        <w:bidi/>
+        <w:rPr>
+          <w:rFonts w:ascii="David" w:eastAsiaTheme="minorEastAsia" w:hAnsi="David" w:cs="David"/>
+          <w:i/>
+          <w:rtl/>
+        </w:rPr>
+      </w:pPr>
+      <w:r>
+        <w:rPr>
+          <w:rFonts w:ascii="David" w:eastAsiaTheme="minorEastAsia" w:hAnsi="David" w:cs="David"/>
+          <w:i/>
+          <w:rtl/>
+        </w:rPr>
+        <w:br/>
+      </w:r>
+      <w:r>
+        <w:rPr>
+          <w:rFonts w:ascii="David" w:eastAsiaTheme="minorEastAsia" w:hAnsi="David" w:cs="David" w:hint="cs"/>
+          <w:i/>
+          <w:rtl/>
+        </w:rPr>
+        <w:t xml:space="preserve">המאגר </w:t>
+      </w:r>
+      <w:r>
+        <w:rPr>
+          <w:rFonts w:ascii="David" w:eastAsiaTheme="minorEastAsia" w:hAnsi="David" w:cs="David"/>
+          <w:i/>
+        </w:rPr>
+        <w:t>proposition bank</w:t>
+      </w:r>
+      <w:r>
+        <w:rPr>
+          <w:rFonts w:ascii="David" w:eastAsiaTheme="minorEastAsia" w:hAnsi="David" w:cs="David" w:hint="cs"/>
+          <w:i/>
+          <w:rtl/>
+        </w:rPr>
+        <w:t xml:space="preserve">, או לחלופין </w:t>
+      </w:r>
+      <w:proofErr w:type="spellStart"/>
+      <w:r>
+        <w:rPr>
+          <w:rFonts w:ascii="David" w:eastAsiaTheme="minorEastAsia" w:hAnsi="David" w:cs="David" w:hint="cs"/>
+          <w:i/>
+        </w:rPr>
+        <w:t>P</w:t>
+      </w:r>
+      <w:r>
+        <w:rPr>
+          <w:rFonts w:ascii="David" w:eastAsiaTheme="minorEastAsia" w:hAnsi="David" w:cs="David"/>
+          <w:i/>
+        </w:rPr>
+        <w:t>ropBank</w:t>
+      </w:r>
+      <w:proofErr w:type="spellEnd"/>
+      <w:r>
+        <w:rPr>
+          <w:rFonts w:ascii="David" w:eastAsiaTheme="minorEastAsia" w:hAnsi="David" w:cs="David" w:hint="cs"/>
+          <w:i/>
+          <w:rtl/>
+        </w:rPr>
+        <w:t>, הוא גם שיטה לקלסיפיקציה של תפקידים סמנטיים וגם קורפוס (</w:t>
+      </w:r>
+      <w:proofErr w:type="spellStart"/>
+      <w:r>
+        <w:rPr>
+          <w:rFonts w:ascii="David" w:eastAsiaTheme="minorEastAsia" w:hAnsi="David" w:cs="David" w:hint="cs"/>
+          <w:i/>
+          <w:rtl/>
+        </w:rPr>
+        <w:t>דאטאסט</w:t>
+      </w:r>
+      <w:proofErr w:type="spellEnd"/>
+      <w:r>
+        <w:rPr>
+          <w:rFonts w:ascii="David" w:eastAsiaTheme="minorEastAsia" w:hAnsi="David" w:cs="David" w:hint="cs"/>
+          <w:i/>
+          <w:rtl/>
+        </w:rPr>
+        <w:t xml:space="preserve">) של דוגמאות של משפטים שמתויגים על פי שיטה זו. </w:t>
+      </w:r>
+      <w:r>
+        <w:rPr>
+          <w:rFonts w:ascii="David" w:eastAsiaTheme="minorEastAsia" w:hAnsi="David" w:cs="David" w:hint="cs"/>
+          <w:i/>
+          <w:rtl/>
+        </w:rPr>
+        <w:t>בשיטה זו משתמשים גם ב-</w:t>
+      </w:r>
+      <w:r>
+        <w:rPr>
+          <w:rFonts w:ascii="David" w:eastAsiaTheme="minorEastAsia" w:hAnsi="David" w:cs="David"/>
+          <w:i/>
+        </w:rPr>
+        <w:t>proto-roles</w:t>
+      </w:r>
+      <w:r>
+        <w:rPr>
+          <w:rFonts w:ascii="David" w:eastAsiaTheme="minorEastAsia" w:hAnsi="David" w:cs="David" w:hint="cs"/>
+          <w:i/>
+          <w:rtl/>
+        </w:rPr>
+        <w:t xml:space="preserve"> וגם בתפקידים סמנטיים שספציפיים לפועל </w:t>
+      </w:r>
+      <w:proofErr w:type="spellStart"/>
+      <w:r>
+        <w:rPr>
+          <w:rFonts w:ascii="David" w:eastAsiaTheme="minorEastAsia" w:hAnsi="David" w:cs="David" w:hint="cs"/>
+          <w:i/>
+          <w:rtl/>
+        </w:rPr>
+        <w:t>מסויים</w:t>
+      </w:r>
+      <w:proofErr w:type="spellEnd"/>
+      <w:r>
+        <w:rPr>
+          <w:rFonts w:ascii="David" w:eastAsiaTheme="minorEastAsia" w:hAnsi="David" w:cs="David" w:hint="cs"/>
+          <w:i/>
+          <w:rtl/>
+        </w:rPr>
+        <w:t xml:space="preserve"> (</w:t>
+      </w:r>
+      <w:r>
+        <w:rPr>
+          <w:rFonts w:ascii="David" w:eastAsiaTheme="minorEastAsia" w:hAnsi="David" w:cs="David"/>
+          <w:i/>
+        </w:rPr>
+        <w:t>verb specific semantic role</w:t>
+      </w:r>
+      <w:r>
+        <w:rPr>
+          <w:rFonts w:ascii="David" w:eastAsiaTheme="minorEastAsia" w:hAnsi="David" w:cs="David" w:hint="cs"/>
+          <w:i/>
+          <w:rtl/>
+        </w:rPr>
+        <w:t xml:space="preserve">). </w:t>
+      </w:r>
+      <w:r>
+        <w:rPr>
+          <w:rFonts w:ascii="David" w:eastAsiaTheme="minorEastAsia" w:hAnsi="David" w:cs="David" w:hint="cs"/>
+          <w:i/>
+          <w:rtl/>
+        </w:rPr>
+        <w:t xml:space="preserve">המאגר מורכב מכל הפעלים באנגלית, ועבור כל פועל </w:t>
+      </w:r>
+      <w:r>
+        <w:rPr>
+          <w:rFonts w:ascii="David" w:eastAsiaTheme="minorEastAsia" w:hAnsi="David" w:cs="David"/>
+          <w:i/>
+          <w:rtl/>
+        </w:rPr>
+        <w:t>–</w:t>
+      </w:r>
+      <w:r>
+        <w:rPr>
+          <w:rFonts w:ascii="David" w:eastAsiaTheme="minorEastAsia" w:hAnsi="David" w:cs="David" w:hint="cs"/>
+          <w:i/>
+          <w:rtl/>
+        </w:rPr>
+        <w:t xml:space="preserve"> כל המשמעויות שלו. עבור כל משמעות של כל פועל מופיע משפט, כאשר מצוין במשפט מהו ה-</w:t>
+      </w:r>
+      <w:r>
+        <w:rPr>
+          <w:rFonts w:ascii="David" w:eastAsiaTheme="minorEastAsia" w:hAnsi="David" w:cs="David"/>
+          <w:i/>
+        </w:rPr>
+        <w:t>proto-agent</w:t>
+      </w:r>
+      <w:r>
+        <w:rPr>
+          <w:rFonts w:ascii="David" w:eastAsiaTheme="minorEastAsia" w:hAnsi="David" w:cs="David" w:hint="cs"/>
+          <w:i/>
+          <w:rtl/>
+        </w:rPr>
+        <w:t xml:space="preserve"> וה-</w:t>
+      </w:r>
+      <w:r>
+        <w:rPr>
+          <w:rFonts w:ascii="David" w:eastAsiaTheme="minorEastAsia" w:hAnsi="David" w:cs="David"/>
+          <w:i/>
+        </w:rPr>
+        <w:t>proto-patient</w:t>
+      </w:r>
+      <w:r>
+        <w:rPr>
+          <w:rFonts w:ascii="David" w:eastAsiaTheme="minorEastAsia" w:hAnsi="David" w:cs="David" w:hint="cs"/>
+          <w:i/>
+          <w:rtl/>
+        </w:rPr>
+        <w:t>. תפקידים אלה מתויגים כ-</w:t>
+      </w:r>
+      <w:r>
+        <w:rPr>
+          <w:rFonts w:ascii="David" w:eastAsiaTheme="minorEastAsia" w:hAnsi="David" w:cs="David"/>
+          <w:i/>
+        </w:rPr>
+        <w:t>Arg0</w:t>
+      </w:r>
+      <w:r>
+        <w:rPr>
+          <w:rFonts w:ascii="David" w:eastAsiaTheme="minorEastAsia" w:hAnsi="David" w:cs="David" w:hint="cs"/>
+          <w:i/>
+          <w:rtl/>
+        </w:rPr>
+        <w:t xml:space="preserve"> (</w:t>
+      </w:r>
+      <w:r>
+        <w:rPr>
+          <w:rFonts w:ascii="David" w:eastAsiaTheme="minorEastAsia" w:hAnsi="David" w:cs="David"/>
+          <w:i/>
+        </w:rPr>
+        <w:t>proto-agent</w:t>
+      </w:r>
+      <w:r>
+        <w:rPr>
+          <w:rFonts w:ascii="David" w:eastAsiaTheme="minorEastAsia" w:hAnsi="David" w:cs="David" w:hint="cs"/>
+          <w:i/>
+          <w:rtl/>
+        </w:rPr>
+        <w:t>) ו-</w:t>
+      </w:r>
+      <w:r>
+        <w:rPr>
+          <w:rFonts w:ascii="David" w:eastAsiaTheme="minorEastAsia" w:hAnsi="David" w:cs="David"/>
+          <w:i/>
+        </w:rPr>
+        <w:t>Arg1</w:t>
+      </w:r>
+      <w:r>
+        <w:rPr>
+          <w:rFonts w:ascii="David" w:eastAsiaTheme="minorEastAsia" w:hAnsi="David" w:cs="David" w:hint="cs"/>
+          <w:i/>
+          <w:rtl/>
+        </w:rPr>
+        <w:t xml:space="preserve"> (</w:t>
+      </w:r>
+      <w:r>
+        <w:rPr>
+          <w:rFonts w:ascii="David" w:eastAsiaTheme="minorEastAsia" w:hAnsi="David" w:cs="David"/>
+          <w:i/>
+        </w:rPr>
+        <w:t>proto-patient</w:t>
+      </w:r>
+      <w:r>
+        <w:rPr>
+          <w:rFonts w:ascii="David" w:eastAsiaTheme="minorEastAsia" w:hAnsi="David" w:cs="David" w:hint="cs"/>
+          <w:i/>
+          <w:rtl/>
+        </w:rPr>
+        <w:t xml:space="preserve">). </w:t>
+      </w:r>
+      <w:r>
+        <w:rPr>
+          <w:rFonts w:ascii="David" w:eastAsiaTheme="minorEastAsia" w:hAnsi="David" w:cs="David" w:hint="cs"/>
+          <w:i/>
+          <w:rtl/>
+        </w:rPr>
+        <w:t xml:space="preserve">בנוסף, התפקידים </w:t>
+      </w:r>
+      <w:r>
+        <w:rPr>
+          <w:rFonts w:ascii="David" w:eastAsiaTheme="minorEastAsia" w:hAnsi="David" w:cs="David"/>
+          <w:i/>
+        </w:rPr>
+        <w:t>Arg2, Arg3, Arg4</w:t>
+      </w:r>
+      <w:r>
+        <w:rPr>
+          <w:rFonts w:ascii="David" w:eastAsiaTheme="minorEastAsia" w:hAnsi="David" w:cs="David" w:hint="cs"/>
+          <w:i/>
+          <w:rtl/>
+        </w:rPr>
+        <w:t xml:space="preserve"> גם מוגדרים, אך הם פחות קשיחים מ-</w:t>
+      </w:r>
+      <w:r>
+        <w:rPr>
+          <w:rFonts w:ascii="David" w:eastAsiaTheme="minorEastAsia" w:hAnsi="David" w:cs="David"/>
+          <w:i/>
+        </w:rPr>
+        <w:t>Arg0,Arg1</w:t>
+      </w:r>
+      <w:r>
+        <w:rPr>
+          <w:rFonts w:ascii="David" w:eastAsiaTheme="minorEastAsia" w:hAnsi="David" w:cs="David" w:hint="cs"/>
+          <w:i/>
+          <w:rtl/>
+        </w:rPr>
+        <w:t xml:space="preserve">, והם מקבלים משמעות שונה מעט עבור כל פועל. משמעויות אלה מוגדרות בתוך הקורפוס. למשל, </w:t>
+      </w:r>
+      <w:r>
+        <w:rPr>
+          <w:rFonts w:ascii="David" w:eastAsiaTheme="minorEastAsia" w:hAnsi="David" w:cs="David"/>
+          <w:i/>
+        </w:rPr>
+        <w:t>Arg2</w:t>
+      </w:r>
+      <w:r>
+        <w:rPr>
+          <w:rFonts w:ascii="David" w:eastAsiaTheme="minorEastAsia" w:hAnsi="David" w:cs="David" w:hint="cs"/>
+          <w:i/>
+          <w:rtl/>
+        </w:rPr>
+        <w:t xml:space="preserve"> יכול לקבל את אחד התפקידים הבאים: </w:t>
+      </w:r>
+      <w:r>
+        <w:rPr>
+          <w:rFonts w:ascii="David" w:eastAsiaTheme="minorEastAsia" w:hAnsi="David" w:cs="David"/>
+          <w:i/>
+        </w:rPr>
+        <w:t>Benefactive/</w:t>
+      </w:r>
+      <w:r>
+        <w:rPr>
+          <w:rFonts w:ascii="David" w:eastAsiaTheme="minorEastAsia" w:hAnsi="David" w:cs="David" w:hint="cs"/>
+          <w:i/>
+          <w:rtl/>
+        </w:rPr>
+        <w:t xml:space="preserve"> </w:t>
+      </w:r>
+      <w:r>
+        <w:rPr>
+          <w:rFonts w:ascii="David" w:eastAsiaTheme="minorEastAsia" w:hAnsi="David" w:cs="David"/>
+          <w:i/>
+        </w:rPr>
+        <w:t>Instrument/</w:t>
+      </w:r>
+      <w:r>
+        <w:rPr>
+          <w:rFonts w:ascii="David" w:eastAsiaTheme="minorEastAsia" w:hAnsi="David" w:cs="David" w:hint="cs"/>
+          <w:i/>
+          <w:rtl/>
+        </w:rPr>
+        <w:t xml:space="preserve"> </w:t>
+      </w:r>
+      <w:r>
+        <w:rPr>
+          <w:rFonts w:ascii="David" w:eastAsiaTheme="minorEastAsia" w:hAnsi="David" w:cs="David"/>
+          <w:i/>
+        </w:rPr>
+        <w:t>Attribute/</w:t>
+      </w:r>
+      <w:r>
+        <w:rPr>
+          <w:rFonts w:ascii="David" w:eastAsiaTheme="minorEastAsia" w:hAnsi="David" w:cs="David" w:hint="cs"/>
+          <w:i/>
+          <w:rtl/>
+        </w:rPr>
+        <w:t xml:space="preserve"> </w:t>
+      </w:r>
+      <w:r>
+        <w:rPr>
+          <w:rFonts w:ascii="David" w:eastAsiaTheme="minorEastAsia" w:hAnsi="David" w:cs="David"/>
+          <w:i/>
+        </w:rPr>
+        <w:t>End State</w:t>
+      </w:r>
+      <w:r>
+        <w:rPr>
+          <w:rFonts w:ascii="David" w:eastAsiaTheme="minorEastAsia" w:hAnsi="David" w:cs="David" w:hint="cs"/>
+          <w:i/>
+          <w:rtl/>
+        </w:rPr>
+        <w:t xml:space="preserve">. </w:t>
+      </w:r>
+      <w:r>
+        <w:rPr>
+          <w:rFonts w:ascii="David" w:eastAsiaTheme="minorEastAsia" w:hAnsi="David" w:cs="David"/>
+          <w:i/>
+        </w:rPr>
+        <w:t>Arg3</w:t>
+      </w:r>
+      <w:r>
+        <w:rPr>
+          <w:rFonts w:ascii="David" w:eastAsiaTheme="minorEastAsia" w:hAnsi="David" w:cs="David" w:hint="cs"/>
+          <w:i/>
+          <w:rtl/>
+        </w:rPr>
+        <w:t xml:space="preserve"> יכול לקבל את אחד התפקידים הבאים: </w:t>
+      </w:r>
+      <w:r>
+        <w:rPr>
+          <w:rFonts w:ascii="David" w:eastAsiaTheme="minorEastAsia" w:hAnsi="David" w:cs="David"/>
+          <w:i/>
+        </w:rPr>
+        <w:t>Start Point/</w:t>
+      </w:r>
+      <w:r>
+        <w:rPr>
+          <w:rFonts w:ascii="David" w:eastAsiaTheme="minorEastAsia" w:hAnsi="David" w:cs="David" w:hint="cs"/>
+          <w:i/>
+          <w:rtl/>
+        </w:rPr>
+        <w:t xml:space="preserve"> </w:t>
+      </w:r>
+      <w:r>
+        <w:rPr>
+          <w:rFonts w:ascii="David" w:eastAsiaTheme="minorEastAsia" w:hAnsi="David" w:cs="David"/>
+          <w:i/>
+        </w:rPr>
+        <w:t>Benefactive/</w:t>
+      </w:r>
+      <w:r>
+        <w:rPr>
+          <w:rFonts w:ascii="David" w:eastAsiaTheme="minorEastAsia" w:hAnsi="David" w:cs="David" w:hint="cs"/>
+          <w:i/>
+          <w:rtl/>
+        </w:rPr>
+        <w:t xml:space="preserve"> </w:t>
+      </w:r>
+      <w:r>
+        <w:rPr>
+          <w:rFonts w:ascii="David" w:eastAsiaTheme="minorEastAsia" w:hAnsi="David" w:cs="David"/>
+          <w:i/>
+        </w:rPr>
+        <w:lastRenderedPageBreak/>
+        <w:t>Instrument/</w:t>
+      </w:r>
+      <w:r>
+        <w:rPr>
+          <w:rFonts w:ascii="David" w:eastAsiaTheme="minorEastAsia" w:hAnsi="David" w:cs="David" w:hint="cs"/>
+          <w:i/>
+          <w:rtl/>
+        </w:rPr>
+        <w:t xml:space="preserve"> </w:t>
+      </w:r>
+      <w:r>
+        <w:rPr>
+          <w:rFonts w:ascii="David" w:eastAsiaTheme="minorEastAsia" w:hAnsi="David" w:cs="David"/>
+          <w:i/>
+        </w:rPr>
+        <w:t>Attribute</w:t>
+      </w:r>
+      <w:r>
+        <w:rPr>
+          <w:rFonts w:ascii="David" w:eastAsiaTheme="minorEastAsia" w:hAnsi="David" w:cs="David" w:hint="cs"/>
+          <w:i/>
+          <w:rtl/>
+        </w:rPr>
+        <w:t xml:space="preserve">. </w:t>
+      </w:r>
+      <w:r>
+        <w:rPr>
+          <w:rFonts w:ascii="David" w:eastAsiaTheme="minorEastAsia" w:hAnsi="David" w:cs="David"/>
+          <w:i/>
+        </w:rPr>
+        <w:t>Arg4</w:t>
+      </w:r>
+      <w:r>
+        <w:rPr>
+          <w:rFonts w:ascii="David" w:eastAsiaTheme="minorEastAsia" w:hAnsi="David" w:cs="David" w:hint="cs"/>
+          <w:i/>
+          <w:rtl/>
+        </w:rPr>
+        <w:t xml:space="preserve"> הוא בדרך כלל </w:t>
+      </w:r>
+      <w:r>
+        <w:rPr>
+          <w:rFonts w:ascii="David" w:eastAsiaTheme="minorEastAsia" w:hAnsi="David" w:cs="David"/>
+          <w:i/>
+        </w:rPr>
+        <w:t xml:space="preserve">End </w:t>
+      </w:r>
+      <w:r>
+        <w:rPr>
+          <w:rFonts w:ascii="David" w:eastAsiaTheme="minorEastAsia" w:hAnsi="David" w:cs="David" w:hint="cs"/>
+          <w:i/>
+        </w:rPr>
+        <w:t>P</w:t>
+      </w:r>
+      <w:r>
+        <w:rPr>
+          <w:rFonts w:ascii="David" w:eastAsiaTheme="minorEastAsia" w:hAnsi="David" w:cs="David"/>
+          <w:i/>
+        </w:rPr>
+        <w:t>oint</w:t>
+      </w:r>
+      <w:r>
+        <w:rPr>
+          <w:rFonts w:ascii="David" w:eastAsiaTheme="minorEastAsia" w:hAnsi="David" w:cs="David" w:hint="cs"/>
+          <w:i/>
+          <w:rtl/>
+        </w:rPr>
+        <w:t xml:space="preserve">. </w:t>
+      </w:r>
+      <w:r>
+        <w:rPr>
+          <w:rFonts w:ascii="David" w:eastAsiaTheme="minorEastAsia" w:hAnsi="David" w:cs="David" w:hint="cs"/>
+          <w:i/>
+          <w:rtl/>
+        </w:rPr>
+        <w:t>בנוסף, ישנם תפקידים שאינם ממוספרים, למשל זמן (</w:t>
+      </w:r>
+      <w:r>
+        <w:rPr>
+          <w:rFonts w:ascii="David" w:eastAsiaTheme="minorEastAsia" w:hAnsi="David" w:cs="David"/>
+          <w:i/>
+        </w:rPr>
+        <w:t>TMP</w:t>
+      </w:r>
+      <w:r>
+        <w:rPr>
+          <w:rFonts w:ascii="David" w:eastAsiaTheme="minorEastAsia" w:hAnsi="David" w:cs="David" w:hint="cs"/>
+          <w:i/>
+          <w:rtl/>
+        </w:rPr>
+        <w:t>), מקום (</w:t>
+      </w:r>
+      <w:r>
+        <w:rPr>
+          <w:rFonts w:ascii="David" w:eastAsiaTheme="minorEastAsia" w:hAnsi="David" w:cs="David"/>
+          <w:i/>
+        </w:rPr>
+        <w:t>LOC</w:t>
+      </w:r>
+      <w:r>
+        <w:rPr>
+          <w:rFonts w:ascii="David" w:eastAsiaTheme="minorEastAsia" w:hAnsi="David" w:cs="David" w:hint="cs"/>
+          <w:i/>
+          <w:rtl/>
+        </w:rPr>
+        <w:t xml:space="preserve">) ועוד. </w:t>
+      </w:r>
+      <w:r>
+        <w:rPr>
+          <w:rFonts w:ascii="David" w:eastAsiaTheme="minorEastAsia" w:hAnsi="David" w:cs="David" w:hint="cs"/>
+          <w:i/>
+          <w:rtl/>
+        </w:rPr>
+        <w:t>להלן שתי דוגמאות לפעלים המופיעים ב-</w:t>
+      </w:r>
+      <w:proofErr w:type="spellStart"/>
+      <w:r>
+        <w:rPr>
+          <w:rFonts w:ascii="David" w:eastAsiaTheme="minorEastAsia" w:hAnsi="David" w:cs="David"/>
+          <w:i/>
+        </w:rPr>
+        <w:t>PropBank</w:t>
+      </w:r>
+      <w:proofErr w:type="spellEnd"/>
+      <w:r>
+        <w:rPr>
+          <w:rFonts w:ascii="David" w:eastAsiaTheme="minorEastAsia" w:hAnsi="David" w:cs="David" w:hint="cs"/>
+          <w:i/>
+          <w:rtl/>
+        </w:rPr>
+        <w:t>:</w:t>
+      </w:r>
+    </w:p>
+    <w:p>
+      <w:pPr>
+        <w:pStyle w:val="ListParagraph"/>
+        <w:numPr>
+          <w:ilvl w:val="0"/>
+          <w:numId w:val="8"/>
+        </w:numPr>
+        <w:bidi/>
+        <w:rPr>
+          <w:rFonts w:ascii="David" w:eastAsiaTheme="minorEastAsia" w:hAnsi="David" w:cs="David"/>
+          <w:i/>
+        </w:rPr>
+      </w:pPr>
+      <w:r>
+        <w:rPr>
+          <w:rFonts w:ascii="David" w:eastAsiaTheme="minorEastAsia" w:hAnsi="David" w:cs="David"/>
+          <w:i/>
+        </w:rPr>
+        <w:t>Agree.01</w:t>
+      </w:r>
+      <w:r>
+        <w:rPr>
+          <w:rFonts w:ascii="David" w:eastAsiaTheme="minorEastAsia" w:hAnsi="David" w:cs="David" w:hint="cs"/>
+          <w:i/>
+          <w:rtl/>
+        </w:rPr>
+        <w:t xml:space="preserve"> (הפועל </w:t>
+      </w:r>
+      <w:r>
+        <w:rPr>
+          <w:rFonts w:ascii="David" w:eastAsiaTheme="minorEastAsia" w:hAnsi="David" w:cs="David"/>
+          <w:i/>
+        </w:rPr>
+        <w:t>agree</w:t>
+      </w:r>
+      <w:r>
+        <w:rPr>
+          <w:rFonts w:ascii="David" w:eastAsiaTheme="minorEastAsia" w:hAnsi="David" w:cs="David" w:hint="cs"/>
+          <w:i/>
+          <w:rtl/>
+        </w:rPr>
+        <w:t xml:space="preserve"> במשמעותו הראשונה)</w:t>
+      </w:r>
+    </w:p>
+    <w:p>
+      <w:pPr>
+        <w:pStyle w:val="ListParagraph"/>
+        <w:numPr>
+          <w:ilvl w:val="1"/>
+          <w:numId w:val="8"/>
+        </w:numPr>
+        <w:bidi/>
+        <w:rPr>
+          <w:rFonts w:ascii="David" w:eastAsiaTheme="minorEastAsia" w:hAnsi="David" w:cs="David"/>
+          <w:i/>
+        </w:rPr>
+      </w:pPr>
+      <w:r>
+        <w:rPr>
+          <w:rFonts w:ascii="David" w:eastAsiaTheme="minorEastAsia" w:hAnsi="David" w:cs="David"/>
+          <w:i/>
+        </w:rPr>
+        <w:t xml:space="preserve">Arg0: </w:t>
+      </w:r>
+      <w:proofErr w:type="spellStart"/>
+      <w:r>
+        <w:rPr>
+          <w:rFonts w:ascii="David" w:eastAsiaTheme="minorEastAsia" w:hAnsi="David" w:cs="David"/>
+          <w:i/>
+        </w:rPr>
+        <w:t>Agreer</w:t>
+      </w:r>
+      <w:proofErr w:type="spellEnd"/>
+      <w:r>
+        <w:rPr>
+          <w:rFonts w:ascii="David" w:eastAsiaTheme="minorEastAsia" w:hAnsi="David" w:cs="David" w:hint="cs"/>
+          <w:i/>
+          <w:rtl/>
+        </w:rPr>
+        <w:t xml:space="preserve"> (זהו ה-</w:t>
+      </w:r>
+      <w:r>
+        <w:rPr>
+          <w:rFonts w:ascii="David" w:eastAsiaTheme="minorEastAsia" w:hAnsi="David" w:cs="David"/>
+          <w:i/>
+        </w:rPr>
+        <w:t>proto-agent</w:t>
+      </w:r>
+      <w:r>
+        <w:rPr>
+          <w:rFonts w:ascii="David" w:eastAsiaTheme="minorEastAsia" w:hAnsi="David" w:cs="David" w:hint="cs"/>
+          <w:i/>
+          <w:rtl/>
+        </w:rPr>
+        <w:t xml:space="preserve"> עבור פועל זה ספציפית)</w:t>
+      </w:r>
+    </w:p>
+    <w:p>
+      <w:pPr>
+        <w:pStyle w:val="ListParagraph"/>
+        <w:numPr>
+          <w:ilvl w:val="1"/>
+          <w:numId w:val="8"/>
+        </w:numPr>
+        <w:bidi/>
+        <w:rPr>
+          <w:rFonts w:ascii="David" w:eastAsiaTheme="minorEastAsia" w:hAnsi="David" w:cs="David"/>
+          <w:i/>
+        </w:rPr>
+      </w:pPr>
+      <w:r>
+        <w:rPr>
+          <w:rFonts w:ascii="David" w:eastAsiaTheme="minorEastAsia" w:hAnsi="David" w:cs="David"/>
+          <w:i/>
+        </w:rPr>
+        <w:t>Arg1: Proposition</w:t>
+      </w:r>
+      <w:r>
+        <w:rPr>
+          <w:rFonts w:ascii="David" w:eastAsiaTheme="minorEastAsia" w:hAnsi="David" w:cs="David" w:hint="cs"/>
+          <w:i/>
+          <w:rtl/>
+        </w:rPr>
+        <w:t xml:space="preserve"> (זהו ה-</w:t>
+      </w:r>
+      <w:r>
+        <w:rPr>
+          <w:rFonts w:ascii="David" w:eastAsiaTheme="minorEastAsia" w:hAnsi="David" w:cs="David"/>
+          <w:i/>
+        </w:rPr>
+        <w:t>proto-patient</w:t>
+      </w:r>
+      <w:r>
+        <w:rPr>
+          <w:rFonts w:ascii="David" w:eastAsiaTheme="minorEastAsia" w:hAnsi="David" w:cs="David" w:hint="cs"/>
+          <w:i/>
+          <w:rtl/>
+        </w:rPr>
+        <w:t xml:space="preserve"> עבור פועל זה ספציפית)</w:t>
+      </w:r>
+    </w:p>
+    <w:p>
+      <w:pPr>
+        <w:pStyle w:val="ListParagraph"/>
+        <w:numPr>
+          <w:ilvl w:val="1"/>
+          <w:numId w:val="8"/>
+        </w:numPr>
+        <w:bidi/>
+        <w:rPr>
+          <w:rFonts w:ascii="David" w:eastAsiaTheme="minorEastAsia" w:hAnsi="David" w:cs="David"/>
+          <w:i/>
+        </w:rPr>
+      </w:pPr>
+      <w:r>
+        <w:rPr>
+          <w:rFonts w:ascii="David" w:eastAsiaTheme="minorEastAsia" w:hAnsi="David" w:cs="David"/>
+          <w:i/>
+        </w:rPr>
+        <w:t>Arg2: Other entity agreeing</w:t>
+      </w:r>
+    </w:p>
+    <w:p>
+      <w:pPr>
+        <w:pStyle w:val="ListParagraph"/>
+        <w:numPr>
+          <w:ilvl w:val="1"/>
+          <w:numId w:val="8"/>
+        </w:numPr>
+        <w:bidi/>
+        <w:rPr>
+          <w:rFonts w:ascii="David" w:eastAsiaTheme="minorEastAsia" w:hAnsi="David" w:cs="David"/>
+          <w:i/>
+        </w:rPr>
+      </w:pPr>
+      <w:r>
+        <w:rPr>
+          <w:rFonts w:ascii="David" w:eastAsiaTheme="minorEastAsia" w:hAnsi="David" w:cs="David" w:hint="cs"/>
+          <w:i/>
+          <w:rtl/>
+        </w:rPr>
+        <w:t xml:space="preserve">דוגמה ראשונה: </w:t>
+      </w:r>
+      <w:r>
+        <w:t>[</w:t>
+      </w:r>
+      <w:r>
+        <w:rPr>
+          <w:vertAlign w:val="subscript"/>
+        </w:rPr>
+        <w:t xml:space="preserve">Arg0 </w:t>
+      </w:r>
+      <w:r>
+        <w:t>The group] agreed [</w:t>
+      </w:r>
+      <w:r>
+        <w:rPr>
+          <w:vertAlign w:val="subscript"/>
+        </w:rPr>
+        <w:t>Arg1</w:t>
+      </w:r>
+      <w:r>
+        <w:t xml:space="preserve"> it wouldn’t make an offer].</w:t>
+      </w:r>
+    </w:p>
+    <w:p>
+      <w:pPr>
+        <w:pStyle w:val="ListParagraph"/>
+        <w:numPr>
+          <w:ilvl w:val="1"/>
+          <w:numId w:val="8"/>
+        </w:numPr>
+        <w:bidi/>
+        <w:rPr>
+          <w:rFonts w:ascii="David" w:eastAsiaTheme="minorEastAsia" w:hAnsi="David" w:cs="David" w:hint="cs"/>
+          <w:i/>
+          <w:rtl/>
+        </w:rPr>
+      </w:pPr>
+      <w:r>
+        <w:rPr>
+          <w:rFonts w:ascii="David" w:eastAsiaTheme="minorEastAsia" w:hAnsi="David" w:cs="David" w:hint="cs"/>
+          <w:i/>
+          <w:rtl/>
+        </w:rPr>
+        <w:t xml:space="preserve">דוגמה שניה: </w:t>
+      </w:r>
+      <w:r>
+        <w:t>[</w:t>
+      </w:r>
+      <w:proofErr w:type="spellStart"/>
+      <w:r>
+        <w:rPr>
+          <w:vertAlign w:val="subscript"/>
+        </w:rPr>
+        <w:t>ArgM</w:t>
+      </w:r>
+      <w:proofErr w:type="spellEnd"/>
+      <w:r>
+        <w:rPr>
+          <w:vertAlign w:val="subscript"/>
+        </w:rPr>
+        <w:t>-TMP</w:t>
+      </w:r>
+      <w:r>
+        <w:rPr>
+          <w:vertAlign w:val="subscript"/>
+        </w:rPr>
+        <w:t xml:space="preserve"> </w:t>
+      </w:r>
+      <w:r>
+        <w:t>Usually] [</w:t>
+      </w:r>
+      <w:r>
+        <w:rPr>
+          <w:vertAlign w:val="subscript"/>
+        </w:rPr>
+        <w:t>Arg0</w:t>
+      </w:r>
+      <w:r>
+        <w:t xml:space="preserve"> John] agrees [</w:t>
+      </w:r>
+      <w:r>
+        <w:rPr>
+          <w:vertAlign w:val="subscript"/>
+        </w:rPr>
+        <w:t>Arg2</w:t>
+      </w:r>
+      <w:r>
+        <w:t xml:space="preserve"> with Mary] [</w:t>
+      </w:r>
+      <w:r>
+        <w:rPr>
+          <w:vertAlign w:val="subscript"/>
+        </w:rPr>
+        <w:t>Arg1</w:t>
+      </w:r>
+      <w:r>
+        <w:t xml:space="preserve"> on everything]</w:t>
+      </w:r>
+    </w:p>
+    <w:p>
+      <w:pPr>
+        <w:pStyle w:val="ListParagraph"/>
+        <w:numPr>
+          <w:ilvl w:val="0"/>
+          <w:numId w:val="8"/>
+        </w:numPr>
+        <w:bidi/>
+        <w:rPr>
+          <w:rFonts w:ascii="David" w:eastAsiaTheme="minorEastAsia" w:hAnsi="David" w:cs="David"/>
+          <w:i/>
+        </w:rPr>
+      </w:pPr>
+      <w:r>
+        <w:rPr>
+          <w:rFonts w:ascii="David" w:eastAsiaTheme="minorEastAsia" w:hAnsi="David" w:cs="David"/>
+          <w:i/>
+        </w:rPr>
+        <w:t>Fall.01</w:t>
+      </w:r>
+    </w:p>
+    <w:p>
+      <w:pPr>
+        <w:pStyle w:val="ListParagraph"/>
+        <w:numPr>
+          <w:ilvl w:val="1"/>
+          <w:numId w:val="8"/>
+        </w:numPr>
+        <w:bidi/>
+      </w:pPr>
+      <w:r>
+        <w:t>Arg1: Logical subject, patient, thing falling</w:t>
+      </w:r>
+      <w:r>
+        <w:rPr>
+          <w:rFonts w:hint="cs"/>
+          <w:rtl/>
+        </w:rPr>
+        <w:t xml:space="preserve"> (במקרה זה אין </w:t>
+      </w:r>
+      <w:r>
+        <w:t>Arg0</w:t>
+      </w:r>
+      <w:r>
+        <w:rPr>
+          <w:rFonts w:hint="cs"/>
+          <w:rtl/>
+        </w:rPr>
+        <w:t>, שכן אין מישהו שמבצע את הפעולה)</w:t>
+      </w:r>
+    </w:p>
+    <w:p>
+      <w:pPr>
+        <w:pStyle w:val="ListParagraph"/>
+        <w:numPr>
+          <w:ilvl w:val="1"/>
+          <w:numId w:val="8"/>
+        </w:numPr>
+        <w:bidi/>
+        <w:rPr>
+          <w:rFonts w:ascii="David" w:eastAsiaTheme="minorEastAsia" w:hAnsi="David" w:cs="David"/>
+          <w:i/>
+        </w:rPr>
+      </w:pPr>
+      <w:r>
+        <w:t>Arg2: Extent, amount fallen</w:t>
+      </w:r>
+    </w:p>
+    <w:p>
+      <w:pPr>
+        <w:pStyle w:val="ListParagraph"/>
+        <w:numPr>
+          <w:ilvl w:val="1"/>
+          <w:numId w:val="8"/>
+        </w:numPr>
+        <w:bidi/>
+        <w:rPr>
+          <w:rFonts w:ascii="David" w:eastAsiaTheme="minorEastAsia" w:hAnsi="David" w:cs="David"/>
+          <w:i/>
+        </w:rPr>
+      </w:pPr>
+      <w:r>
+        <w:t>Arg3: start point</w:t>
+      </w:r>
+    </w:p>
+    <w:p>
+      <w:pPr>
+        <w:pStyle w:val="ListParagraph"/>
+        <w:numPr>
+          <w:ilvl w:val="1"/>
+          <w:numId w:val="8"/>
+        </w:numPr>
+        <w:bidi/>
+        <w:rPr>
+          <w:rFonts w:ascii="David" w:eastAsiaTheme="minorEastAsia" w:hAnsi="David" w:cs="David"/>
+          <w:i/>
+        </w:rPr>
+      </w:pPr>
+      <w:r>
+        <w:t>Arg4: end point, end state of arg1</w:t>
+      </w:r>
+    </w:p>
+    <w:p>
+      <w:pPr>
+        <w:pStyle w:val="ListParagraph"/>
+        <w:numPr>
+          <w:ilvl w:val="1"/>
+          <w:numId w:val="8"/>
+        </w:numPr>
+        <w:bidi/>
+        <w:rPr>
+          <w:rFonts w:ascii="David" w:eastAsiaTheme="minorEastAsia" w:hAnsi="David" w:cs="David"/>
+          <w:i/>
+        </w:rPr>
+      </w:pPr>
+      <w:r>
+        <w:rPr>
+          <w:rFonts w:ascii="David" w:eastAsiaTheme="minorEastAsia" w:hAnsi="David" w:cs="David" w:hint="cs"/>
+          <w:i/>
+          <w:rtl/>
+        </w:rPr>
+        <w:t>דוגמה ראשונה:</w:t>
+      </w:r>
+      <w:r>
+        <w:rPr>
+          <w:rFonts w:ascii="David" w:eastAsiaTheme="minorEastAsia" w:hAnsi="David" w:cs="David" w:hint="cs"/>
+          <w:i/>
+          <w:rtl/>
+        </w:rPr>
+        <w:t xml:space="preserve"> </w:t>
+      </w:r>
+      <w:r>
+        <w:t>[</w:t>
+      </w:r>
+      <w:r>
+        <w:rPr>
+          <w:vertAlign w:val="subscript"/>
+        </w:rPr>
+        <w:t>Arg1</w:t>
+      </w:r>
+      <w:r>
+        <w:t xml:space="preserve"> Sales] fell [</w:t>
+      </w:r>
+      <w:r>
+        <w:rPr>
+          <w:vertAlign w:val="subscript"/>
+        </w:rPr>
+        <w:t>Arg4</w:t>
+      </w:r>
+      <w:r>
+        <w:t xml:space="preserve"> to $25 million] [</w:t>
+      </w:r>
+      <w:r>
+        <w:rPr>
+          <w:vertAlign w:val="subscript"/>
+        </w:rPr>
+        <w:t>Arg3</w:t>
+      </w:r>
+      <w:r>
+        <w:t xml:space="preserve"> from $27 million]</w:t>
+      </w:r>
+    </w:p>
+    <w:p>
+      <w:pPr>
+        <w:pStyle w:val="ListParagraph"/>
+        <w:numPr>
+          <w:ilvl w:val="1"/>
+          <w:numId w:val="8"/>
+        </w:numPr>
+        <w:bidi/>
+        <w:rPr>
+          <w:rFonts w:ascii="David" w:eastAsiaTheme="minorEastAsia" w:hAnsi="David" w:cs="David"/>
+          <w:i/>
+        </w:rPr>
+      </w:pPr>
+      <w:r>
+        <w:rPr>
+          <w:rFonts w:hint="cs"/>
+          <w:rtl/>
+        </w:rPr>
+        <w:t>דוגמה שניה:</w:t>
+      </w:r>
+      <w:r>
+        <w:rPr>
+          <w:rFonts w:hint="cs"/>
+          <w:rtl/>
+        </w:rPr>
+        <w:t xml:space="preserve"> </w:t>
+      </w:r>
+      <w:r>
+        <w:t xml:space="preserve"> [</w:t>
+      </w:r>
+      <w:r>
+        <w:rPr>
+          <w:vertAlign w:val="subscript"/>
+        </w:rPr>
+        <w:t>Arg1</w:t>
+      </w:r>
+      <w:r>
+        <w:t xml:space="preserve"> The average junk bond] fell [</w:t>
+      </w:r>
+      <w:r>
+        <w:rPr>
+          <w:vertAlign w:val="subscript"/>
+        </w:rPr>
+        <w:t>Arg2</w:t>
+      </w:r>
+      <w:r>
+        <w:t xml:space="preserve"> by 4.2%]</w:t>
+      </w:r>
+    </w:p>
+    <w:p>
+      <w:pPr>
+        <w:bidi/>
+        <w:rPr>
+          <w:rFonts w:ascii="David" w:eastAsiaTheme="minorEastAsia" w:hAnsi="David" w:cs="David" w:hint="cs"/>
+          <w:i/>
+          <w:rtl/>
+        </w:rPr>
+      </w:pPr>
+      <w:r>
+        <w:rPr>
+          <w:rFonts w:ascii="David" w:eastAsiaTheme="minorEastAsia" w:hAnsi="David" w:cs="David" w:hint="cs"/>
+          <w:i/>
+          <w:rtl/>
+        </w:rPr>
+        <w:t xml:space="preserve">לסיכום, היתרונות במידול </w:t>
+      </w:r>
+      <w:proofErr w:type="spellStart"/>
+      <w:r>
+        <w:rPr>
+          <w:rFonts w:ascii="David" w:eastAsiaTheme="minorEastAsia" w:hAnsi="David" w:cs="David"/>
+          <w:i/>
+        </w:rPr>
+        <w:t>PropBank</w:t>
+      </w:r>
+      <w:proofErr w:type="spellEnd"/>
+      <w:r>
+        <w:rPr>
+          <w:rFonts w:ascii="David" w:eastAsiaTheme="minorEastAsia" w:hAnsi="David" w:cs="David" w:hint="cs"/>
+          <w:i/>
+          <w:rtl/>
+        </w:rPr>
+        <w:t xml:space="preserve"> הם שבהינתן פועל ניתן בצורה קלה לתייג כל חלק מהמשפט לתפקיד המתאים, וכן שהתיוג קונסיסטנטי לכל הפעלים (</w:t>
+      </w:r>
+      <w:r>
+        <w:rPr>
+          <w:rFonts w:ascii="David" w:eastAsiaTheme="minorEastAsia" w:hAnsi="David" w:cs="David"/>
+          <w:i/>
+        </w:rPr>
+        <w:t>Arg0, Arg1</w:t>
+      </w:r>
+      <w:r>
+        <w:rPr>
+          <w:rFonts w:ascii="David" w:eastAsiaTheme="minorEastAsia" w:hAnsi="David" w:cs="David" w:hint="cs"/>
+          <w:i/>
+          <w:rtl/>
+        </w:rPr>
+        <w:t xml:space="preserve"> וכו'). החיסרון העיקרי הוא ששיטה זו לא גנרית, אלא נדרשת הגדרה לכל פועל, וקשה לבצע הכללה לפעלים נוספים. </w:t>
+      </w:r>
     </w:p>
     <w:sectPr>
       <w:footerReference w:type="default" r:id="rId12"/>
@@ -30069,7 +32476,7 @@
 </file>
 
 <file path=word/endnotes.xml><?xml version="1.0" encoding="utf-8"?>
-<w:endnotes xmlns:wpc="http://schemas.microsoft.com/office/word/2010/wordprocessingCanvas" xmlns:cx="http://schemas.microsoft.com/office/drawing/2014/chartex" xmlns:cx1="http://schemas.microsoft.com/office/drawing/2015/9/8/chartex" xmlns:cx2="http://schemas.microsoft.com/office/drawing/2015/10/21/chartex" xmlns:cx3="http://schemas.microsoft.com/office/drawing/2016/5/9/chartex" xmlns:cx4="http://schemas.microsoft.com/office/drawing/2016/5/10/chartex" xmlns:cx5="http://schemas.microsoft.com/office/drawing/2016/5/11/chartex" xmlns:cx6="http://schemas.microsoft.com/office/drawing/2016/5/12/chartex" xmlns:cx7="http://schemas.microsoft.com/office/drawing/2016/5/13/chartex" xmlns:cx8="http://schemas.microsoft.com/office/drawing/2016/5/14/chartex" xmlns:mc="http://schemas.openxmlformats.org/markup-compatibility/2006" xmlns:aink="http://schemas.microsoft.com/office/drawing/2016/ink" xmlns:am3d="http://schemas.microsoft.com/office/drawing/2017/model3d" xmlns:o="urn:schemas-microsoft-com:office:office" xmlns:oel="http://schemas.microsoft.com/office/2019/extlst" xmlns:r="http://schemas.openxmlformats.org/officeDocument/2006/relationships" xmlns:m="http://schemas.openxmlformats.org/officeDocument/2006/math" xmlns:v="urn:schemas-microsoft-com:vml" xmlns:wp14="http://schemas.microsoft.com/office/word/2010/wordprocessingDrawing" xmlns:wp="http://schemas.openxmlformats.org/drawingml/2006/wordprocessingDrawing" xmlns:w10="urn:schemas-microsoft-com:office:word" xmlns:w="http://schemas.openxmlformats.org/wordprocessingml/2006/main" xmlns:w14="http://schemas.microsoft.com/office/word/2010/wordml" xmlns:w15="http://schemas.microsoft.com/office/word/2012/wordml" xmlns:w16cex="http://schemas.microsoft.com/office/word/2018/wordml/cex" xmlns:w16cid="http://schemas.microsoft.com/office/word/2016/wordml/cid" xmlns:w16="http://schemas.microsoft.com/office/word/2018/wordml" xmlns:w16du="http://schemas.microsoft.com/office/word/2023/wordml/word16du" xmlns:w16sdtdh="http://schemas.microsoft.com/office/word/2020/wordml/sdtdatahash" xmlns:w16se="http://schemas.microsoft.com/office/word/2015/wordml/symex" xmlns:wpg="http://schemas.microsoft.com/office/word/2010/wordprocessingGroup" xmlns:wpi="http://schemas.microsoft.com/office/word/2010/wordprocessingInk" xmlns:wne="http://schemas.microsoft.com/office/word/2006/wordml" xmlns:wps="http://schemas.microsoft.com/office/word/2010/wordprocessingShape" mc:Ignorable="w14 w15 w16se w16cid w16 w16cex w16sdtdh wp14">
+<w:endnotes xmlns:wpc="http://schemas.microsoft.com/office/word/2010/wordprocessingCanvas" xmlns:cx="http://schemas.microsoft.com/office/drawing/2014/chartex" xmlns:cx1="http://schemas.microsoft.com/office/drawing/2015/9/8/chartex" xmlns:cx2="http://schemas.microsoft.com/office/drawing/2015/10/21/chartex" xmlns:cx3="http://schemas.microsoft.com/office/drawing/2016/5/9/chartex" xmlns:cx4="http://schemas.microsoft.com/office/drawing/2016/5/10/chartex" xmlns:cx5="http://schemas.microsoft.com/office/drawing/2016/5/11/chartex" xmlns:cx6="http://schemas.microsoft.com/office/drawing/2016/5/12/chartex" xmlns:cx7="http://schemas.microsoft.com/office/drawing/2016/5/13/chartex" xmlns:cx8="http://schemas.microsoft.com/office/drawing/2016/5/14/chartex" xmlns:mc="http://schemas.openxmlformats.org/markup-compatibility/2006" xmlns:aink="http://schemas.microsoft.com/office/drawing/2016/ink" xmlns:am3d="http://schemas.microsoft.com/office/drawing/2017/model3d" xmlns:o="urn:schemas-microsoft-com:office:office" xmlns:oel="http://schemas.microsoft.com/office/2019/extlst" xmlns:r="http://schemas.openxmlformats.org/officeDocument/2006/relationships" xmlns:m="http://schemas.openxmlformats.org/officeDocument/2006/math" xmlns:v="urn:schemas-microsoft-com:vml" xmlns:wp14="http://schemas.microsoft.com/office/word/2010/wordprocessingDrawing" xmlns:wp="http://schemas.openxmlformats.org/drawingml/2006/wordprocessingDrawing" xmlns:w10="urn:schemas-microsoft-com:office:word" xmlns:w="http://schemas.openxmlformats.org/wordprocessingml/2006/main" xmlns:w14="http://schemas.microsoft.com/office/word/2010/wordml" xmlns:w15="http://schemas.microsoft.com/office/word/2012/wordml" xmlns:w16cex="http://schemas.microsoft.com/office/word/2018/wordml/cex" xmlns:w16cid="http://schemas.microsoft.com/office/word/2016/wordml/cid" xmlns:w16="http://schemas.microsoft.com/office/word/2018/wordml" xmlns:w16sdtdh="http://schemas.microsoft.com/office/word/2020/wordml/sdtdatahash" xmlns:w16se="http://schemas.microsoft.com/office/word/2015/wordml/symex" xmlns:wpg="http://schemas.microsoft.com/office/word/2010/wordprocessingGroup" xmlns:wpi="http://schemas.microsoft.com/office/word/2010/wordprocessingInk" xmlns:wne="http://schemas.microsoft.com/office/word/2006/wordml" xmlns:wps="http://schemas.microsoft.com/office/word/2010/wordprocessingShape" mc:Ignorable="w14 w15 w16se w16cid w16 w16cex w16sdtdh wp14">
   <w:endnote w:type="separator" w:id="-1">
     <w:p>
       <w:pPr>
@@ -30094,7 +32501,7 @@
 </file>
 
 <file path=word/footer1.xml><?xml version="1.0" encoding="utf-8"?>
-<w:ftr xmlns:wpc="http://schemas.microsoft.com/office/word/2010/wordprocessingCanvas" xmlns:cx="http://schemas.microsoft.com/office/drawing/2014/chartex" xmlns:cx1="http://schemas.microsoft.com/office/drawing/2015/9/8/chartex" xmlns:cx2="http://schemas.microsoft.com/office/drawing/2015/10/21/chartex" xmlns:cx3="http://schemas.microsoft.com/office/drawing/2016/5/9/chartex" xmlns:cx4="http://schemas.microsoft.com/office/drawing/2016/5/10/chartex" xmlns:cx5="http://schemas.microsoft.com/office/drawing/2016/5/11/chartex" xmlns:cx6="http://schemas.microsoft.com/office/drawing/2016/5/12/chartex" xmlns:cx7="http://schemas.microsoft.com/office/drawing/2016/5/13/chartex" xmlns:cx8="http://schemas.microsoft.com/office/drawing/2016/5/14/chartex" xmlns:mc="http://schemas.openxmlformats.org/markup-compatibility/2006" xmlns:aink="http://schemas.microsoft.com/office/drawing/2016/ink" xmlns:am3d="http://schemas.microsoft.com/office/drawing/2017/model3d" xmlns:o="urn:schemas-microsoft-com:office:office" xmlns:oel="http://schemas.microsoft.com/office/2019/extlst" xmlns:r="http://schemas.openxmlformats.org/officeDocument/2006/relationships" xmlns:m="http://schemas.openxmlformats.org/officeDocument/2006/math" xmlns:v="urn:schemas-microsoft-com:vml" xmlns:wp14="http://schemas.microsoft.com/office/word/2010/wordprocessingDrawing" xmlns:wp="http://schemas.openxmlformats.org/drawingml/2006/wordprocessingDrawing" xmlns:w10="urn:schemas-microsoft-com:office:word" xmlns:w="http://schemas.openxmlformats.org/wordprocessingml/2006/main" xmlns:w14="http://schemas.microsoft.com/office/word/2010/wordml" xmlns:w15="http://schemas.microsoft.com/office/word/2012/wordml" xmlns:w16cex="http://schemas.microsoft.com/office/word/2018/wordml/cex" xmlns:w16cid="http://schemas.microsoft.com/office/word/2016/wordml/cid" xmlns:w16="http://schemas.microsoft.com/office/word/2018/wordml" xmlns:w16du="http://schemas.microsoft.com/office/word/2023/wordml/word16du" xmlns:w16sdtdh="http://schemas.microsoft.com/office/word/2020/wordml/sdtdatahash" xmlns:w16se="http://schemas.microsoft.com/office/word/2015/wordml/symex" xmlns:wpg="http://schemas.microsoft.com/office/word/2010/wordprocessingGroup" xmlns:wpi="http://schemas.microsoft.com/office/word/2010/wordprocessingInk" xmlns:wne="http://schemas.microsoft.com/office/word/2006/wordml" xmlns:wps="http://schemas.microsoft.com/office/word/2010/wordprocessingShape" mc:Ignorable="w14 w15 w16se w16cid w16 w16cex w16sdtdh wp14">
+<w:ftr xmlns:wpc="http://schemas.microsoft.com/office/word/2010/wordprocessingCanvas" xmlns:cx="http://schemas.microsoft.com/office/drawing/2014/chartex" xmlns:cx1="http://schemas.microsoft.com/office/drawing/2015/9/8/chartex" xmlns:cx2="http://schemas.microsoft.com/office/drawing/2015/10/21/chartex" xmlns:cx3="http://schemas.microsoft.com/office/drawing/2016/5/9/chartex" xmlns:cx4="http://schemas.microsoft.com/office/drawing/2016/5/10/chartex" xmlns:cx5="http://schemas.microsoft.com/office/drawing/2016/5/11/chartex" xmlns:cx6="http://schemas.microsoft.com/office/drawing/2016/5/12/chartex" xmlns:cx7="http://schemas.microsoft.com/office/drawing/2016/5/13/chartex" xmlns:cx8="http://schemas.microsoft.com/office/drawing/2016/5/14/chartex" xmlns:mc="http://schemas.openxmlformats.org/markup-compatibility/2006" xmlns:aink="http://schemas.microsoft.com/office/drawing/2016/ink" xmlns:am3d="http://schemas.microsoft.com/office/drawing/2017/model3d" xmlns:o="urn:schemas-microsoft-com:office:office" xmlns:oel="http://schemas.microsoft.com/office/2019/extlst" xmlns:r="http://schemas.openxmlformats.org/officeDocument/2006/relationships" xmlns:m="http://schemas.openxmlformats.org/officeDocument/2006/math" xmlns:v="urn:schemas-microsoft-com:vml" xmlns:wp14="http://schemas.microsoft.com/office/word/2010/wordprocessingDrawing" xmlns:wp="http://schemas.openxmlformats.org/drawingml/2006/wordprocessingDrawing" xmlns:w10="urn:schemas-microsoft-com:office:word" xmlns:w="http://schemas.openxmlformats.org/wordprocessingml/2006/main" xmlns:w14="http://schemas.microsoft.com/office/word/2010/wordml" xmlns:w15="http://schemas.microsoft.com/office/word/2012/wordml" xmlns:w16cex="http://schemas.microsoft.com/office/word/2018/wordml/cex" xmlns:w16cid="http://schemas.microsoft.com/office/word/2016/wordml/cid" xmlns:w16="http://schemas.microsoft.com/office/word/2018/wordml" xmlns:w16sdtdh="http://schemas.microsoft.com/office/word/2020/wordml/sdtdatahash" xmlns:w16se="http://schemas.microsoft.com/office/word/2015/wordml/symex" xmlns:wpg="http://schemas.microsoft.com/office/word/2010/wordprocessingGroup" xmlns:wpi="http://schemas.microsoft.com/office/word/2010/wordprocessingInk" xmlns:wne="http://schemas.microsoft.com/office/word/2006/wordml" xmlns:wps="http://schemas.microsoft.com/office/word/2010/wordprocessingShape" mc:Ignorable="w14 w15 w16se w16cid w16 w16cex w16sdtdh wp14">
   <w:sdt>
     <w:sdtPr>
       <w:rPr>
@@ -30167,7 +32574,7 @@
 </file>
 
 <file path=word/footnotes.xml><?xml version="1.0" encoding="utf-8"?>
-<w:footnotes xmlns:wpc="http://schemas.microsoft.com/office/word/2010/wordprocessingCanvas" xmlns:cx="http://schemas.microsoft.com/office/drawing/2014/chartex" xmlns:cx1="http://schemas.microsoft.com/office/drawing/2015/9/8/chartex" xmlns:cx2="http://schemas.microsoft.com/office/drawing/2015/10/21/chartex" xmlns:cx3="http://schemas.microsoft.com/office/drawing/2016/5/9/chartex" xmlns:cx4="http://schemas.microsoft.com/office/drawing/2016/5/10/chartex" xmlns:cx5="http://schemas.microsoft.com/office/drawing/2016/5/11/chartex" xmlns:cx6="http://schemas.microsoft.com/office/drawing/2016/5/12/chartex" xmlns:cx7="http://schemas.microsoft.com/office/drawing/2016/5/13/chartex" xmlns:cx8="http://schemas.microsoft.com/office/drawing/2016/5/14/chartex" xmlns:mc="http://schemas.openxmlformats.org/markup-compatibility/2006" xmlns:aink="http://schemas.microsoft.com/office/drawing/2016/ink" xmlns:am3d="http://schemas.microsoft.com/office/drawing/2017/model3d" xmlns:o="urn:schemas-microsoft-com:office:office" xmlns:oel="http://schemas.microsoft.com/office/2019/extlst" xmlns:r="http://schemas.openxmlformats.org/officeDocument/2006/relationships" xmlns:m="http://schemas.openxmlformats.org/officeDocument/2006/math" xmlns:v="urn:schemas-microsoft-com:vml" xmlns:wp14="http://schemas.microsoft.com/office/word/2010/wordprocessingDrawing" xmlns:wp="http://schemas.openxmlformats.org/drawingml/2006/wordprocessingDrawing" xmlns:w10="urn:schemas-microsoft-com:office:word" xmlns:w="http://schemas.openxmlformats.org/wordprocessingml/2006/main" xmlns:w14="http://schemas.microsoft.com/office/word/2010/wordml" xmlns:w15="http://schemas.microsoft.com/office/word/2012/wordml" xmlns:w16cex="http://schemas.microsoft.com/office/word/2018/wordml/cex" xmlns:w16cid="http://schemas.microsoft.com/office/word/2016/wordml/cid" xmlns:w16="http://schemas.microsoft.com/office/word/2018/wordml" xmlns:w16du="http://schemas.microsoft.com/office/word/2023/wordml/word16du" xmlns:w16sdtdh="http://schemas.microsoft.com/office/word/2020/wordml/sdtdatahash" xmlns:w16se="http://schemas.microsoft.com/office/word/2015/wordml/symex" xmlns:wpg="http://schemas.microsoft.com/office/word/2010/wordprocessingGroup" xmlns:wpi="http://schemas.microsoft.com/office/word/2010/wordprocessingInk" xmlns:wne="http://schemas.microsoft.com/office/word/2006/wordml" xmlns:wps="http://schemas.microsoft.com/office/word/2010/wordprocessingShape" mc:Ignorable="w14 w15 w16se w16cid w16 w16cex w16sdtdh wp14">
+<w:footnotes xmlns:wpc="http://schemas.microsoft.com/office/word/2010/wordprocessingCanvas" xmlns:cx="http://schemas.microsoft.com/office/drawing/2014/chartex" xmlns:cx1="http://schemas.microsoft.com/office/drawing/2015/9/8/chartex" xmlns:cx2="http://schemas.microsoft.com/office/drawing/2015/10/21/chartex" xmlns:cx3="http://schemas.microsoft.com/office/drawing/2016/5/9/chartex" xmlns:cx4="http://schemas.microsoft.com/office/drawing/2016/5/10/chartex" xmlns:cx5="http://schemas.microsoft.com/office/drawing/2016/5/11/chartex" xmlns:cx6="http://schemas.microsoft.com/office/drawing/2016/5/12/chartex" xmlns:cx7="http://schemas.microsoft.com/office/drawing/2016/5/13/chartex" xmlns:cx8="http://schemas.microsoft.com/office/drawing/2016/5/14/chartex" xmlns:mc="http://schemas.openxmlformats.org/markup-compatibility/2006" xmlns:aink="http://schemas.microsoft.com/office/drawing/2016/ink" xmlns:am3d="http://schemas.microsoft.com/office/drawing/2017/model3d" xmlns:o="urn:schemas-microsoft-com:office:office" xmlns:oel="http://schemas.microsoft.com/office/2019/extlst" xmlns:r="http://schemas.openxmlformats.org/officeDocument/2006/relationships" xmlns:m="http://schemas.openxmlformats.org/officeDocument/2006/math" xmlns:v="urn:schemas-microsoft-com:vml" xmlns:wp14="http://schemas.microsoft.com/office/word/2010/wordprocessingDrawing" xmlns:wp="http://schemas.openxmlformats.org/drawingml/2006/wordprocessingDrawing" xmlns:w10="urn:schemas-microsoft-com:office:word" xmlns:w="http://schemas.openxmlformats.org/wordprocessingml/2006/main" xmlns:w14="http://schemas.microsoft.com/office/word/2010/wordml" xmlns:w15="http://schemas.microsoft.com/office/word/2012/wordml" xmlns:w16cex="http://schemas.microsoft.com/office/word/2018/wordml/cex" xmlns:w16cid="http://schemas.microsoft.com/office/word/2016/wordml/cid" xmlns:w16="http://schemas.microsoft.com/office/word/2018/wordml" xmlns:w16sdtdh="http://schemas.microsoft.com/office/word/2020/wordml/sdtdatahash" xmlns:w16se="http://schemas.microsoft.com/office/word/2015/wordml/symex" xmlns:wpg="http://schemas.microsoft.com/office/word/2010/wordprocessingGroup" xmlns:wpi="http://schemas.microsoft.com/office/word/2010/wordprocessingInk" xmlns:wne="http://schemas.microsoft.com/office/word/2006/wordml" xmlns:wps="http://schemas.microsoft.com/office/word/2010/wordprocessingShape" mc:Ignorable="w14 w15 w16se w16cid w16 w16cex w16sdtdh wp14">
   <w:footnote w:type="separator" w:id="-1">
     <w:p>
       <w:pPr>
@@ -30192,7 +32599,7 @@
 </file>
 
 <file path=word/numbering.xml><?xml version="1.0" encoding="utf-8"?>
-<w:numbering xmlns:wpc="http://schemas.microsoft.com/office/word/2010/wordprocessingCanvas" xmlns:cx="http://schemas.microsoft.com/office/drawing/2014/chartex" xmlns:cx1="http://schemas.microsoft.com/office/drawing/2015/9/8/chartex" xmlns:cx2="http://schemas.microsoft.com/office/drawing/2015/10/21/chartex" xmlns:cx3="http://schemas.microsoft.com/office/drawing/2016/5/9/chartex" xmlns:cx4="http://schemas.microsoft.com/office/drawing/2016/5/10/chartex" xmlns:cx5="http://schemas.microsoft.com/office/drawing/2016/5/11/chartex" xmlns:cx6="http://schemas.microsoft.com/office/drawing/2016/5/12/chartex" xmlns:cx7="http://schemas.microsoft.com/office/drawing/2016/5/13/chartex" xmlns:cx8="http://schemas.microsoft.com/office/drawing/2016/5/14/chartex" xmlns:mc="http://schemas.openxmlformats.org/markup-compatibility/2006" xmlns:aink="http://schemas.microsoft.com/office/drawing/2016/ink" xmlns:am3d="http://schemas.microsoft.com/office/drawing/2017/model3d" xmlns:o="urn:schemas-microsoft-com:office:office" xmlns:oel="http://schemas.microsoft.com/office/2019/extlst" xmlns:r="http://schemas.openxmlformats.org/officeDocument/2006/relationships" xmlns:m="http://schemas.openxmlformats.org/officeDocument/2006/math" xmlns:v="urn:schemas-microsoft-com:vml" xmlns:wp14="http://schemas.microsoft.com/office/word/2010/wordprocessingDrawing" xmlns:wp="http://schemas.openxmlformats.org/drawingml/2006/wordprocessingDrawing" xmlns:w10="urn:schemas-microsoft-com:office:word" xmlns:w="http://schemas.openxmlformats.org/wordprocessingml/2006/main" xmlns:w14="http://schemas.microsoft.com/office/word/2010/wordml" xmlns:w15="http://schemas.microsoft.com/office/word/2012/wordml" xmlns:w16cex="http://schemas.microsoft.com/office/word/2018/wordml/cex" xmlns:w16cid="http://schemas.microsoft.com/office/word/2016/wordml/cid" xmlns:w16="http://schemas.microsoft.com/office/word/2018/wordml" xmlns:w16du="http://schemas.microsoft.com/office/word/2023/wordml/word16du" xmlns:w16sdtdh="http://schemas.microsoft.com/office/word/2020/wordml/sdtdatahash" xmlns:w16se="http://schemas.microsoft.com/office/word/2015/wordml/symex" xmlns:wpg="http://schemas.microsoft.com/office/word/2010/wordprocessingGroup" xmlns:wpi="http://schemas.microsoft.com/office/word/2010/wordprocessingInk" xmlns:wne="http://schemas.microsoft.com/office/word/2006/wordml" xmlns:wps="http://schemas.microsoft.com/office/word/2010/wordprocessingShape" mc:Ignorable="w14 w15 w16se w16cid w16 w16cex w16sdtdh wp14">
+<w:numbering xmlns:wpc="http://schemas.microsoft.com/office/word/2010/wordprocessingCanvas" xmlns:cx="http://schemas.microsoft.com/office/drawing/2014/chartex" xmlns:cx1="http://schemas.microsoft.com/office/drawing/2015/9/8/chartex" xmlns:cx2="http://schemas.microsoft.com/office/drawing/2015/10/21/chartex" xmlns:cx3="http://schemas.microsoft.com/office/drawing/2016/5/9/chartex" xmlns:cx4="http://schemas.microsoft.com/office/drawing/2016/5/10/chartex" xmlns:cx5="http://schemas.microsoft.com/office/drawing/2016/5/11/chartex" xmlns:cx6="http://schemas.microsoft.com/office/drawing/2016/5/12/chartex" xmlns:cx7="http://schemas.microsoft.com/office/drawing/2016/5/13/chartex" xmlns:cx8="http://schemas.microsoft.com/office/drawing/2016/5/14/chartex" xmlns:mc="http://schemas.openxmlformats.org/markup-compatibility/2006" xmlns:aink="http://schemas.microsoft.com/office/drawing/2016/ink" xmlns:am3d="http://schemas.microsoft.com/office/drawing/2017/model3d" xmlns:o="urn:schemas-microsoft-com:office:office" xmlns:oel="http://schemas.microsoft.com/office/2019/extlst" xmlns:r="http://schemas.openxmlformats.org/officeDocument/2006/relationships" xmlns:m="http://schemas.openxmlformats.org/officeDocument/2006/math" xmlns:v="urn:schemas-microsoft-com:vml" xmlns:wp14="http://schemas.microsoft.com/office/word/2010/wordprocessingDrawing" xmlns:wp="http://schemas.openxmlformats.org/drawingml/2006/wordprocessingDrawing" xmlns:w10="urn:schemas-microsoft-com:office:word" xmlns:w="http://schemas.openxmlformats.org/wordprocessingml/2006/main" xmlns:w14="http://schemas.microsoft.com/office/word/2010/wordml" xmlns:w15="http://schemas.microsoft.com/office/word/2012/wordml" xmlns:w16cex="http://schemas.microsoft.com/office/word/2018/wordml/cex" xmlns:w16cid="http://schemas.microsoft.com/office/word/2016/wordml/cid" xmlns:w16="http://schemas.microsoft.com/office/word/2018/wordml" xmlns:w16sdtdh="http://schemas.microsoft.com/office/word/2020/wordml/sdtdatahash" xmlns:w16se="http://schemas.microsoft.com/office/word/2015/wordml/symex" xmlns:wpg="http://schemas.microsoft.com/office/word/2010/wordprocessingGroup" xmlns:wpi="http://schemas.microsoft.com/office/word/2010/wordprocessingInk" xmlns:wne="http://schemas.microsoft.com/office/word/2006/wordml" xmlns:wps="http://schemas.microsoft.com/office/word/2010/wordprocessingShape" mc:Ignorable="w14 w15 w16se w16cid w16 w16cex w16sdtdh wp14">
   <w:abstractNum w:abstractNumId="0" w15:restartNumberingAfterBreak="0">
     <w:nsid w:val="1B5C5106"/>
     <w:multiLevelType w:val="hybridMultilevel"/>
@@ -30420,6 +32827,119 @@
     </w:lvl>
   </w:abstractNum>
   <w:abstractNum w:abstractNumId="2" w15:restartNumberingAfterBreak="0">
+    <w:nsid w:val="26CD3ED1"/>
+    <w:multiLevelType w:val="hybridMultilevel"/>
+    <w:tmpl w:val="296C8C04"/>
+    <w:lvl w:ilvl="0" w:tplc="04090001">
+      <w:start w:val="1"/>
+      <w:numFmt w:val="bullet"/>
+      <w:lvlText w:val=""/>
+      <w:lvlJc w:val="left"/>
+      <w:pPr>
+        <w:ind w:left="720" w:hanging="360"/>
+      </w:pPr>
+      <w:rPr>
+        <w:rFonts w:ascii="Symbol" w:hAnsi="Symbol" w:hint="default"/>
+      </w:rPr>
+    </w:lvl>
+    <w:lvl w:ilvl="1" w:tplc="04090003" w:tentative="1">
+      <w:start w:val="1"/>
+      <w:numFmt w:val="bullet"/>
+      <w:lvlText w:val="o"/>
+      <w:lvlJc w:val="left"/>
+      <w:pPr>
+        <w:ind w:left="1440" w:hanging="360"/>
+      </w:pPr>
+      <w:rPr>
+        <w:rFonts w:ascii="Courier New" w:hAnsi="Courier New" w:cs="Courier New" w:hint="default"/>
+      </w:rPr>
+    </w:lvl>
+    <w:lvl w:ilvl="2" w:tplc="04090005" w:tentative="1">
+      <w:start w:val="1"/>
+      <w:numFmt w:val="bullet"/>
+      <w:lvlText w:val=""/>
+      <w:lvlJc w:val="left"/>
+      <w:pPr>
+        <w:ind w:left="2160" w:hanging="360"/>
+      </w:pPr>
+      <w:rPr>
+        <w:rFonts w:ascii="Wingdings" w:hAnsi="Wingdings" w:hint="default"/>
+      </w:rPr>
+    </w:lvl>
+    <w:lvl w:ilvl="3" w:tplc="04090001" w:tentative="1">
+      <w:start w:val="1"/>
+      <w:numFmt w:val="bullet"/>
+      <w:lvlText w:val=""/>
+      <w:lvlJc w:val="left"/>
+      <w:pPr>
+        <w:ind w:left="2880" w:hanging="360"/>
+      </w:pPr>
+      <w:rPr>
+        <w:rFonts w:ascii="Symbol" w:hAnsi="Symbol" w:hint="default"/>
+      </w:rPr>
+    </w:lvl>
+    <w:lvl w:ilvl="4" w:tplc="04090003" w:tentative="1">
+      <w:start w:val="1"/>
+      <w:numFmt w:val="bullet"/>
+      <w:lvlText w:val="o"/>
+      <w:lvlJc w:val="left"/>
+      <w:pPr>
+        <w:ind w:left="3600" w:hanging="360"/>
+      </w:pPr>
+      <w:rPr>
+        <w:rFonts w:ascii="Courier New" w:hAnsi="Courier New" w:cs="Courier New" w:hint="default"/>
+      </w:rPr>
+    </w:lvl>
+    <w:lvl w:ilvl="5" w:tplc="04090005" w:tentative="1">
+      <w:start w:val="1"/>
+      <w:numFmt w:val="bullet"/>
+      <w:lvlText w:val=""/>
+      <w:lvlJc w:val="left"/>
+      <w:pPr>
+        <w:ind w:left="4320" w:hanging="360"/>
+      </w:pPr>
+      <w:rPr>
+        <w:rFonts w:ascii="Wingdings" w:hAnsi="Wingdings" w:hint="default"/>
+      </w:rPr>
+    </w:lvl>
+    <w:lvl w:ilvl="6" w:tplc="04090001" w:tentative="1">
+      <w:start w:val="1"/>
+      <w:numFmt w:val="bullet"/>
+      <w:lvlText w:val=""/>
+      <w:lvlJc w:val="left"/>
+      <w:pPr>
+        <w:ind w:left="5040" w:hanging="360"/>
+      </w:pPr>
+      <w:rPr>
+        <w:rFonts w:ascii="Symbol" w:hAnsi="Symbol" w:hint="default"/>
+      </w:rPr>
+    </w:lvl>
+    <w:lvl w:ilvl="7" w:tplc="04090003" w:tentative="1">
+      <w:start w:val="1"/>
+      <w:numFmt w:val="bullet"/>
+      <w:lvlText w:val="o"/>
+      <w:lvlJc w:val="left"/>
+      <w:pPr>
+        <w:ind w:left="5760" w:hanging="360"/>
+      </w:pPr>
+      <w:rPr>
+        <w:rFonts w:ascii="Courier New" w:hAnsi="Courier New" w:cs="Courier New" w:hint="default"/>
+      </w:rPr>
+    </w:lvl>
+    <w:lvl w:ilvl="8" w:tplc="04090005" w:tentative="1">
+      <w:start w:val="1"/>
+      <w:numFmt w:val="bullet"/>
+      <w:lvlText w:val=""/>
+      <w:lvlJc w:val="left"/>
+      <w:pPr>
+        <w:ind w:left="6480" w:hanging="360"/>
+      </w:pPr>
+      <w:rPr>
+        <w:rFonts w:ascii="Wingdings" w:hAnsi="Wingdings" w:hint="default"/>
+      </w:rPr>
+    </w:lvl>
+  </w:abstractNum>
+  <w:abstractNum w:abstractNumId="3" w15:restartNumberingAfterBreak="0">
     <w:nsid w:val="30113544"/>
     <w:multiLevelType w:val="hybridMultilevel"/>
     <w:tmpl w:val="470035B0"/>
@@ -30532,7 +33052,7 @@
       </w:rPr>
     </w:lvl>
   </w:abstractNum>
-  <w:abstractNum w:abstractNumId="3" w15:restartNumberingAfterBreak="0">
+  <w:abstractNum w:abstractNumId="4" w15:restartNumberingAfterBreak="0">
     <w:nsid w:val="30B121F5"/>
     <w:multiLevelType w:val="hybridMultilevel"/>
     <w:tmpl w:val="ECB0C630"/>
@@ -30645,7 +33165,120 @@
       </w:rPr>
     </w:lvl>
   </w:abstractNum>
-  <w:abstractNum w:abstractNumId="4" w15:restartNumberingAfterBreak="0">
+  <w:abstractNum w:abstractNumId="5" w15:restartNumberingAfterBreak="0">
+    <w:nsid w:val="41C850DE"/>
+    <w:multiLevelType w:val="hybridMultilevel"/>
+    <w:tmpl w:val="362492B6"/>
+    <w:lvl w:ilvl="0" w:tplc="04090001">
+      <w:start w:val="1"/>
+      <w:numFmt w:val="bullet"/>
+      <w:lvlText w:val=""/>
+      <w:lvlJc w:val="left"/>
+      <w:pPr>
+        <w:ind w:left="720" w:hanging="360"/>
+      </w:pPr>
+      <w:rPr>
+        <w:rFonts w:ascii="Symbol" w:hAnsi="Symbol" w:hint="default"/>
+      </w:rPr>
+    </w:lvl>
+    <w:lvl w:ilvl="1" w:tplc="04090003">
+      <w:start w:val="1"/>
+      <w:numFmt w:val="bullet"/>
+      <w:lvlText w:val="o"/>
+      <w:lvlJc w:val="left"/>
+      <w:pPr>
+        <w:ind w:left="1440" w:hanging="360"/>
+      </w:pPr>
+      <w:rPr>
+        <w:rFonts w:ascii="Courier New" w:hAnsi="Courier New" w:cs="Courier New" w:hint="default"/>
+      </w:rPr>
+    </w:lvl>
+    <w:lvl w:ilvl="2" w:tplc="04090005">
+      <w:start w:val="1"/>
+      <w:numFmt w:val="bullet"/>
+      <w:lvlText w:val=""/>
+      <w:lvlJc w:val="left"/>
+      <w:pPr>
+        <w:ind w:left="2160" w:hanging="360"/>
+      </w:pPr>
+      <w:rPr>
+        <w:rFonts w:ascii="Wingdings" w:hAnsi="Wingdings" w:hint="default"/>
+      </w:rPr>
+    </w:lvl>
+    <w:lvl w:ilvl="3" w:tplc="04090001" w:tentative="1">
+      <w:start w:val="1"/>
+      <w:numFmt w:val="bullet"/>
+      <w:lvlText w:val=""/>
+      <w:lvlJc w:val="left"/>
+      <w:pPr>
+        <w:ind w:left="2880" w:hanging="360"/>
+      </w:pPr>
+      <w:rPr>
+        <w:rFonts w:ascii="Symbol" w:hAnsi="Symbol" w:hint="default"/>
+      </w:rPr>
+    </w:lvl>
+    <w:lvl w:ilvl="4" w:tplc="04090003" w:tentative="1">
+      <w:start w:val="1"/>
+      <w:numFmt w:val="bullet"/>
+      <w:lvlText w:val="o"/>
+      <w:lvlJc w:val="left"/>
+      <w:pPr>
+        <w:ind w:left="3600" w:hanging="360"/>
+      </w:pPr>
+      <w:rPr>
+        <w:rFonts w:ascii="Courier New" w:hAnsi="Courier New" w:cs="Courier New" w:hint="default"/>
+      </w:rPr>
+    </w:lvl>
+    <w:lvl w:ilvl="5" w:tplc="04090005" w:tentative="1">
+      <w:start w:val="1"/>
+      <w:numFmt w:val="bullet"/>
+      <w:lvlText w:val=""/>
+      <w:lvlJc w:val="left"/>
+      <w:pPr>
+        <w:ind w:left="4320" w:hanging="360"/>
+      </w:pPr>
+      <w:rPr>
+        <w:rFonts w:ascii="Wingdings" w:hAnsi="Wingdings" w:hint="default"/>
+      </w:rPr>
+    </w:lvl>
+    <w:lvl w:ilvl="6" w:tplc="04090001" w:tentative="1">
+      <w:start w:val="1"/>
+      <w:numFmt w:val="bullet"/>
+      <w:lvlText w:val=""/>
+      <w:lvlJc w:val="left"/>
+      <w:pPr>
+        <w:ind w:left="5040" w:hanging="360"/>
+      </w:pPr>
+      <w:rPr>
+        <w:rFonts w:ascii="Symbol" w:hAnsi="Symbol" w:hint="default"/>
+      </w:rPr>
+    </w:lvl>
+    <w:lvl w:ilvl="7" w:tplc="04090003" w:tentative="1">
+      <w:start w:val="1"/>
+      <w:numFmt w:val="bullet"/>
+      <w:lvlText w:val="o"/>
+      <w:lvlJc w:val="left"/>
+      <w:pPr>
+        <w:ind w:left="5760" w:hanging="360"/>
+      </w:pPr>
+      <w:rPr>
+        <w:rFonts w:ascii="Courier New" w:hAnsi="Courier New" w:cs="Courier New" w:hint="default"/>
+      </w:rPr>
+    </w:lvl>
+    <w:lvl w:ilvl="8" w:tplc="04090005" w:tentative="1">
+      <w:start w:val="1"/>
+      <w:numFmt w:val="bullet"/>
+      <w:lvlText w:val=""/>
+      <w:lvlJc w:val="left"/>
+      <w:pPr>
+        <w:ind w:left="6480" w:hanging="360"/>
+      </w:pPr>
+      <w:rPr>
+        <w:rFonts w:ascii="Wingdings" w:hAnsi="Wingdings" w:hint="default"/>
+      </w:rPr>
+    </w:lvl>
+  </w:abstractNum>
+  <w:abstractNum w:abstractNumId="6" w15:restartNumberingAfterBreak="0">
     <w:nsid w:val="653D3271"/>
     <w:multiLevelType w:val="hybridMultilevel"/>
     <w:tmpl w:val="967E0E64"/>
@@ -30758,7 +33391,7 @@
       </w:rPr>
     </w:lvl>
   </w:abstractNum>
-  <w:abstractNum w:abstractNumId="5" w15:restartNumberingAfterBreak="0">
+  <w:abstractNum w:abstractNumId="7" w15:restartNumberingAfterBreak="0">
     <w:nsid w:val="6DF530F4"/>
     <w:multiLevelType w:val="hybridMultilevel"/>
     <w:tmpl w:val="5596AC4E"/>
@@ -30872,7 +33505,7 @@
     </w:lvl>
   </w:abstractNum>
   <w:num w:numId="1" w16cid:durableId="761224654">
-    <w:abstractNumId w:val="5"/>
+    <w:abstractNumId w:val="7"/>
   </w:num>
   <w:num w:numId="2" w16cid:durableId="1566791856">
     <w:abstractNumId w:val="1"/>
@@ -30881,13 +33514,19 @@
     <w:abstractNumId w:val="0"/>
   </w:num>
   <w:num w:numId="4" w16cid:durableId="902369379">
+    <w:abstractNumId w:val="6"/>
+  </w:num>
+  <w:num w:numId="5" w16cid:durableId="477765824">
+    <w:abstractNumId w:val="3"/>
+  </w:num>
+  <w:num w:numId="6" w16cid:durableId="1995837498">
     <w:abstractNumId w:val="4"/>
   </w:num>
-  <w:num w:numId="5" w16cid:durableId="477765824">
+  <w:num w:numId="7" w16cid:durableId="1295675476">
     <w:abstractNumId w:val="2"/>
   </w:num>
-  <w:num w:numId="6" w16cid:durableId="1995837498">
-    <w:abstractNumId w:val="3"/>
+  <w:num w:numId="8" w16cid:durableId="753743459">
+    <w:abstractNumId w:val="5"/>
   </w:num>
 </w:numbering>
 </file>

</xml_diff>

<commit_message>
completed the SRL chapter
</commit_message>
<xml_diff>
--- a/NLU/NLU_summary.docx
+++ b/NLU/NLU_summary.docx
@@ -7,7 +7,7 @@
         <w:bidi/>
         <w:jc w:val="center"/>
         <w:rPr>
-          <w:rFonts w:ascii="David" w:eastAsiaTheme="majorEastAsia" w:hAnsi="David" w:cs="David"/>
+          <w:rFonts w:ascii="David" w:eastAsiaTheme="majorEastAsia" w:hAnsi="David" w:cs="David" w:hint="cs"/>
           <w:b/>
           <w:sz w:val="32"/>
           <w:szCs w:val="32"/>
@@ -31201,10 +31201,7 @@
         </w:rPr>
       </w:pPr>
       <w:r>
-        <w:t>Bill gave the book to Jane</w:t>
-      </w:r>
-      <w:r>
-        <w:t>.</w:t>
+        <w:t>Bill gave the book to Jane.</w:t>
       </w:r>
     </w:p>
     <w:p>
@@ -31220,10 +31217,7 @@
         </w:rPr>
       </w:pPr>
       <w:r>
-        <w:t>Bill gave Jane the book</w:t>
-      </w:r>
-      <w:r>
-        <w:t>.</w:t>
+        <w:t>Bill gave Jane the book.</w:t>
       </w:r>
     </w:p>
     <w:p>
@@ -32092,8 +32086,17 @@
           <w:rFonts w:ascii="David" w:eastAsiaTheme="minorEastAsia" w:hAnsi="David" w:cs="David"/>
           <w:i/>
         </w:rPr>
-        <w:t>Arg2: Other entity agreeing</w:t>
-      </w:r>
+        <w:t xml:space="preserve">Arg2: Other entity </w:t>
+      </w:r>
+      <w:proofErr w:type="gramStart"/>
+      <w:r>
+        <w:rPr>
+          <w:rFonts w:ascii="David" w:eastAsiaTheme="minorEastAsia" w:hAnsi="David" w:cs="David"/>
+          <w:i/>
+        </w:rPr>
+        <w:t>agreeing</w:t>
+      </w:r>
+      <w:proofErr w:type="gramEnd"/>
     </w:p>
     <w:p>
       <w:pPr>
@@ -32147,7 +32150,7 @@
         </w:numPr>
         <w:bidi/>
         <w:rPr>
-          <w:rFonts w:ascii="David" w:eastAsiaTheme="minorEastAsia" w:hAnsi="David" w:cs="David" w:hint="cs"/>
+          <w:rFonts w:ascii="David" w:eastAsiaTheme="minorEastAsia" w:hAnsi="David" w:cs="David"/>
           <w:i/>
           <w:rtl/>
         </w:rPr>
@@ -32279,8 +32282,13 @@
         </w:rPr>
       </w:pPr>
       <w:r>
-        <w:t>Arg2: Extent, amount fallen</w:t>
-      </w:r>
+        <w:t xml:space="preserve">Arg2: Extent, amount </w:t>
+      </w:r>
+      <w:proofErr w:type="gramStart"/>
+      <w:r>
+        <w:t>fallen</w:t>
+      </w:r>
+      <w:proofErr w:type="gramEnd"/>
     </w:p>
     <w:p>
       <w:pPr>
@@ -32296,8 +32304,13 @@
         </w:rPr>
       </w:pPr>
       <w:r>
-        <w:t>Arg3: start point</w:t>
-      </w:r>
+        <w:t xml:space="preserve">Arg3: start </w:t>
+      </w:r>
+      <w:proofErr w:type="gramStart"/>
+      <w:r>
+        <w:t>point</w:t>
+      </w:r>
+      <w:proofErr w:type="gramEnd"/>
     </w:p>
     <w:p>
       <w:pPr>
@@ -33003,23 +33016,7 @@
           <w:i/>
           <w:rtl/>
         </w:rPr>
-        <w:t>כפי</w:t>
-      </w:r>
-      <w:r>
-        <w:rPr>
-          <w:rFonts w:ascii="David" w:eastAsiaTheme="minorEastAsia" w:hAnsi="David" w:cs="David" w:hint="cs"/>
-          <w:i/>
-          <w:rtl/>
-        </w:rPr>
-        <w:t xml:space="preserve"> שראינו לעיל</w:t>
-      </w:r>
-      <w:r>
-        <w:rPr>
-          <w:rFonts w:ascii="David" w:eastAsiaTheme="minorEastAsia" w:hAnsi="David" w:cs="David" w:hint="cs"/>
-          <w:i/>
-          <w:rtl/>
-        </w:rPr>
-        <w:t xml:space="preserve"> ב-</w:t>
+        <w:t>כפי שראינו לעיל ב-</w:t>
       </w:r>
       <w:proofErr w:type="spellStart"/>
       <w:r>
@@ -33036,15 +33033,7 @@
           <w:i/>
           <w:rtl/>
         </w:rPr>
-        <w:t xml:space="preserve"> </w:t>
-      </w:r>
-      <w:r>
-        <w:rPr>
-          <w:rFonts w:ascii="David" w:eastAsiaTheme="minorEastAsia" w:hAnsi="David" w:cs="David" w:hint="cs"/>
-          <w:i/>
-          <w:rtl/>
-        </w:rPr>
-        <w:t xml:space="preserve">כל פועל יכול לקבל מספר מובנים, ולכן ניתן לבצע </w:t>
+        <w:t xml:space="preserve"> כל פועל יכול לקבל מספר מובנים, ולכן ניתן לבצע </w:t>
       </w:r>
       <w:r>
         <w:rPr>
@@ -34871,7 +34860,6 @@
           <m:r>
             <w:rPr>
               <w:rFonts w:ascii="David" w:eastAsiaTheme="minorEastAsia" w:hAnsi="David" w:cs="David"/>
-              <w:i/>
             </w:rPr>
             <w:br/>
           </m:r>
@@ -35287,6 +35275,9 @@
             </m:e>
           </m:d>
           <m:r>
+            <m:rPr>
+              <m:sty m:val="p"/>
+            </m:rPr>
             <w:rPr>
               <w:rFonts w:ascii="Cambria Math" w:eastAsiaTheme="minorEastAsia" w:hAnsi="Cambria Math" w:cs="David"/>
             </w:rPr>
@@ -35856,9 +35847,8 @@
       <w:pPr>
         <w:bidi/>
         <w:rPr>
-          <w:rFonts w:ascii="David" w:eastAsiaTheme="minorEastAsia" w:hAnsi="David" w:cs="David" w:hint="cs"/>
-          <w:i/>
-          <w:rtl/>
+          <w:rFonts w:ascii="David" w:eastAsiaTheme="minorEastAsia" w:hAnsi="David" w:cs="David"/>
+          <w:i/>
         </w:rPr>
       </w:pPr>
       <w:proofErr w:type="spellStart"/>
@@ -35946,8 +35936,732 @@
         <w:t xml:space="preserve">. </w:t>
       </w:r>
     </w:p>
+    <w:p>
+      <w:pPr>
+        <w:pStyle w:val="2"/>
+      </w:pPr>
+      <w:proofErr w:type="spellStart"/>
+      <w:r>
+        <w:t>SemBERT</w:t>
+      </w:r>
+      <w:proofErr w:type="spellEnd"/>
+    </w:p>
+    <w:p>
+      <w:pPr>
+        <w:bidi/>
+        <w:rPr>
+          <w:rFonts w:ascii="David" w:eastAsiaTheme="minorEastAsia" w:hAnsi="David" w:cs="David"/>
+          <w:i/>
+          <w:rtl/>
+        </w:rPr>
+      </w:pPr>
+      <w:r>
+        <w:rPr>
+          <w:rFonts w:ascii="David" w:eastAsiaTheme="minorEastAsia" w:hAnsi="David" w:cs="David" w:hint="cs"/>
+          <w:i/>
+          <w:rtl/>
+        </w:rPr>
+        <w:t xml:space="preserve">עבודה זו פורסמה בשנת 2020, ומטרתה </w:t>
+      </w:r>
+      <w:r>
+        <w:rPr>
+          <w:rFonts w:ascii="David" w:eastAsiaTheme="minorEastAsia" w:hAnsi="David" w:cs="David" w:hint="cs"/>
+          <w:b/>
+          <w:bCs/>
+          <w:i/>
+          <w:rtl/>
+        </w:rPr>
+        <w:t xml:space="preserve">שיפור מטלות </w:t>
+      </w:r>
+      <w:r>
+        <w:rPr>
+          <w:rFonts w:ascii="David" w:eastAsiaTheme="minorEastAsia" w:hAnsi="David" w:cs="David" w:hint="cs"/>
+          <w:b/>
+          <w:bCs/>
+          <w:i/>
+        </w:rPr>
+        <w:t>NLP</w:t>
+      </w:r>
+      <w:r>
+        <w:rPr>
+          <w:rFonts w:ascii="David" w:eastAsiaTheme="minorEastAsia" w:hAnsi="David" w:cs="David" w:hint="cs"/>
+          <w:b/>
+          <w:bCs/>
+          <w:i/>
+          <w:rtl/>
+        </w:rPr>
+        <w:t xml:space="preserve"> באמצעות הוספת </w:t>
+      </w:r>
+      <w:r>
+        <w:rPr>
+          <w:rFonts w:ascii="David" w:eastAsiaTheme="minorEastAsia" w:hAnsi="David" w:cs="David" w:hint="cs"/>
+          <w:b/>
+          <w:bCs/>
+          <w:i/>
+          <w:rtl/>
+        </w:rPr>
+        <w:t xml:space="preserve">מידע של </w:t>
+      </w:r>
+      <w:r>
+        <w:rPr>
+          <w:rFonts w:ascii="David" w:eastAsiaTheme="minorEastAsia" w:hAnsi="David" w:cs="David" w:hint="cs"/>
+          <w:b/>
+          <w:bCs/>
+          <w:i/>
+        </w:rPr>
+        <w:t>SRL</w:t>
+      </w:r>
+      <w:r>
+        <w:rPr>
+          <w:rFonts w:ascii="David" w:eastAsiaTheme="minorEastAsia" w:hAnsi="David" w:cs="David" w:hint="cs"/>
+          <w:i/>
+          <w:rtl/>
+        </w:rPr>
+        <w:t xml:space="preserve">. הרעיון הוא שאם מודל שפה (למשל </w:t>
+      </w:r>
+      <w:r>
+        <w:rPr>
+          <w:rFonts w:ascii="David" w:eastAsiaTheme="minorEastAsia" w:hAnsi="David" w:cs="David" w:hint="cs"/>
+          <w:i/>
+        </w:rPr>
+        <w:t>BERT</w:t>
+      </w:r>
+      <w:r>
+        <w:rPr>
+          <w:rFonts w:ascii="David" w:eastAsiaTheme="minorEastAsia" w:hAnsi="David" w:cs="David" w:hint="cs"/>
+          <w:i/>
+          <w:rtl/>
+        </w:rPr>
+        <w:t>) יקבל בנוסף למשפט את ה-</w:t>
+      </w:r>
+      <w:r>
+        <w:rPr>
+          <w:rFonts w:ascii="David" w:eastAsiaTheme="minorEastAsia" w:hAnsi="David" w:cs="David" w:hint="cs"/>
+          <w:i/>
+        </w:rPr>
+        <w:t>SRL</w:t>
+      </w:r>
+      <w:r>
+        <w:rPr>
+          <w:rFonts w:ascii="David" w:eastAsiaTheme="minorEastAsia" w:hAnsi="David" w:cs="David" w:hint="cs"/>
+          <w:i/>
+          <w:rtl/>
+        </w:rPr>
+        <w:t xml:space="preserve"> שלו זה עשוי לשפר את ביצועי המודל על מטלות שונות בעיבוד שפה. </w:t>
+      </w:r>
+      <w:r>
+        <w:rPr>
+          <w:rFonts w:ascii="David" w:eastAsiaTheme="minorEastAsia" w:hAnsi="David" w:cs="David" w:hint="cs"/>
+          <w:i/>
+          <w:rtl/>
+        </w:rPr>
+        <w:t>המאמר משתמש ב-</w:t>
+      </w:r>
+      <w:r>
+        <w:rPr>
+          <w:rFonts w:ascii="David" w:eastAsiaTheme="minorEastAsia" w:hAnsi="David" w:cs="David" w:hint="cs"/>
+          <w:i/>
+        </w:rPr>
+        <w:t>BERT</w:t>
+      </w:r>
+      <w:r>
+        <w:rPr>
+          <w:rFonts w:ascii="David" w:eastAsiaTheme="minorEastAsia" w:hAnsi="David" w:cs="David" w:hint="cs"/>
+          <w:i/>
+          <w:rtl/>
+        </w:rPr>
+        <w:t xml:space="preserve"> מאומן, ומוסיף למידה של ייצוג (</w:t>
+      </w:r>
+      <w:r>
+        <w:rPr>
+          <w:rFonts w:ascii="David" w:eastAsiaTheme="minorEastAsia" w:hAnsi="David" w:cs="David"/>
+          <w:i/>
+        </w:rPr>
+        <w:t>embedding</w:t>
+      </w:r>
+      <w:r>
+        <w:rPr>
+          <w:rFonts w:ascii="David" w:eastAsiaTheme="minorEastAsia" w:hAnsi="David" w:cs="David" w:hint="cs"/>
+          <w:i/>
+          <w:rtl/>
+        </w:rPr>
+        <w:t xml:space="preserve">) התפקידים הסמנטיים בנוסף לייצוג הטוקנים של המילון. </w:t>
+      </w:r>
+      <w:r>
+        <w:rPr>
+          <w:rFonts w:ascii="David" w:eastAsiaTheme="minorEastAsia" w:hAnsi="David" w:cs="David" w:hint="cs"/>
+          <w:i/>
+          <w:rtl/>
+        </w:rPr>
+        <w:t>המאמר מראה שכאשר מבוצעת אינטגרציה של ה-</w:t>
+      </w:r>
+      <w:r>
+        <w:rPr>
+          <w:rFonts w:ascii="David" w:eastAsiaTheme="minorEastAsia" w:hAnsi="David" w:cs="David" w:hint="cs"/>
+          <w:i/>
+        </w:rPr>
+        <w:t>SRL</w:t>
+      </w:r>
+      <w:r>
+        <w:rPr>
+          <w:rFonts w:ascii="David" w:eastAsiaTheme="minorEastAsia" w:hAnsi="David" w:cs="David" w:hint="cs"/>
+          <w:i/>
+          <w:rtl/>
+        </w:rPr>
+        <w:t xml:space="preserve"> עם מודל שפה סטנדרטי, הביצועים של המודל משתפרים (למשל בדקו על משימות קלסיפיקציה מה-</w:t>
+      </w:r>
+      <w:r>
+        <w:rPr>
+          <w:rFonts w:ascii="David" w:eastAsiaTheme="minorEastAsia" w:hAnsi="David" w:cs="David"/>
+          <w:i/>
+        </w:rPr>
+        <w:t>benchmark</w:t>
+      </w:r>
+      <w:r>
+        <w:rPr>
+          <w:rFonts w:ascii="David" w:eastAsiaTheme="minorEastAsia" w:hAnsi="David" w:cs="David" w:hint="cs"/>
+          <w:i/>
+          <w:rtl/>
+        </w:rPr>
+        <w:t xml:space="preserve"> של </w:t>
+      </w:r>
+      <w:r>
+        <w:rPr>
+          <w:rFonts w:ascii="David" w:eastAsiaTheme="minorEastAsia" w:hAnsi="David" w:cs="David" w:hint="cs"/>
+          <w:i/>
+        </w:rPr>
+        <w:t>GLUE</w:t>
+      </w:r>
+      <w:r>
+        <w:rPr>
+          <w:rFonts w:ascii="David" w:eastAsiaTheme="minorEastAsia" w:hAnsi="David" w:cs="David" w:hint="cs"/>
+          <w:i/>
+          <w:rtl/>
+        </w:rPr>
+        <w:t xml:space="preserve">, על </w:t>
+      </w:r>
+      <w:r>
+        <w:rPr>
+          <w:rFonts w:ascii="David" w:eastAsiaTheme="minorEastAsia" w:hAnsi="David" w:cs="David"/>
+          <w:i/>
+        </w:rPr>
+        <w:t>Textual Entailment</w:t>
+      </w:r>
+      <w:r>
+        <w:rPr>
+          <w:rFonts w:ascii="David" w:eastAsiaTheme="minorEastAsia" w:hAnsi="David" w:cs="David" w:hint="cs"/>
+          <w:i/>
+          <w:rtl/>
+        </w:rPr>
+        <w:t xml:space="preserve"> ועל </w:t>
+      </w:r>
+      <w:r>
+        <w:rPr>
+          <w:rFonts w:ascii="David" w:eastAsiaTheme="minorEastAsia" w:hAnsi="David" w:cs="David"/>
+          <w:i/>
+        </w:rPr>
+        <w:t>Semantic Similarity Tasks</w:t>
+      </w:r>
+      <w:r>
+        <w:rPr>
+          <w:rFonts w:ascii="David" w:eastAsiaTheme="minorEastAsia" w:hAnsi="David" w:cs="David" w:hint="cs"/>
+          <w:i/>
+          <w:rtl/>
+        </w:rPr>
+        <w:t>)</w:t>
+      </w:r>
+      <w:r>
+        <w:rPr>
+          <w:rFonts w:ascii="David" w:eastAsiaTheme="minorEastAsia" w:hAnsi="David" w:cs="David" w:hint="cs"/>
+          <w:i/>
+          <w:rtl/>
+        </w:rPr>
+        <w:t>. להלן איור הלקוח מתוך המאמר המתאר את השיטה:</w:t>
+      </w:r>
+    </w:p>
+    <w:p>
+      <w:pPr>
+        <w:bidi/>
+        <w:jc w:val="center"/>
+        <w:rPr>
+          <w:rFonts w:ascii="David" w:eastAsiaTheme="minorEastAsia" w:hAnsi="David" w:cs="David"/>
+          <w:i/>
+          <w:rtl/>
+        </w:rPr>
+      </w:pPr>
+      <w:r>
+        <w:rPr>
+          <w:rFonts w:ascii="David" w:eastAsiaTheme="minorEastAsia" w:hAnsi="David" w:cs="David"/>
+          <w:i/>
+          <w:rtl/>
+        </w:rPr>
+        <w:drawing>
+          <wp:inline distT="0" distB="0" distL="0" distR="0" wp14:anchorId="1E41DF06" wp14:editId="2127562B">
+            <wp:extent cx="4324054" cy="2934906"/>
+            <wp:effectExtent l="0" t="0" r="635" b="0"/>
+            <wp:docPr id="1956013735" name="Picture 1"/>
+            <wp:cNvGraphicFramePr>
+              <a:graphicFrameLocks xmlns:a="http://schemas.openxmlformats.org/drawingml/2006/main" noChangeAspect="1"/>
+            </wp:cNvGraphicFramePr>
+            <a:graphic xmlns:a="http://schemas.openxmlformats.org/drawingml/2006/main">
+              <a:graphicData uri="http://schemas.openxmlformats.org/drawingml/2006/picture">
+                <pic:pic xmlns:pic="http://schemas.openxmlformats.org/drawingml/2006/picture">
+                  <pic:nvPicPr>
+                    <pic:cNvPr id="1956013735" name=""/>
+                    <pic:cNvPicPr/>
+                  </pic:nvPicPr>
+                  <pic:blipFill>
+                    <a:blip r:embed="rId17"/>
+                    <a:stretch>
+                      <a:fillRect/>
+                    </a:stretch>
+                  </pic:blipFill>
+                  <pic:spPr>
+                    <a:xfrm>
+                      <a:off x="0" y="0"/>
+                      <a:ext cx="4326683" cy="2936690"/>
+                    </a:xfrm>
+                    <a:prstGeom prst="rect">
+                      <a:avLst/>
+                    </a:prstGeom>
+                  </pic:spPr>
+                </pic:pic>
+              </a:graphicData>
+            </a:graphic>
+          </wp:inline>
+        </w:drawing>
+      </w:r>
+    </w:p>
+    <w:p>
+      <w:pPr>
+        <w:bidi/>
+        <w:rPr>
+          <w:rFonts w:ascii="David" w:eastAsiaTheme="minorEastAsia" w:hAnsi="David" w:cs="David"/>
+          <w:i/>
+          <w:rtl/>
+        </w:rPr>
+      </w:pPr>
+      <w:r>
+        <w:rPr>
+          <w:rFonts w:ascii="David" w:eastAsiaTheme="minorEastAsia" w:hAnsi="David" w:cs="David" w:hint="cs"/>
+          <w:i/>
+          <w:rtl/>
+        </w:rPr>
+        <w:lastRenderedPageBreak/>
+        <w:t xml:space="preserve">בחלק השמאלי של האיור, המשפט עובר ברשת </w:t>
+      </w:r>
+      <w:r>
+        <w:rPr>
+          <w:rFonts w:ascii="David" w:eastAsiaTheme="minorEastAsia" w:hAnsi="David" w:cs="David" w:hint="cs"/>
+          <w:i/>
+        </w:rPr>
+        <w:t>BERT</w:t>
+      </w:r>
+      <w:r>
+        <w:rPr>
+          <w:rFonts w:ascii="David" w:eastAsiaTheme="minorEastAsia" w:hAnsi="David" w:cs="David" w:hint="cs"/>
+          <w:i/>
+          <w:rtl/>
+        </w:rPr>
+        <w:t xml:space="preserve"> סטנדרטית, ולאחר מכן שכבת </w:t>
+      </w:r>
+      <w:proofErr w:type="spellStart"/>
+      <w:r>
+        <w:rPr>
+          <w:rFonts w:ascii="David" w:eastAsiaTheme="minorEastAsia" w:hAnsi="David" w:cs="David" w:hint="cs"/>
+          <w:i/>
+          <w:rtl/>
+        </w:rPr>
+        <w:t>קונבולוציה</w:t>
+      </w:r>
+      <w:proofErr w:type="spellEnd"/>
+      <w:r>
+        <w:rPr>
+          <w:rFonts w:ascii="David" w:eastAsiaTheme="minorEastAsia" w:hAnsi="David" w:cs="David" w:hint="cs"/>
+          <w:i/>
+          <w:rtl/>
+        </w:rPr>
+        <w:t xml:space="preserve"> ו-</w:t>
+      </w:r>
+      <w:r>
+        <w:rPr>
+          <w:rFonts w:ascii="David" w:eastAsiaTheme="minorEastAsia" w:hAnsi="David" w:cs="David"/>
+          <w:i/>
+        </w:rPr>
+        <w:t>pooling</w:t>
+      </w:r>
+      <w:r>
+        <w:rPr>
+          <w:rFonts w:ascii="David" w:eastAsiaTheme="minorEastAsia" w:hAnsi="David" w:cs="David" w:hint="cs"/>
+          <w:i/>
+          <w:rtl/>
+        </w:rPr>
+        <w:t xml:space="preserve"> על מנת לצמצם את הייצוג של המשפט למילים (במקום טוקנים). בצד ימין ניתן לראות כי המשפט עובר במודל (או מספר מודלים) של </w:t>
+      </w:r>
+      <w:r>
+        <w:rPr>
+          <w:rFonts w:ascii="David" w:eastAsiaTheme="minorEastAsia" w:hAnsi="David" w:cs="David" w:hint="cs"/>
+          <w:i/>
+        </w:rPr>
+        <w:t>SRL</w:t>
+      </w:r>
+      <w:r>
+        <w:rPr>
+          <w:rFonts w:ascii="David" w:eastAsiaTheme="minorEastAsia" w:hAnsi="David" w:cs="David" w:hint="cs"/>
+          <w:i/>
+          <w:rtl/>
+        </w:rPr>
+        <w:t xml:space="preserve"> ומתקבל ייצוג לכל מילה. הייצוגים עוברים שכבה לינארית ושרשור לייצוג של המילים שחולצו מ-</w:t>
+      </w:r>
+      <w:r>
+        <w:rPr>
+          <w:rFonts w:ascii="David" w:eastAsiaTheme="minorEastAsia" w:hAnsi="David" w:cs="David" w:hint="cs"/>
+          <w:i/>
+        </w:rPr>
+        <w:t>BERT</w:t>
+      </w:r>
+      <w:r>
+        <w:rPr>
+          <w:rFonts w:ascii="David" w:eastAsiaTheme="minorEastAsia" w:hAnsi="David" w:cs="David" w:hint="cs"/>
+          <w:i/>
+          <w:rtl/>
+        </w:rPr>
+        <w:t xml:space="preserve">. </w:t>
+      </w:r>
+    </w:p>
+    <w:p>
+      <w:pPr>
+        <w:pStyle w:val="2"/>
+        <w:rPr>
+          <w:b w:val="0"/>
+          <w:bCs/>
+          <w:rtl/>
+        </w:rPr>
+      </w:pPr>
+      <w:r>
+        <w:rPr>
+          <w:rFonts w:hint="cs"/>
+          <w:b w:val="0"/>
+          <w:bCs/>
+          <w:rtl/>
+        </w:rPr>
+        <w:t>מטלות שונות</w:t>
+      </w:r>
+    </w:p>
+    <w:p>
+      <w:pPr>
+        <w:bidi/>
+        <w:rPr>
+          <w:rFonts w:ascii="David" w:eastAsiaTheme="minorEastAsia" w:hAnsi="David" w:cs="David"/>
+          <w:i/>
+          <w:rtl/>
+        </w:rPr>
+      </w:pPr>
+      <w:r>
+        <w:rPr>
+          <w:rFonts w:ascii="David" w:eastAsiaTheme="minorEastAsia" w:hAnsi="David" w:cs="David" w:hint="cs"/>
+          <w:i/>
+          <w:rtl/>
+        </w:rPr>
+        <w:t>ישנן מטלות (</w:t>
+      </w:r>
+      <w:r>
+        <w:rPr>
+          <w:rFonts w:ascii="David" w:eastAsiaTheme="minorEastAsia" w:hAnsi="David" w:cs="David"/>
+          <w:i/>
+        </w:rPr>
+        <w:t>tasks</w:t>
+      </w:r>
+      <w:r>
+        <w:rPr>
+          <w:rFonts w:ascii="David" w:eastAsiaTheme="minorEastAsia" w:hAnsi="David" w:cs="David" w:hint="cs"/>
+          <w:i/>
+          <w:rtl/>
+        </w:rPr>
+        <w:t>) שונות אשר נושקות ל-</w:t>
+      </w:r>
+      <w:r>
+        <w:rPr>
+          <w:rFonts w:ascii="David" w:eastAsiaTheme="minorEastAsia" w:hAnsi="David" w:cs="David" w:hint="cs"/>
+          <w:i/>
+        </w:rPr>
+        <w:t>SRL</w:t>
+      </w:r>
+      <w:r>
+        <w:rPr>
+          <w:rFonts w:ascii="David" w:eastAsiaTheme="minorEastAsia" w:hAnsi="David" w:cs="David" w:hint="cs"/>
+          <w:i/>
+          <w:rtl/>
+        </w:rPr>
+        <w:t xml:space="preserve">. למשל </w:t>
+      </w:r>
+      <w:r>
+        <w:rPr>
+          <w:rFonts w:ascii="David" w:eastAsiaTheme="minorEastAsia" w:hAnsi="David" w:cs="David"/>
+          <w:i/>
+          <w:rtl/>
+        </w:rPr>
+        <w:t>–</w:t>
+      </w:r>
+      <w:r>
+        <w:rPr>
+          <w:rFonts w:ascii="David" w:eastAsiaTheme="minorEastAsia" w:hAnsi="David" w:cs="David" w:hint="cs"/>
+          <w:i/>
+          <w:rtl/>
+        </w:rPr>
+        <w:t xml:space="preserve"> </w:t>
+      </w:r>
+      <w:r>
+        <w:rPr>
+          <w:rFonts w:ascii="David" w:eastAsiaTheme="minorEastAsia" w:hAnsi="David" w:cs="David"/>
+          <w:i/>
+        </w:rPr>
+        <w:t>Implicit Argument Detection</w:t>
+      </w:r>
+      <w:r>
+        <w:rPr>
+          <w:rFonts w:ascii="David" w:eastAsiaTheme="minorEastAsia" w:hAnsi="David" w:cs="David" w:hint="cs"/>
+          <w:i/>
+          <w:rtl/>
+        </w:rPr>
+        <w:t>, זיהוי ארגומנט אשר לא מופיע בצורה מפורשת במשפט. למשל בדוגמה הבאה:</w:t>
+      </w:r>
+    </w:p>
+    <w:p>
+      <w:pPr>
+        <w:jc w:val="center"/>
+        <w:rPr>
+          <w:rFonts w:ascii="David" w:eastAsiaTheme="minorEastAsia" w:hAnsi="David" w:cs="David"/>
+          <w:i/>
+          <w:rtl/>
+        </w:rPr>
+      </w:pPr>
+      <w:r>
+        <w:rPr>
+          <w:rFonts w:ascii="David" w:eastAsiaTheme="minorEastAsia" w:hAnsi="David" w:cs="David"/>
+          <w:i/>
+        </w:rPr>
+        <w:t xml:space="preserve">This house has a new owner. The sale was finalized 2 days </w:t>
+      </w:r>
+      <w:proofErr w:type="gramStart"/>
+      <w:r>
+        <w:rPr>
+          <w:rFonts w:ascii="David" w:eastAsiaTheme="minorEastAsia" w:hAnsi="David" w:cs="David"/>
+          <w:i/>
+        </w:rPr>
+        <w:t>ago</w:t>
+      </w:r>
+      <w:r>
+        <w:rPr>
+          <w:rFonts w:ascii="David" w:eastAsiaTheme="minorEastAsia" w:hAnsi="David" w:cs="David"/>
+          <w:i/>
+          <w:rtl/>
+        </w:rPr>
+        <w:t>?</w:t>
+      </w:r>
+      <w:proofErr w:type="gramEnd"/>
+    </w:p>
+    <w:p>
+      <w:pPr>
+        <w:bidi/>
+        <w:rPr>
+          <w:rFonts w:ascii="David" w:eastAsiaTheme="minorEastAsia" w:hAnsi="David" w:cs="David"/>
+          <w:i/>
+          <w:rtl/>
+        </w:rPr>
+      </w:pPr>
+      <w:r>
+        <w:rPr>
+          <w:rFonts w:ascii="David" w:eastAsiaTheme="minorEastAsia" w:hAnsi="David" w:cs="David" w:hint="cs"/>
+          <w:i/>
+          <w:rtl/>
+        </w:rPr>
+        <w:t>במשפט השני, ה-</w:t>
+      </w:r>
+      <w:r>
+        <w:rPr>
+          <w:rFonts w:ascii="David" w:eastAsiaTheme="minorEastAsia" w:hAnsi="David" w:cs="David"/>
+          <w:i/>
+        </w:rPr>
+        <w:t>Arg1</w:t>
+      </w:r>
+      <w:r>
+        <w:rPr>
+          <w:rFonts w:ascii="David" w:eastAsiaTheme="minorEastAsia" w:hAnsi="David" w:cs="David" w:hint="cs"/>
+          <w:i/>
+          <w:rtl/>
+        </w:rPr>
+        <w:t xml:space="preserve"> של </w:t>
+      </w:r>
+      <w:r>
+        <w:rPr>
+          <w:rFonts w:ascii="David" w:eastAsiaTheme="minorEastAsia" w:hAnsi="David" w:cs="David"/>
+          <w:i/>
+        </w:rPr>
+        <w:t>sale</w:t>
+      </w:r>
+      <w:r>
+        <w:rPr>
+          <w:rFonts w:ascii="David" w:eastAsiaTheme="minorEastAsia" w:hAnsi="David" w:cs="David" w:hint="cs"/>
+          <w:i/>
+          <w:rtl/>
+        </w:rPr>
+        <w:t xml:space="preserve"> לא מופיע, הוא מופיע במשפט הראשון (</w:t>
+      </w:r>
+      <w:r>
+        <w:rPr>
+          <w:rFonts w:ascii="David" w:eastAsiaTheme="minorEastAsia" w:hAnsi="David" w:cs="David"/>
+          <w:i/>
+        </w:rPr>
+        <w:t>this house</w:t>
+      </w:r>
+      <w:r>
+        <w:rPr>
+          <w:rFonts w:ascii="David" w:eastAsiaTheme="minorEastAsia" w:hAnsi="David" w:cs="David" w:hint="cs"/>
+          <w:i/>
+          <w:rtl/>
+        </w:rPr>
+        <w:t>). במקרים כאלה, נרצה למצוא את הארגומנטים הנסתרים במשפט</w:t>
+      </w:r>
+      <w:r>
+        <w:rPr>
+          <w:rFonts w:ascii="David" w:eastAsiaTheme="minorEastAsia" w:hAnsi="David" w:cs="David" w:hint="cs"/>
+          <w:i/>
+          <w:rtl/>
+        </w:rPr>
+        <w:t>, אשר בדרך כלל מופיעים במשפט אחר ולא במשפט שהפועל (או הנשוא) מופיע</w:t>
+      </w:r>
+      <w:r>
+        <w:rPr>
+          <w:rFonts w:ascii="David" w:eastAsiaTheme="minorEastAsia" w:hAnsi="David" w:cs="David" w:hint="cs"/>
+          <w:i/>
+          <w:rtl/>
+        </w:rPr>
+        <w:t xml:space="preserve">. </w:t>
+      </w:r>
+    </w:p>
+    <w:p>
+      <w:pPr>
+        <w:bidi/>
+        <w:rPr>
+          <w:rFonts w:ascii="David" w:eastAsiaTheme="minorEastAsia" w:hAnsi="David" w:cs="David"/>
+          <w:i/>
+          <w:rtl/>
+        </w:rPr>
+      </w:pPr>
+      <w:r>
+        <w:rPr>
+          <w:rFonts w:ascii="David" w:eastAsiaTheme="minorEastAsia" w:hAnsi="David" w:cs="David" w:hint="cs"/>
+          <w:i/>
+          <w:rtl/>
+        </w:rPr>
+        <w:t>דוגמה נוספת למטלה הקרובה ל-</w:t>
+      </w:r>
+      <w:r>
+        <w:rPr>
+          <w:rFonts w:ascii="David" w:eastAsiaTheme="minorEastAsia" w:hAnsi="David" w:cs="David" w:hint="cs"/>
+          <w:i/>
+        </w:rPr>
+        <w:t>SRL</w:t>
+      </w:r>
+      <w:r>
+        <w:rPr>
+          <w:rFonts w:ascii="David" w:eastAsiaTheme="minorEastAsia" w:hAnsi="David" w:cs="David" w:hint="cs"/>
+          <w:i/>
+          <w:rtl/>
+        </w:rPr>
+        <w:t xml:space="preserve"> היא </w:t>
+      </w:r>
+      <w:r>
+        <w:rPr>
+          <w:rFonts w:ascii="David" w:eastAsiaTheme="minorEastAsia" w:hAnsi="David" w:cs="David"/>
+          <w:i/>
+        </w:rPr>
+        <w:t>Connotation frames</w:t>
+      </w:r>
+      <w:r>
+        <w:rPr>
+          <w:rFonts w:ascii="David" w:eastAsiaTheme="minorEastAsia" w:hAnsi="David" w:cs="David" w:hint="cs"/>
+          <w:i/>
+          <w:rtl/>
+        </w:rPr>
+        <w:t>. במטלה זו, אנו מעוניינים לזהות את הקונוטציה (למשל קונוטציה חיובית או שלילית) שיש לחלקים במשפט. זוהי מטלה יותר "עדינה" מזיהוי משמעות סמנטית "יבשה" של חלקי המשפט. למשל, במשפט הבא:</w:t>
+      </w:r>
+    </w:p>
+    <w:p>
+      <w:pPr>
+        <w:jc w:val="center"/>
+        <w:rPr>
+          <w:rFonts w:ascii="David" w:eastAsiaTheme="minorEastAsia" w:hAnsi="David" w:cs="David"/>
+          <w:i/>
+          <w:rtl/>
+        </w:rPr>
+      </w:pPr>
+      <w:r>
+        <w:rPr>
+          <w:rFonts w:ascii="David" w:eastAsiaTheme="minorEastAsia" w:hAnsi="David" w:cs="David"/>
+          <w:i/>
+        </w:rPr>
+        <w:t>He survived the bombing</w:t>
+      </w:r>
+      <w:r>
+        <w:rPr>
+          <w:rFonts w:ascii="David" w:eastAsiaTheme="minorEastAsia" w:hAnsi="David" w:cs="David"/>
+          <w:i/>
+        </w:rPr>
+        <w:t>.</w:t>
+      </w:r>
+    </w:p>
+    <w:p>
+      <w:pPr>
+        <w:bidi/>
+        <w:rPr>
+          <w:rFonts w:ascii="David" w:eastAsiaTheme="minorEastAsia" w:hAnsi="David" w:cs="David" w:hint="cs"/>
+          <w:i/>
+          <w:rtl/>
+        </w:rPr>
+      </w:pPr>
+      <w:r>
+        <w:rPr>
+          <w:rFonts w:ascii="David" w:eastAsiaTheme="minorEastAsia" w:hAnsi="David" w:cs="David" w:hint="cs"/>
+          <w:i/>
+          <w:rtl/>
+        </w:rPr>
+        <w:t>הקונוטציה של תחילת המשפט (</w:t>
+      </w:r>
+      <w:r>
+        <w:rPr>
+          <w:rFonts w:ascii="David" w:eastAsiaTheme="minorEastAsia" w:hAnsi="David" w:cs="David"/>
+          <w:i/>
+        </w:rPr>
+        <w:t>He survived</w:t>
+      </w:r>
+      <w:r>
+        <w:rPr>
+          <w:rFonts w:ascii="David" w:eastAsiaTheme="minorEastAsia" w:hAnsi="David" w:cs="David" w:hint="cs"/>
+          <w:i/>
+          <w:rtl/>
+        </w:rPr>
+        <w:t>) היא חיובית, כלומר מייצרת רגש של אמפטיה אצל הקורא, ואילו סוף המשפט (</w:t>
+      </w:r>
+      <w:r>
+        <w:rPr>
+          <w:rFonts w:ascii="David" w:eastAsiaTheme="minorEastAsia" w:hAnsi="David" w:cs="David"/>
+          <w:i/>
+        </w:rPr>
+        <w:t>the bombing</w:t>
+      </w:r>
+      <w:r>
+        <w:rPr>
+          <w:rFonts w:ascii="David" w:eastAsiaTheme="minorEastAsia" w:hAnsi="David" w:cs="David" w:hint="cs"/>
+          <w:i/>
+          <w:rtl/>
+        </w:rPr>
+        <w:t xml:space="preserve">) מייצרת קונוטציה שלילית, או תחושה שלילית אצל הקורא. </w:t>
+      </w:r>
+    </w:p>
     <w:sectPr>
-      <w:footerReference w:type="default" r:id="rId17"/>
+      <w:footerReference w:type="default" r:id="rId18"/>
       <w:pgSz w:w="12240" w:h="15840"/>
       <w:pgMar w:top="1440" w:right="1440" w:bottom="1440" w:left="1440" w:header="720" w:footer="720" w:gutter="0"/>
       <w:cols w:space="720"/>
@@ -43674,12 +44388,6 @@
 </file>
 
 <file path=customXml/item1.xml><?xml version="1.0" encoding="utf-8"?>
-<p:properties xmlns:p="http://schemas.microsoft.com/office/2006/metadata/properties" xmlns:xsi="http://www.w3.org/2001/XMLSchema-instance" xmlns:pc="http://schemas.microsoft.com/office/infopath/2007/PartnerControls">
-  <documentManagement/>
-</p:properties>
-</file>
-
-<file path=customXml/item2.xml><?xml version="1.0" encoding="utf-8"?>
 <?mso-contentType ?>
 <FormTemplates xmlns="http://schemas.microsoft.com/sharepoint/v3/contenttype/forms">
   <Display>DocumentLibraryForm</Display>
@@ -43688,7 +44396,17 @@
 </FormTemplates>
 </file>
 
+<file path=customXml/item2.xml><?xml version="1.0" encoding="utf-8"?>
+<p:properties xmlns:p="http://schemas.microsoft.com/office/2006/metadata/properties" xmlns:xsi="http://www.w3.org/2001/XMLSchema-instance" xmlns:pc="http://schemas.microsoft.com/office/infopath/2007/PartnerControls">
+  <documentManagement/>
+</p:properties>
+</file>
+
 <file path=customXml/item3.xml><?xml version="1.0" encoding="utf-8"?>
+<b:Sources xmlns:b="http://schemas.openxmlformats.org/officeDocument/2006/bibliography" xmlns="http://schemas.openxmlformats.org/officeDocument/2006/bibliography" SelectedStyle="\APASixthEditionOfficeOnline.xsl" StyleName="APA" Version="6"/>
+</file>
+
+<file path=customXml/item4.xml><?xml version="1.0" encoding="utf-8"?>
 <ct:contentTypeSchema xmlns:ct="http://schemas.microsoft.com/office/2006/metadata/contentType" xmlns:ma="http://schemas.microsoft.com/office/2006/metadata/properties/metaAttributes" ct:_="" ma:_="" ma:contentTypeName="מסמך" ma:contentTypeID="0x010100D8C97205728D5B41B1B0ACA75BE883F1" ma:contentTypeVersion="4" ma:contentTypeDescription="צור מסמך חדש." ma:contentTypeScope="" ma:versionID="603e9c125ded59e08c2748dc85244127">
   <xsd:schema xmlns:xsd="http://www.w3.org/2001/XMLSchema" xmlns:xs="http://www.w3.org/2001/XMLSchema" xmlns:p="http://schemas.microsoft.com/office/2006/metadata/properties" xmlns:ns3="3f2808a9-c4c1-42dc-a9ce-2c92bb83679e" targetNamespace="http://schemas.microsoft.com/office/2006/metadata/properties" ma:root="true" ma:fieldsID="bbaf8227dbd4e1e4511df944fedd2c13" ns3:_="">
     <xsd:import namespace="3f2808a9-c4c1-42dc-a9ce-2c92bb83679e"/>
@@ -43834,11 +44552,15 @@
 </ct:contentTypeSchema>
 </file>
 
-<file path=customXml/item4.xml><?xml version="1.0" encoding="utf-8"?>
-<b:Sources xmlns:b="http://schemas.openxmlformats.org/officeDocument/2006/bibliography" xmlns="http://schemas.openxmlformats.org/officeDocument/2006/bibliography" SelectedStyle="\APASixthEditionOfficeOnline.xsl" StyleName="APA" Version="6"/>
+<file path=customXml/itemProps1.xml><?xml version="1.0" encoding="utf-8"?>
+<ds:datastoreItem xmlns:ds="http://schemas.openxmlformats.org/officeDocument/2006/customXml" ds:itemID="{BAC73626-C323-442B-B4F2-DDF19273E0A3}">
+  <ds:schemaRefs>
+    <ds:schemaRef ds:uri="http://schemas.microsoft.com/sharepoint/v3/contenttype/forms"/>
+  </ds:schemaRefs>
+</ds:datastoreItem>
 </file>
 
-<file path=customXml/itemProps1.xml><?xml version="1.0" encoding="utf-8"?>
+<file path=customXml/itemProps2.xml><?xml version="1.0" encoding="utf-8"?>
 <ds:datastoreItem xmlns:ds="http://schemas.openxmlformats.org/officeDocument/2006/customXml" ds:itemID="{9729FDE4-7BA5-4A64-8C8D-C8354198B2B7}">
   <ds:schemaRefs>
     <ds:schemaRef ds:uri="http://schemas.microsoft.com/office/2006/metadata/properties"/>
@@ -43847,15 +44569,15 @@
 </ds:datastoreItem>
 </file>
 
-<file path=customXml/itemProps2.xml><?xml version="1.0" encoding="utf-8"?>
-<ds:datastoreItem xmlns:ds="http://schemas.openxmlformats.org/officeDocument/2006/customXml" ds:itemID="{BAC73626-C323-442B-B4F2-DDF19273E0A3}">
+<file path=customXml/itemProps3.xml><?xml version="1.0" encoding="utf-8"?>
+<ds:datastoreItem xmlns:ds="http://schemas.openxmlformats.org/officeDocument/2006/customXml" ds:itemID="{A25AE418-4075-44B4-B755-1567B43264BD}">
   <ds:schemaRefs>
-    <ds:schemaRef ds:uri="http://schemas.microsoft.com/sharepoint/v3/contenttype/forms"/>
+    <ds:schemaRef ds:uri="http://schemas.openxmlformats.org/officeDocument/2006/bibliography"/>
   </ds:schemaRefs>
 </ds:datastoreItem>
 </file>
 
-<file path=customXml/itemProps3.xml><?xml version="1.0" encoding="utf-8"?>
+<file path=customXml/itemProps4.xml><?xml version="1.0" encoding="utf-8"?>
 <ds:datastoreItem xmlns:ds="http://schemas.openxmlformats.org/officeDocument/2006/customXml" ds:itemID="{413126A1-BEA4-4A7F-9652-95D5F03BA8AA}">
   <ds:schemaRefs>
     <ds:schemaRef ds:uri="http://schemas.microsoft.com/office/2006/metadata/contentType"/>
@@ -43871,12 +44593,4 @@
     <ds:schemaRef ds:uri="http://schemas.microsoft.com/internal/obd"/>
   </ds:schemaRefs>
 </ds:datastoreItem>
-</file>
-
-<file path=customXml/itemProps4.xml><?xml version="1.0" encoding="utf-8"?>
-<ds:datastoreItem xmlns:ds="http://schemas.openxmlformats.org/officeDocument/2006/customXml" ds:itemID="{A25AE418-4075-44B4-B755-1567B43264BD}">
-  <ds:schemaRefs>
-    <ds:schemaRef ds:uri="http://schemas.openxmlformats.org/officeDocument/2006/bibliography"/>
-  </ds:schemaRefs>
-</ds:datastoreItem>
 </file>
</xml_diff>